<commit_message>
Actualización capa de Datos
Se actualizo la capa de datos de acuerdo a una implementación de
interfaces.
</commit_message>
<xml_diff>
--- a/Proyecto/Releases/Release1.0/Sprint1/Entregables/GESTION DE RIESGOS/GeoP_Proyecto_GestionRiesgos_1.0.docx
+++ b/Proyecto/Releases/Release1.0/Sprint1/Entregables/GESTION DE RIESGOS/GeoP_Proyecto_GestionRiesgos_1.0.docx
@@ -1,6 +1,6 @@
 
 <file path=word/document.xml><?xml version="1.0" encoding="utf-8"?>
-<w:document xmlns:wpc="http://schemas.microsoft.com/office/word/2010/wordprocessingCanvas" xmlns:mc="http://schemas.openxmlformats.org/markup-compatibility/2006" xmlns:o="urn:schemas-microsoft-com:office:office" xmlns:r="http://schemas.openxmlformats.org/officeDocument/2006/relationships" xmlns:m="http://schemas.openxmlformats.org/officeDocument/2006/math" xmlns:v="urn:schemas-microsoft-com:vml" xmlns:wp14="http://schemas.microsoft.com/office/word/2010/wordprocessingDrawing" xmlns:wp="http://schemas.openxmlformats.org/drawingml/2006/wordprocessingDrawing" xmlns:w10="urn:schemas-microsoft-com:office:word" xmlns:w="http://schemas.openxmlformats.org/wordprocessingml/2006/main" xmlns:w14="http://schemas.microsoft.com/office/word/2010/wordml" xmlns:w15="http://schemas.microsoft.com/office/word/2012/wordml" xmlns:wpg="http://schemas.microsoft.com/office/word/2010/wordprocessingGroup" xmlns:wpi="http://schemas.microsoft.com/office/word/2010/wordprocessingInk" xmlns:wne="http://schemas.microsoft.com/office/word/2006/wordml" xmlns:wps="http://schemas.microsoft.com/office/word/2010/wordprocessingShape" mc:Ignorable="w14 w15 wp14">
+<w:document xmlns:wpc="http://schemas.microsoft.com/office/word/2010/wordprocessingCanvas" xmlns:mc="http://schemas.openxmlformats.org/markup-compatibility/2006" xmlns:o="urn:schemas-microsoft-com:office:office" xmlns:r="http://schemas.openxmlformats.org/officeDocument/2006/relationships" xmlns:m="http://schemas.openxmlformats.org/officeDocument/2006/math" xmlns:v="urn:schemas-microsoft-com:vml" xmlns:wp14="http://schemas.microsoft.com/office/word/2010/wordprocessingDrawing" xmlns:wp="http://schemas.openxmlformats.org/drawingml/2006/wordprocessingDrawing" xmlns:w10="urn:schemas-microsoft-com:office:word" xmlns:w="http://schemas.openxmlformats.org/wordprocessingml/2006/main" xmlns:w14="http://schemas.microsoft.com/office/word/2010/wordml" xmlns:wpg="http://schemas.microsoft.com/office/word/2010/wordprocessingGroup" xmlns:wpi="http://schemas.microsoft.com/office/word/2010/wordprocessingInk" xmlns:wne="http://schemas.microsoft.com/office/word/2006/wordml" xmlns:wps="http://schemas.microsoft.com/office/word/2010/wordprocessingShape" mc:Ignorable="w14 wp14">
   <w:body>
     <w:tbl>
       <w:tblPr>
@@ -94,7 +94,6 @@
                 <w:dataBinding w:prefixMappings="xmlns:ns0='http://schemas.openxmlformats.org/package/2006/metadata/core-properties' xmlns:ns1='http://purl.org/dc/elements/1.1/'" w:xpath="/ns0:coreProperties[1]/ns1:title[1]" w:storeItemID="{6C3C8BC8-F283-45AE-878A-BAB7291924A1}"/>
                 <w:text/>
               </w:sdtPr>
-              <w:sdtEndPr/>
               <w:sdtContent>
                 <w:r>
                   <w:rPr>
@@ -129,7 +128,6 @@
                 <w:calendar w:val="gregorian"/>
               </w:date>
             </w:sdtPr>
-            <w:sdtEndPr/>
             <w:sdtContent>
               <w:p>
                 <w:pPr>
@@ -180,7 +178,6 @@
         <w:dataBinding w:prefixMappings="xmlns:ns0='http://schemas.microsoft.com/office/2006/coverPageProps'" w:xpath="/ns0:CoverPageProperties[1]/ns0:Abstract[1]" w:storeItemID="{55AF091B-3C7A-41E3-B477-F2FDAA23CFDA}"/>
         <w:text/>
       </w:sdtPr>
-      <w:sdtEndPr/>
       <w:sdtContent>
         <w:p>
           <w:r>
@@ -313,7 +310,6 @@
                 <w:dataBinding w:prefixMappings="xmlns:ns0='http://schemas.openxmlformats.org/package/2006/metadata/core-properties' xmlns:ns1='http://purl.org/dc/elements/1.1/'" w:xpath="/ns0:coreProperties[1]/ns1:title[1]" w:storeItemID="{6C3C8BC8-F283-45AE-878A-BAB7291924A1}"/>
                 <w:text/>
               </w:sdtPr>
-              <w:sdtEndPr/>
               <w:sdtContent>
                 <w:r>
                   <w:rPr>
@@ -350,8 +346,13 @@
             <w:pPr>
               <w:cnfStyle w:val="000000100000" w:firstRow="0" w:lastRow="0" w:firstColumn="0" w:lastColumn="0" w:oddVBand="0" w:evenVBand="0" w:oddHBand="1" w:evenHBand="0" w:firstRowFirstColumn="0" w:firstRowLastColumn="0" w:lastRowFirstColumn="0" w:lastRowLastColumn="0"/>
             </w:pPr>
-            <w:r>
-              <w:t>GeoP_</w:t>
+            <w:proofErr w:type="spellStart"/>
+            <w:r>
+              <w:t>GeoP</w:t>
+            </w:r>
+            <w:proofErr w:type="spellEnd"/>
+            <w:r>
+              <w:t>_</w:t>
             </w:r>
             <w:r>
               <w:rPr>
@@ -359,9 +360,11 @@
               </w:rPr>
               <w:t>Proyecto_</w:t>
             </w:r>
+            <w:proofErr w:type="spellStart"/>
             <w:r>
               <w:t>Gestion</w:t>
             </w:r>
+            <w:proofErr w:type="spellEnd"/>
             <w:r>
               <w:rPr>
                 <w:lang w:val="es-419"/>
@@ -369,8 +372,13 @@
               <w:t>Riesgos</w:t>
             </w:r>
             <w:r>
-              <w:t>.docx</w:t>
-            </w:r>
+              <w:t>.</w:t>
+            </w:r>
+            <w:proofErr w:type="spellStart"/>
+            <w:r>
+              <w:t>docx</w:t>
+            </w:r>
+            <w:proofErr w:type="spellEnd"/>
           </w:p>
         </w:tc>
       </w:tr>
@@ -733,14 +741,14 @@
             <w:pPr>
               <w:rPr>
                 <w:b w:val="0"/>
+                <w:lang w:val="es-AR"/>
+              </w:rPr>
+            </w:pPr>
+            <w:r>
+              <w:rPr>
                 <w:lang w:val="es-419"/>
               </w:rPr>
-            </w:pPr>
-            <w:r>
-              <w:rPr>
-                <w:lang w:val="es-419"/>
-              </w:rPr>
-              <w:t>1.0_BaseLine</w:t>
+              <w:t>1.0</w:t>
             </w:r>
           </w:p>
         </w:tc>
@@ -812,6 +820,202 @@
           </w:p>
         </w:tc>
       </w:tr>
+      <w:tr>
+        <w:trPr>
+          <w:cnfStyle w:val="000000100000" w:firstRow="0" w:lastRow="0" w:firstColumn="0" w:lastColumn="0" w:oddVBand="0" w:evenVBand="0" w:oddHBand="1" w:evenHBand="0" w:firstRowFirstColumn="0" w:firstRowLastColumn="0" w:lastRowFirstColumn="0" w:lastRowLastColumn="0"/>
+          <w:jc w:val="center"/>
+        </w:trPr>
+        <w:tc>
+          <w:tcPr>
+            <w:cnfStyle w:val="001000000000" w:firstRow="0" w:lastRow="0" w:firstColumn="1" w:lastColumn="0" w:oddVBand="0" w:evenVBand="0" w:oddHBand="0" w:evenHBand="0" w:firstRowFirstColumn="0" w:firstRowLastColumn="0" w:lastRowFirstColumn="0" w:lastRowLastColumn="0"/>
+            <w:tcW w:w="1819" w:type="dxa"/>
+          </w:tcPr>
+          <w:p>
+            <w:pPr>
+              <w:rPr>
+                <w:lang w:val="es-AR"/>
+              </w:rPr>
+            </w:pPr>
+            <w:r>
+              <w:rPr>
+                <w:lang w:val="es-AR"/>
+              </w:rPr>
+              <w:t>1.1_Draft_a</w:t>
+            </w:r>
+          </w:p>
+        </w:tc>
+        <w:tc>
+          <w:tcPr>
+            <w:tcW w:w="1701" w:type="dxa"/>
+          </w:tcPr>
+          <w:p>
+            <w:pPr>
+              <w:cnfStyle w:val="000000100000" w:firstRow="0" w:lastRow="0" w:firstColumn="0" w:lastColumn="0" w:oddVBand="0" w:evenVBand="0" w:oddHBand="1" w:evenHBand="0" w:firstRowFirstColumn="0" w:firstRowLastColumn="0" w:lastRowFirstColumn="0" w:lastRowLastColumn="0"/>
+              <w:rPr>
+                <w:lang w:val="es-AR"/>
+              </w:rPr>
+            </w:pPr>
+            <w:r>
+              <w:rPr>
+                <w:lang w:val="es-AR"/>
+              </w:rPr>
+              <w:t>19/06/2014</w:t>
+            </w:r>
+          </w:p>
+        </w:tc>
+        <w:tc>
+          <w:tcPr>
+            <w:tcW w:w="1417" w:type="dxa"/>
+          </w:tcPr>
+          <w:p>
+            <w:pPr>
+              <w:cnfStyle w:val="000000100000" w:firstRow="0" w:lastRow="0" w:firstColumn="0" w:lastColumn="0" w:oddVBand="0" w:evenVBand="0" w:oddHBand="1" w:evenHBand="0" w:firstRowFirstColumn="0" w:firstRowLastColumn="0" w:lastRowFirstColumn="0" w:lastRowLastColumn="0"/>
+              <w:rPr>
+                <w:lang w:val="es-AR"/>
+              </w:rPr>
+            </w:pPr>
+            <w:r>
+              <w:rPr>
+                <w:lang w:val="es-AR"/>
+              </w:rPr>
+              <w:t>Pendiente de Revisión</w:t>
+            </w:r>
+          </w:p>
+        </w:tc>
+        <w:tc>
+          <w:tcPr>
+            <w:tcW w:w="2293" w:type="dxa"/>
+          </w:tcPr>
+          <w:p>
+            <w:pPr>
+              <w:cnfStyle w:val="000000100000" w:firstRow="0" w:lastRow="0" w:firstColumn="0" w:lastColumn="0" w:oddVBand="0" w:evenVBand="0" w:oddHBand="1" w:evenHBand="0" w:firstRowFirstColumn="0" w:firstRowLastColumn="0" w:lastRowFirstColumn="0" w:lastRowLastColumn="0"/>
+            </w:pPr>
+            <w:r>
+              <w:t>Lucas Toneatto [autor]</w:t>
+            </w:r>
+          </w:p>
+        </w:tc>
+        <w:tc>
+          <w:tcPr>
+            <w:tcW w:w="4394" w:type="dxa"/>
+          </w:tcPr>
+          <w:p>
+            <w:pPr>
+              <w:cnfStyle w:val="000000100000" w:firstRow="0" w:lastRow="0" w:firstColumn="0" w:lastColumn="0" w:oddVBand="0" w:evenVBand="0" w:oddHBand="1" w:evenHBand="0" w:firstRowFirstColumn="0" w:firstRowLastColumn="0" w:lastRowFirstColumn="0" w:lastRowLastColumn="0"/>
+              <w:rPr>
+                <w:lang w:val="en-US"/>
+              </w:rPr>
+            </w:pPr>
+            <w:r>
+              <w:rPr>
+                <w:lang w:val="es-AR"/>
+              </w:rPr>
+              <w:t>Modificación</w:t>
+            </w:r>
+            <w:r>
+              <w:rPr>
+                <w:lang w:val="en-US"/>
+              </w:rPr>
+              <w:t xml:space="preserve"> en la </w:t>
+            </w:r>
+            <w:r>
+              <w:rPr>
+                <w:lang w:val="es-AR"/>
+              </w:rPr>
+              <w:t>conclusión</w:t>
+            </w:r>
+            <w:r>
+              <w:rPr>
+                <w:lang w:val="en-US"/>
+              </w:rPr>
+              <w:t xml:space="preserve"> del </w:t>
+            </w:r>
+            <w:r>
+              <w:rPr>
+                <w:lang w:val="es-AR"/>
+              </w:rPr>
+              <w:t>documento</w:t>
+            </w:r>
+            <w:r>
+              <w:rPr>
+                <w:lang w:val="es-AR"/>
+              </w:rPr>
+              <w:t>.</w:t>
+            </w:r>
+          </w:p>
+        </w:tc>
+      </w:tr>
+      <w:tr>
+        <w:trPr>
+          <w:jc w:val="center"/>
+        </w:trPr>
+        <w:tc>
+          <w:tcPr>
+            <w:cnfStyle w:val="001000000000" w:firstRow="0" w:lastRow="0" w:firstColumn="1" w:lastColumn="0" w:oddVBand="0" w:evenVBand="0" w:oddHBand="0" w:evenHBand="0" w:firstRowFirstColumn="0" w:firstRowLastColumn="0" w:lastRowFirstColumn="0" w:lastRowLastColumn="0"/>
+            <w:tcW w:w="1819" w:type="dxa"/>
+          </w:tcPr>
+          <w:p>
+            <w:r>
+              <w:t>1.1</w:t>
+            </w:r>
+          </w:p>
+        </w:tc>
+        <w:tc>
+          <w:tcPr>
+            <w:tcW w:w="1701" w:type="dxa"/>
+          </w:tcPr>
+          <w:p>
+            <w:pPr>
+              <w:cnfStyle w:val="000000000000" w:firstRow="0" w:lastRow="0" w:firstColumn="0" w:lastColumn="0" w:oddVBand="0" w:evenVBand="0" w:oddHBand="0" w:evenHBand="0" w:firstRowFirstColumn="0" w:firstRowLastColumn="0" w:lastRowFirstColumn="0" w:lastRowLastColumn="0"/>
+            </w:pPr>
+            <w:r>
+              <w:t>19/06/2014</w:t>
+            </w:r>
+          </w:p>
+        </w:tc>
+        <w:tc>
+          <w:tcPr>
+            <w:tcW w:w="1417" w:type="dxa"/>
+          </w:tcPr>
+          <w:p>
+            <w:pPr>
+              <w:cnfStyle w:val="000000000000" w:firstRow="0" w:lastRow="0" w:firstColumn="0" w:lastColumn="0" w:oddVBand="0" w:evenVBand="0" w:oddHBand="0" w:evenHBand="0" w:firstRowFirstColumn="0" w:firstRowLastColumn="0" w:lastRowFirstColumn="0" w:lastRowLastColumn="0"/>
+            </w:pPr>
+            <w:r>
+              <w:t>Aprobado</w:t>
+            </w:r>
+          </w:p>
+        </w:tc>
+        <w:tc>
+          <w:tcPr>
+            <w:tcW w:w="2293" w:type="dxa"/>
+          </w:tcPr>
+          <w:p>
+            <w:pPr>
+              <w:cnfStyle w:val="000000000000" w:firstRow="0" w:lastRow="0" w:firstColumn="0" w:lastColumn="0" w:oddVBand="0" w:evenVBand="0" w:oddHBand="0" w:evenHBand="0" w:firstRowFirstColumn="0" w:firstRowLastColumn="0" w:lastRowFirstColumn="0" w:lastRowLastColumn="0"/>
+            </w:pPr>
+            <w:r>
+              <w:t>Ezequiel Bär Coch [revisador]</w:t>
+            </w:r>
+          </w:p>
+        </w:tc>
+        <w:tc>
+          <w:tcPr>
+            <w:tcW w:w="4394" w:type="dxa"/>
+          </w:tcPr>
+          <w:p>
+            <w:pPr>
+              <w:pStyle w:val="Prrafodelista"/>
+              <w:spacing w:before="120" w:after="120"/>
+              <w:jc w:val="both"/>
+              <w:cnfStyle w:val="000000000000" w:firstRow="0" w:lastRow="0" w:firstColumn="0" w:lastColumn="0" w:oddVBand="0" w:evenVBand="0" w:oddHBand="0" w:evenHBand="0" w:firstRowFirstColumn="0" w:firstRowLastColumn="0" w:lastRowFirstColumn="0" w:lastRowLastColumn="0"/>
+              <w:rPr>
+                <w:lang w:val="en-US"/>
+              </w:rPr>
+            </w:pPr>
+          </w:p>
+        </w:tc>
+      </w:tr>
     </w:tbl>
     <w:p>
       <w:pPr>
@@ -823,6 +1027,8 @@
           <w:lang w:val="es-ES"/>
         </w:rPr>
       </w:pPr>
+      <w:bookmarkStart w:id="9" w:name="_GoBack"/>
+      <w:bookmarkEnd w:id="9"/>
     </w:p>
     <w:p>
       <w:pPr>
@@ -2350,23 +2556,15 @@
           <w:lang w:val="es-ES"/>
         </w:rPr>
       </w:pPr>
-      <w:bookmarkStart w:id="9" w:name="_Toc390891486"/>
+      <w:bookmarkStart w:id="10" w:name="_Toc390891486"/>
       <w:r>
         <w:rPr>
           <w:lang w:val="es-ES"/>
         </w:rPr>
         <w:lastRenderedPageBreak/>
-        <w:t>GESTION DE RI</w:t>
-      </w:r>
-      <w:bookmarkStart w:id="10" w:name="_GoBack"/>
+        <w:t>GESTION DE RIESGOS</w:t>
+      </w:r>
       <w:bookmarkEnd w:id="10"/>
-      <w:r>
-        <w:rPr>
-          <w:lang w:val="es-ES"/>
-        </w:rPr>
-        <w:t>ESGOS</w:t>
-      </w:r>
-      <w:bookmarkEnd w:id="9"/>
     </w:p>
     <w:p>
       <w:pPr>
@@ -2666,7 +2864,25 @@
           <w:color w:val="000000"/>
           <w:lang w:eastAsia="es-AR"/>
         </w:rPr>
-        <w:t xml:space="preserve"> se podrá percatar del mismo a través del avance que registremos y podamos ver en el “berdanChart”. Si es repetidos sprint </w:t>
+        <w:t xml:space="preserve"> se podrá percatar del mismo a través del avance que registremos y podamos ver en el “</w:t>
+      </w:r>
+      <w:proofErr w:type="spellStart"/>
+      <w:r>
+        <w:rPr>
+          <w:rFonts w:eastAsia="Times New Roman" w:cs="Arial"/>
+          <w:color w:val="000000"/>
+          <w:lang w:eastAsia="es-AR"/>
+        </w:rPr>
+        <w:t>berdanChart</w:t>
+      </w:r>
+      <w:proofErr w:type="spellEnd"/>
+      <w:r>
+        <w:rPr>
+          <w:rFonts w:eastAsia="Times New Roman" w:cs="Arial"/>
+          <w:color w:val="000000"/>
+          <w:lang w:eastAsia="es-AR"/>
+        </w:rPr>
+        <w:t xml:space="preserve">”. Si es repetidos sprint </w:t>
       </w:r>
       <w:r>
         <w:rPr>
@@ -11565,7 +11781,7 @@
       <w:pPr>
         <w:pStyle w:val="NormalWeb"/>
         <w:shd w:val="clear" w:color="auto" w:fill="FFFFFF"/>
-        <w:spacing w:before="96" w:beforeAutospacing="0" w:after="0" w:afterAutospacing="0" w:line="276" w:lineRule="auto"/>
+        <w:spacing w:before="120" w:beforeAutospacing="0" w:after="200" w:afterAutospacing="0" w:line="276" w:lineRule="auto"/>
         <w:jc w:val="both"/>
         <w:rPr>
           <w:rFonts w:asciiTheme="minorHAnsi" w:hAnsiTheme="minorHAnsi" w:cs="Arial"/>
@@ -11631,85 +11847,180 @@
     </w:p>
     <w:p>
       <w:pPr>
-        <w:pStyle w:val="NormalWeb"/>
-        <w:shd w:val="clear" w:color="auto" w:fill="FFFFFF"/>
-        <w:spacing w:before="96" w:beforeAutospacing="0" w:after="0" w:afterAutospacing="0" w:line="276" w:lineRule="auto"/>
-        <w:jc w:val="both"/>
-        <w:rPr>
-          <w:rFonts w:asciiTheme="minorHAnsi" w:hAnsiTheme="minorHAnsi" w:cs="Arial"/>
-          <w:color w:val="000000"/>
-          <w:sz w:val="22"/>
-          <w:szCs w:val="22"/>
-        </w:rPr>
-      </w:pPr>
-      <w:r>
-        <w:rPr>
-          <w:rFonts w:asciiTheme="minorHAnsi" w:hAnsiTheme="minorHAnsi" w:cs="Arial"/>
-          <w:color w:val="000000"/>
-          <w:sz w:val="22"/>
-          <w:szCs w:val="22"/>
-        </w:rPr>
-        <w:tab/>
-      </w:r>
-      <w:r>
-        <w:rPr>
-          <w:rFonts w:asciiTheme="minorHAnsi" w:hAnsiTheme="minorHAnsi" w:cs="Arial"/>
-          <w:color w:val="000000"/>
-          <w:sz w:val="22"/>
-          <w:szCs w:val="22"/>
-        </w:rPr>
-        <w:t>El instrumento más potente de control de riesgos son las revisiones de proyecto. En toda reunión y revisión de proyecto debiera haber un punto de la agenda dedicado al tratamiento de los riesgos, donde se revisarán todos los puntos anteriores</w:t>
-      </w:r>
-      <w:r>
-        <w:rPr>
-          <w:rFonts w:asciiTheme="minorHAnsi" w:hAnsiTheme="minorHAnsi" w:cs="Arial"/>
-          <w:color w:val="000000"/>
-          <w:sz w:val="22"/>
-          <w:szCs w:val="22"/>
-        </w:rPr>
-        <w:t>.</w:t>
+        <w:spacing w:before="100" w:beforeAutospacing="1"/>
+        <w:ind w:firstLine="709"/>
+        <w:rPr>
+          <w:lang w:val="es-ES"/>
+        </w:rPr>
+      </w:pPr>
+      <w:r>
+        <w:rPr>
+          <w:lang w:val="es-ES"/>
+        </w:rPr>
+        <w:t xml:space="preserve">El desarrollo de software con Scrum hace que la gestión de </w:t>
+      </w:r>
+      <w:r>
+        <w:rPr>
+          <w:b/>
+          <w:lang w:val="es-ES"/>
+        </w:rPr>
+        <w:t>riesgos</w:t>
+      </w:r>
+      <w:r>
+        <w:rPr>
+          <w:lang w:val="es-ES"/>
+        </w:rPr>
+        <w:t xml:space="preserve"> forme parte del ciclo de vida del proyecto. Esto se debe a su carácter iterativo, el cual conlleva reuniones diarias, reuniones de planificación, reuniones de revisión y retrospectiva. Las diferentes reuniones, permiten que el equipo discuta acerca de impedimentos que podrían convertirse en </w:t>
+      </w:r>
+      <w:r>
+        <w:rPr>
+          <w:b/>
+          <w:lang w:val="es-ES"/>
+        </w:rPr>
+        <w:t>riesgos</w:t>
+      </w:r>
+      <w:r>
+        <w:rPr>
+          <w:lang w:val="es-ES"/>
+        </w:rPr>
+        <w:t xml:space="preserve"> para la realización del proyecto, lo que permite que el Scrum master pueda mitigarlos inmediatamente. En el caso de las reuniones diarias, la gestión de </w:t>
+      </w:r>
+      <w:r>
+        <w:rPr>
+          <w:b/>
+          <w:lang w:val="es-ES"/>
+        </w:rPr>
+        <w:t>riesgos</w:t>
+      </w:r>
+      <w:r>
+        <w:rPr>
+          <w:lang w:val="es-ES"/>
+        </w:rPr>
+        <w:t xml:space="preserve"> está más bien enfocada a las historias, mientras que las reuniones de planificación se centran en los </w:t>
+      </w:r>
+      <w:r>
+        <w:rPr>
+          <w:b/>
+          <w:lang w:val="es-ES"/>
+        </w:rPr>
+        <w:t>riesgos</w:t>
+      </w:r>
+      <w:r>
+        <w:rPr>
+          <w:lang w:val="es-ES"/>
+        </w:rPr>
+        <w:t xml:space="preserve"> del </w:t>
+      </w:r>
+      <w:proofErr w:type="spellStart"/>
+      <w:r>
+        <w:rPr>
+          <w:lang w:val="es-ES"/>
+        </w:rPr>
+        <w:t>release</w:t>
+      </w:r>
+      <w:proofErr w:type="spellEnd"/>
+      <w:r>
+        <w:rPr>
+          <w:lang w:val="es-ES"/>
+        </w:rPr>
+        <w:t xml:space="preserve"> o sprint como un todo. Por otro lado, en la Retrospectiva el equipo discute los problemas presentados en el sprint e identifican aquellos que pueden llegar a convertirse en </w:t>
+      </w:r>
+      <w:r>
+        <w:rPr>
+          <w:b/>
+          <w:lang w:val="es-ES"/>
+        </w:rPr>
+        <w:t>riesgos</w:t>
+      </w:r>
+      <w:r>
+        <w:rPr>
+          <w:lang w:val="es-ES"/>
+        </w:rPr>
+        <w:t xml:space="preserve"> para el proyecto. Finalmente, la Reunión de revisión asegura que el producto cumpla con las expectativas de los </w:t>
+      </w:r>
+      <w:proofErr w:type="spellStart"/>
+      <w:r>
+        <w:rPr>
+          <w:lang w:val="es-ES"/>
+        </w:rPr>
+        <w:t>stakeholders</w:t>
+      </w:r>
+      <w:proofErr w:type="spellEnd"/>
+      <w:r>
+        <w:rPr>
+          <w:lang w:val="es-ES"/>
+        </w:rPr>
+        <w:t>, y si esto no ocurre poder solucionarlo de manera temprana.</w:t>
       </w:r>
     </w:p>
     <w:p>
       <w:pPr>
-        <w:pStyle w:val="NormalWeb"/>
-        <w:shd w:val="clear" w:color="auto" w:fill="FFFFFF"/>
-        <w:spacing w:before="96" w:beforeAutospacing="0" w:after="0" w:afterAutospacing="0" w:line="276" w:lineRule="auto"/>
-        <w:jc w:val="both"/>
-        <w:rPr>
-          <w:rFonts w:asciiTheme="minorHAnsi" w:hAnsiTheme="minorHAnsi" w:cs="Arial"/>
-          <w:color w:val="000000"/>
-          <w:sz w:val="22"/>
-          <w:szCs w:val="22"/>
-        </w:rPr>
-      </w:pPr>
-      <w:r>
-        <w:rPr>
-          <w:rFonts w:asciiTheme="minorHAnsi" w:hAnsiTheme="minorHAnsi" w:cs="Arial"/>
-          <w:color w:val="000000"/>
-          <w:sz w:val="22"/>
-          <w:szCs w:val="22"/>
+        <w:rPr>
+          <w:lang w:val="es-ES"/>
+        </w:rPr>
+      </w:pPr>
+      <w:r>
+        <w:rPr>
+          <w:lang w:val="es-ES"/>
+        </w:rPr>
+        <w:t xml:space="preserve"> </w:t>
+      </w:r>
+      <w:r>
+        <w:rPr>
+          <w:lang w:val="es-ES"/>
         </w:rPr>
         <w:tab/>
-        <w:t xml:space="preserve"> Otras herramientas de control de riesgo son el análisis de valor de trabajo realizado y la medición de rendimiento técnico que proporcionan datos valiosos sobre desviaciones de los objetivos proyecto.</w:t>
+      </w:r>
+      <w:r>
+        <w:rPr>
+          <w:lang w:val="es-ES"/>
+        </w:rPr>
+        <w:t xml:space="preserve">Sumado a su carácter iterativo, Scrum es un marco de trabajo que provee flexibilidad en término de los requerimientos. El </w:t>
+      </w:r>
+      <w:proofErr w:type="spellStart"/>
+      <w:r>
+        <w:rPr>
+          <w:lang w:val="es-ES"/>
+        </w:rPr>
+        <w:t>product</w:t>
+      </w:r>
+      <w:proofErr w:type="spellEnd"/>
+      <w:r>
+        <w:rPr>
+          <w:lang w:val="es-ES"/>
+        </w:rPr>
+        <w:t xml:space="preserve"> </w:t>
+      </w:r>
+      <w:proofErr w:type="spellStart"/>
+      <w:r>
+        <w:rPr>
+          <w:lang w:val="es-ES"/>
+        </w:rPr>
+        <w:t>backlog</w:t>
+      </w:r>
+      <w:proofErr w:type="spellEnd"/>
+      <w:r>
+        <w:rPr>
+          <w:lang w:val="es-ES"/>
+        </w:rPr>
+        <w:t xml:space="preserve"> es un artefacto que, si bien se elabora en un principio del proyecto, evoluciona a medida de que el producto y el entorno en el que será usado también lo hacen. El mismo es dinámico, cambia constantemente para identificar lo que el producto necesita para ser adecuado, competitivo y útil. Esto permite una gestión continua del </w:t>
+      </w:r>
+      <w:r>
+        <w:rPr>
+          <w:b/>
+          <w:lang w:val="es-ES"/>
+        </w:rPr>
+        <w:t>riesgo</w:t>
+      </w:r>
+      <w:r>
+        <w:rPr>
+          <w:lang w:val="es-ES"/>
+        </w:rPr>
+        <w:t xml:space="preserve">. </w:t>
       </w:r>
     </w:p>
     <w:p>
       <w:pPr>
-        <w:pStyle w:val="NormalWeb"/>
-        <w:shd w:val="clear" w:color="auto" w:fill="FFFFFF"/>
-        <w:spacing w:before="96" w:beforeAutospacing="0" w:after="0" w:afterAutospacing="0" w:line="276" w:lineRule="auto"/>
-        <w:jc w:val="both"/>
-        <w:rPr>
-          <w:rFonts w:asciiTheme="minorHAnsi" w:hAnsiTheme="minorHAnsi" w:cs="Arial"/>
-          <w:color w:val="000000"/>
-          <w:sz w:val="22"/>
-          <w:szCs w:val="22"/>
-        </w:rPr>
-      </w:pPr>
-    </w:p>
-    <w:p>
-      <w:pPr>
         <w:ind w:firstLine="708"/>
         <w:rPr>
           <w:lang w:val="es-ES"/>
@@ -11719,7 +12030,7 @@
         <w:rPr>
           <w:lang w:val="es-ES"/>
         </w:rPr>
-        <w:t xml:space="preserve">El desarrollo de software con Scrum hace que la gestión de </w:t>
+        <w:t xml:space="preserve">Este marco de trabajo parecería ser apropiado en cuanto al manejo de </w:t>
       </w:r>
       <w:r>
         <w:rPr>
@@ -11732,169 +12043,73 @@
         <w:rPr>
           <w:lang w:val="es-ES"/>
         </w:rPr>
-        <w:t xml:space="preserve"> forme parte del ciclo de vida del proyecto. Esto se debe a su carácter iterativo, el cual conlleva reuniones diarias, reuniones de planificación, reuniones de revisión y retrospectiva. Las diferentes reuniones, permiten que el equipo discuta acerca de impedimentos que podrían convertirse en </w:t>
+        <w:t xml:space="preserve">, ya que los mismos se gestionan desde  el principio de ciclo de vida del proyecto y a lo largo de todo su desarrollo. Sin embargo, pensamos que la mayoría de riesgos </w:t>
+      </w:r>
+      <w:r>
+        <w:rPr>
+          <w:lang w:val="es-ES"/>
+        </w:rPr>
+        <w:t>así</w:t>
+      </w:r>
+      <w:r>
+        <w:rPr>
+          <w:lang w:val="es-ES"/>
+        </w:rPr>
+        <w:t xml:space="preserve"> gestionados, son internos al proyecto, como los cambios de requisitos o la falta de comunicación, dejando de lado los externos, que no se pueden manejar a nivel del equipo, tales como productos de terceros que no funcionan como se esperaba, factores externos de los que depende el proyecto, pérdida o corrupción de los datos en los sistemas del equipo. En nuestro caso, no parece apropiado utilizar una técnica para la gestión continua de los riesgos externos, esta consiste en la elaboración de una tabla en donde se identifica cada </w:t>
       </w:r>
       <w:r>
         <w:rPr>
           <w:b/>
           <w:lang w:val="es-ES"/>
         </w:rPr>
-        <w:t>riesgos</w:t>
+        <w:t>riesgo</w:t>
       </w:r>
       <w:r>
         <w:rPr>
           <w:lang w:val="es-ES"/>
         </w:rPr>
-        <w:t xml:space="preserve"> para la realización del proyecto, lo que permite que el Scrum master pueda mitigarlos inmediatamente. En el caso de las reuniones diarias, la gestión de </w:t>
+        <w:t xml:space="preserve">, con su probabilidad de ocurrencia, y el costo en caso de que ocurra. A partir de estos datos, se puede calcular lo que se conoce como exposición al </w:t>
       </w:r>
       <w:r>
         <w:rPr>
           <w:b/>
           <w:lang w:val="es-ES"/>
         </w:rPr>
-        <w:t>riesgos</w:t>
+        <w:t>riesgo</w:t>
       </w:r>
       <w:r>
         <w:rPr>
           <w:lang w:val="es-ES"/>
         </w:rPr>
-        <w:t xml:space="preserve"> está más bien enfocada a las historias, mientras que las reuniones de planificación se centran en los </w:t>
-      </w:r>
-      <w:r>
-        <w:rPr>
-          <w:b/>
+        <w:t>, permitiendo la construcción de un “</w:t>
+      </w:r>
+      <w:proofErr w:type="spellStart"/>
+      <w:r>
+        <w:rPr>
           <w:lang w:val="es-ES"/>
         </w:rPr>
-        <w:t>riesgos</w:t>
-      </w:r>
+        <w:t>Risk</w:t>
+      </w:r>
+      <w:proofErr w:type="spellEnd"/>
       <w:r>
         <w:rPr>
           <w:lang w:val="es-ES"/>
         </w:rPr>
-        <w:t xml:space="preserve"> del release o sprint como un todo. Por otro lado, en la Retrospectiva el equipo discute los problemas presentados en el sprint e identifican aquellos que pueden llegar a convertirse en </w:t>
-      </w:r>
-      <w:r>
-        <w:rPr>
-          <w:b/>
+        <w:t xml:space="preserve"> </w:t>
+      </w:r>
+      <w:proofErr w:type="spellStart"/>
+      <w:r>
+        <w:rPr>
           <w:lang w:val="es-ES"/>
         </w:rPr>
-        <w:t>riesgos</w:t>
-      </w:r>
+        <w:t>Burn</w:t>
+      </w:r>
+      <w:proofErr w:type="spellEnd"/>
       <w:r>
         <w:rPr>
           <w:lang w:val="es-ES"/>
         </w:rPr>
-        <w:t xml:space="preserve"> para el proyecto. Finalmente, la Reunión de revisión asegura que el producto cumpla con las expectativas de los stakeholders, y si esto no ocurre poder solucionarlo de manera temprana.</w:t>
-      </w:r>
-    </w:p>
-    <w:p>
-      <w:pPr>
-        <w:rPr>
-          <w:lang w:val="es-ES"/>
-        </w:rPr>
-      </w:pPr>
-      <w:r>
-        <w:rPr>
-          <w:lang w:val="es-ES"/>
-        </w:rPr>
-        <w:t xml:space="preserve"> </w:t>
-      </w:r>
-      <w:r>
-        <w:rPr>
-          <w:lang w:val="es-ES"/>
-        </w:rPr>
-        <w:tab/>
-      </w:r>
-      <w:r>
-        <w:rPr>
-          <w:lang w:val="es-ES"/>
-        </w:rPr>
-        <w:t xml:space="preserve">Sumado a su carácter iterativo, Scrum es un marco de trabajo que provee flexibilidad en término de los requerimientos. El product backlog es un artefacto que, si bien se elabora en un principio del proyecto, evoluciona a medida de que el producto y el entorno en el que será usado también lo hacen. El mismo es dinámico, cambia constantemente para identificar lo que el producto necesita para ser adecuado, competitivo y útil. Esto permite una gestión continua del </w:t>
-      </w:r>
-      <w:r>
-        <w:rPr>
-          <w:b/>
-          <w:lang w:val="es-ES"/>
-        </w:rPr>
-        <w:t>riesgo</w:t>
-      </w:r>
-      <w:r>
-        <w:rPr>
-          <w:lang w:val="es-ES"/>
-        </w:rPr>
-        <w:t xml:space="preserve">. </w:t>
-      </w:r>
-    </w:p>
-    <w:p>
-      <w:pPr>
-        <w:ind w:firstLine="708"/>
-        <w:rPr>
-          <w:lang w:val="es-ES"/>
-        </w:rPr>
-      </w:pPr>
-      <w:r>
-        <w:rPr>
-          <w:lang w:val="es-ES"/>
-        </w:rPr>
-        <w:t xml:space="preserve">Este marco de trabajo parecería ser apropiado en cuanto al manejo de </w:t>
-      </w:r>
-      <w:r>
-        <w:rPr>
-          <w:b/>
-          <w:lang w:val="es-ES"/>
-        </w:rPr>
-        <w:t>riesgos</w:t>
-      </w:r>
-      <w:r>
-        <w:rPr>
-          <w:lang w:val="es-ES"/>
-        </w:rPr>
-        <w:t xml:space="preserve">, ya que los mismos se gestionan desde  el principio de ciclo de vida del proyecto y a lo largo de todo su desarrollo. Sin embargo, pensamos que la mayoría de riesgos </w:t>
-      </w:r>
-      <w:r>
-        <w:rPr>
-          <w:lang w:val="es-ES"/>
-        </w:rPr>
-        <w:t>así</w:t>
-      </w:r>
-      <w:r>
-        <w:rPr>
-          <w:lang w:val="es-ES"/>
-        </w:rPr>
-        <w:t xml:space="preserve"> gestionados, son internos al proyecto, como los cambios de requisitos o la falta de comunicación, dejando de lado los externos, que no se pueden manejar a nivel del equipo, tales como productos de terceros que no funcionan como se esperaba, factores externos de los que depende el proyecto, pérdida o corrupción de los datos en los sistemas del equipo. En nuestro caso, no parece apropiado utilizar una técnica para la gestión continua de los riesgos externos, esta consiste en la elaboración de una tabla en donde se identifica cada </w:t>
-      </w:r>
-      <w:r>
-        <w:rPr>
-          <w:b/>
-          <w:lang w:val="es-ES"/>
-        </w:rPr>
-        <w:t>riesgo</w:t>
-      </w:r>
-      <w:r>
-        <w:rPr>
-          <w:lang w:val="es-ES"/>
-        </w:rPr>
-        <w:t xml:space="preserve">, con su probabilidad de ocurrencia, y el costo en caso de que ocurra. A partir </w:t>
-      </w:r>
-      <w:r>
-        <w:rPr>
-          <w:lang w:val="es-ES"/>
-        </w:rPr>
-        <w:lastRenderedPageBreak/>
-        <w:t xml:space="preserve">de estos datos, se puede calcular lo que se conoce como exposición al </w:t>
-      </w:r>
-      <w:r>
-        <w:rPr>
-          <w:b/>
-          <w:lang w:val="es-ES"/>
-        </w:rPr>
-        <w:t>riesgo</w:t>
-      </w:r>
-      <w:r>
-        <w:rPr>
-          <w:lang w:val="es-ES"/>
-        </w:rPr>
-        <w:t xml:space="preserve">, permitiendo la construcción de un “Risk Burn-Down Chart” que muestra la misma a lo largo de los sprints. </w:t>
+        <w:t xml:space="preserve">-Down Chart” que muestra la misma a lo largo de los sprints. </w:t>
       </w:r>
     </w:p>
     <w:p>
@@ -11952,11 +12167,74 @@
     </w:p>
     <w:p>
       <w:pPr>
-        <w:rPr>
-          <w:lang w:val="es-419"/>
-        </w:rPr>
+        <w:pStyle w:val="NormalWeb"/>
+        <w:shd w:val="clear" w:color="auto" w:fill="FFFFFF"/>
+        <w:spacing w:before="240" w:beforeAutospacing="0" w:after="0" w:afterAutospacing="0" w:line="276" w:lineRule="auto"/>
+        <w:ind w:firstLine="708"/>
+        <w:jc w:val="both"/>
+        <w:rPr>
+          <w:rFonts w:asciiTheme="minorHAnsi" w:hAnsiTheme="minorHAnsi" w:cs="Arial"/>
+          <w:color w:val="000000"/>
+          <w:sz w:val="22"/>
+          <w:szCs w:val="22"/>
+        </w:rPr>
+      </w:pPr>
+      <w:r>
+        <w:rPr>
+          <w:rFonts w:asciiTheme="minorHAnsi" w:hAnsiTheme="minorHAnsi" w:cs="Arial"/>
+          <w:color w:val="000000"/>
+          <w:sz w:val="22"/>
+          <w:szCs w:val="22"/>
+        </w:rPr>
+        <w:t>El instrumento más potente de control de riesgos son las revisiones de proyecto. En toda reunión y revisión de proyecto debiera haber un punto de la agenda dedicado al tratamiento de los riesgos, donde se revis</w:t>
+      </w:r>
+      <w:r>
+        <w:rPr>
+          <w:rFonts w:asciiTheme="minorHAnsi" w:hAnsiTheme="minorHAnsi" w:cs="Arial"/>
+          <w:color w:val="000000"/>
+          <w:sz w:val="22"/>
+          <w:szCs w:val="22"/>
+        </w:rPr>
+        <w:t>arán todos los puntos explicados en este documento.</w:t>
+      </w:r>
+    </w:p>
+    <w:p>
+      <w:pPr>
+        <w:pStyle w:val="NormalWeb"/>
+        <w:shd w:val="clear" w:color="auto" w:fill="FFFFFF"/>
+        <w:spacing w:before="240" w:beforeAutospacing="0" w:after="0" w:afterAutospacing="0" w:line="276" w:lineRule="auto"/>
+        <w:jc w:val="both"/>
+        <w:rPr>
+          <w:rFonts w:asciiTheme="minorHAnsi" w:hAnsiTheme="minorHAnsi" w:cs="Arial"/>
+          <w:color w:val="000000"/>
+          <w:sz w:val="22"/>
+          <w:szCs w:val="22"/>
+        </w:rPr>
+      </w:pPr>
+      <w:r>
+        <w:rPr>
+          <w:rFonts w:asciiTheme="minorHAnsi" w:hAnsiTheme="minorHAnsi" w:cs="Arial"/>
+          <w:color w:val="000000"/>
+          <w:sz w:val="22"/>
+          <w:szCs w:val="22"/>
+        </w:rPr>
+        <w:tab/>
+      </w:r>
+      <w:r>
+        <w:rPr>
+          <w:rFonts w:asciiTheme="minorHAnsi" w:hAnsiTheme="minorHAnsi" w:cs="Arial"/>
+          <w:color w:val="000000"/>
+          <w:sz w:val="22"/>
+          <w:szCs w:val="22"/>
+        </w:rPr>
+        <w:t>Otras herramientas de control de riesgo son el análisis de valor de trabajo realizado y la medición de rendimiento técnico que proporcionan datos valiosos sobre desviaciones de los objetivos proyecto.</w:t>
+      </w:r>
+    </w:p>
+    <w:p>
+      <w:pPr>
+        <w:spacing w:before="240"/>
         <w:sectPr>
-          <w:footerReference w:type="default" r:id="rId9"/>
+          <w:footerReference w:type="default" r:id="rId10"/>
           <w:pgSz w:w="12240" w:h="15840"/>
           <w:pgMar w:top="1417" w:right="1701" w:bottom="1417" w:left="1701" w:header="708" w:footer="708" w:gutter="0"/>
           <w:cols w:space="708"/>
@@ -11964,6 +12242,10 @@
           <w:docGrid w:linePitch="360"/>
         </w:sectPr>
       </w:pPr>
+      <w:r>
+        <w:tab/>
+        <w:t>Toda esta metodología de trabajo es la que llevaremos a cabo en la realización de este proyecto y es la manera en que este quipo ha elegido trabajar para el manejo y control de los riesgos que puedan surgir.</w:t>
+      </w:r>
     </w:p>
     <w:p>
       <w:pPr>
@@ -17203,7 +17485,7 @@
 </file>
 
 <file path=word/endnotes.xml><?xml version="1.0" encoding="utf-8"?>
-<w:endnotes xmlns:wpc="http://schemas.microsoft.com/office/word/2010/wordprocessingCanvas" xmlns:mc="http://schemas.openxmlformats.org/markup-compatibility/2006" xmlns:o="urn:schemas-microsoft-com:office:office" xmlns:r="http://schemas.openxmlformats.org/officeDocument/2006/relationships" xmlns:m="http://schemas.openxmlformats.org/officeDocument/2006/math" xmlns:v="urn:schemas-microsoft-com:vml" xmlns:wp14="http://schemas.microsoft.com/office/word/2010/wordprocessingDrawing" xmlns:wp="http://schemas.openxmlformats.org/drawingml/2006/wordprocessingDrawing" xmlns:w10="urn:schemas-microsoft-com:office:word" xmlns:w="http://schemas.openxmlformats.org/wordprocessingml/2006/main" xmlns:w14="http://schemas.microsoft.com/office/word/2010/wordml" xmlns:w15="http://schemas.microsoft.com/office/word/2012/wordml" xmlns:wpg="http://schemas.microsoft.com/office/word/2010/wordprocessingGroup" xmlns:wpi="http://schemas.microsoft.com/office/word/2010/wordprocessingInk" xmlns:wne="http://schemas.microsoft.com/office/word/2006/wordml" xmlns:wps="http://schemas.microsoft.com/office/word/2010/wordprocessingShape" mc:Ignorable="w14 w15 wp14">
+<w:endnotes xmlns:wpc="http://schemas.microsoft.com/office/word/2010/wordprocessingCanvas" xmlns:mc="http://schemas.openxmlformats.org/markup-compatibility/2006" xmlns:o="urn:schemas-microsoft-com:office:office" xmlns:r="http://schemas.openxmlformats.org/officeDocument/2006/relationships" xmlns:m="http://schemas.openxmlformats.org/officeDocument/2006/math" xmlns:v="urn:schemas-microsoft-com:vml" xmlns:wp14="http://schemas.microsoft.com/office/word/2010/wordprocessingDrawing" xmlns:wp="http://schemas.openxmlformats.org/drawingml/2006/wordprocessingDrawing" xmlns:w10="urn:schemas-microsoft-com:office:word" xmlns:w="http://schemas.openxmlformats.org/wordprocessingml/2006/main" xmlns:w14="http://schemas.microsoft.com/office/word/2010/wordml" xmlns:wpg="http://schemas.microsoft.com/office/word/2010/wordprocessingGroup" xmlns:wpi="http://schemas.microsoft.com/office/word/2010/wordprocessingInk" xmlns:wne="http://schemas.microsoft.com/office/word/2006/wordml" xmlns:wps="http://schemas.microsoft.com/office/word/2010/wordprocessingShape" mc:Ignorable="w14 wp14">
   <w:endnote w:type="separator" w:id="-1">
     <w:p>
       <w:pPr>
@@ -17228,7 +17510,7 @@
 </file>
 
 <file path=word/footer1.xml><?xml version="1.0" encoding="utf-8"?>
-<w:ftr xmlns:wpc="http://schemas.microsoft.com/office/word/2010/wordprocessingCanvas" xmlns:mc="http://schemas.openxmlformats.org/markup-compatibility/2006" xmlns:o="urn:schemas-microsoft-com:office:office" xmlns:r="http://schemas.openxmlformats.org/officeDocument/2006/relationships" xmlns:m="http://schemas.openxmlformats.org/officeDocument/2006/math" xmlns:v="urn:schemas-microsoft-com:vml" xmlns:wp14="http://schemas.microsoft.com/office/word/2010/wordprocessingDrawing" xmlns:wp="http://schemas.openxmlformats.org/drawingml/2006/wordprocessingDrawing" xmlns:w10="urn:schemas-microsoft-com:office:word" xmlns:w="http://schemas.openxmlformats.org/wordprocessingml/2006/main" xmlns:w14="http://schemas.microsoft.com/office/word/2010/wordml" xmlns:w15="http://schemas.microsoft.com/office/word/2012/wordml" xmlns:wpg="http://schemas.microsoft.com/office/word/2010/wordprocessingGroup" xmlns:wpi="http://schemas.microsoft.com/office/word/2010/wordprocessingInk" xmlns:wne="http://schemas.microsoft.com/office/word/2006/wordml" xmlns:wps="http://schemas.microsoft.com/office/word/2010/wordprocessingShape" mc:Ignorable="w14 w15 wp14">
+<w:ftr xmlns:wpc="http://schemas.microsoft.com/office/word/2010/wordprocessingCanvas" xmlns:mc="http://schemas.openxmlformats.org/markup-compatibility/2006" xmlns:o="urn:schemas-microsoft-com:office:office" xmlns:r="http://schemas.openxmlformats.org/officeDocument/2006/relationships" xmlns:m="http://schemas.openxmlformats.org/officeDocument/2006/math" xmlns:v="urn:schemas-microsoft-com:vml" xmlns:wp14="http://schemas.microsoft.com/office/word/2010/wordprocessingDrawing" xmlns:wp="http://schemas.openxmlformats.org/drawingml/2006/wordprocessingDrawing" xmlns:w10="urn:schemas-microsoft-com:office:word" xmlns:w="http://schemas.openxmlformats.org/wordprocessingml/2006/main" xmlns:w14="http://schemas.microsoft.com/office/word/2010/wordml" xmlns:wpg="http://schemas.microsoft.com/office/word/2010/wordprocessingGroup" xmlns:wpi="http://schemas.microsoft.com/office/word/2010/wordprocessingInk" xmlns:wne="http://schemas.microsoft.com/office/word/2006/wordml" xmlns:wps="http://schemas.microsoft.com/office/word/2010/wordprocessingShape" mc:Ignorable="w14 wp14">
   <w:sdt>
     <w:sdtPr>
       <w:id w:val="8370386"/>
@@ -17237,7 +17519,6 @@
         <w:docPartUnique/>
       </w:docPartObj>
     </w:sdtPr>
-    <w:sdtEndPr/>
     <w:sdtContent>
       <w:p>
         <w:pPr>
@@ -17289,7 +17570,7 @@
 </file>
 
 <file path=word/footnotes.xml><?xml version="1.0" encoding="utf-8"?>
-<w:footnotes xmlns:wpc="http://schemas.microsoft.com/office/word/2010/wordprocessingCanvas" xmlns:mc="http://schemas.openxmlformats.org/markup-compatibility/2006" xmlns:o="urn:schemas-microsoft-com:office:office" xmlns:r="http://schemas.openxmlformats.org/officeDocument/2006/relationships" xmlns:m="http://schemas.openxmlformats.org/officeDocument/2006/math" xmlns:v="urn:schemas-microsoft-com:vml" xmlns:wp14="http://schemas.microsoft.com/office/word/2010/wordprocessingDrawing" xmlns:wp="http://schemas.openxmlformats.org/drawingml/2006/wordprocessingDrawing" xmlns:w10="urn:schemas-microsoft-com:office:word" xmlns:w="http://schemas.openxmlformats.org/wordprocessingml/2006/main" xmlns:w14="http://schemas.microsoft.com/office/word/2010/wordml" xmlns:w15="http://schemas.microsoft.com/office/word/2012/wordml" xmlns:wpg="http://schemas.microsoft.com/office/word/2010/wordprocessingGroup" xmlns:wpi="http://schemas.microsoft.com/office/word/2010/wordprocessingInk" xmlns:wne="http://schemas.microsoft.com/office/word/2006/wordml" xmlns:wps="http://schemas.microsoft.com/office/word/2010/wordprocessingShape" mc:Ignorable="w14 w15 wp14">
+<w:footnotes xmlns:wpc="http://schemas.microsoft.com/office/word/2010/wordprocessingCanvas" xmlns:mc="http://schemas.openxmlformats.org/markup-compatibility/2006" xmlns:o="urn:schemas-microsoft-com:office:office" xmlns:r="http://schemas.openxmlformats.org/officeDocument/2006/relationships" xmlns:m="http://schemas.openxmlformats.org/officeDocument/2006/math" xmlns:v="urn:schemas-microsoft-com:vml" xmlns:wp14="http://schemas.microsoft.com/office/word/2010/wordprocessingDrawing" xmlns:wp="http://schemas.openxmlformats.org/drawingml/2006/wordprocessingDrawing" xmlns:w10="urn:schemas-microsoft-com:office:word" xmlns:w="http://schemas.openxmlformats.org/wordprocessingml/2006/main" xmlns:w14="http://schemas.microsoft.com/office/word/2010/wordml" xmlns:wpg="http://schemas.microsoft.com/office/word/2010/wordprocessingGroup" xmlns:wpi="http://schemas.microsoft.com/office/word/2010/wordprocessingInk" xmlns:wne="http://schemas.microsoft.com/office/word/2006/wordml" xmlns:wps="http://schemas.microsoft.com/office/word/2010/wordprocessingShape" mc:Ignorable="w14 wp14">
   <w:footnote w:type="separator" w:id="-1">
     <w:p>
       <w:pPr>
@@ -17314,7 +17595,7 @@
 </file>
 
 <file path=word/numbering.xml><?xml version="1.0" encoding="utf-8"?>
-<w:numbering xmlns:wpc="http://schemas.microsoft.com/office/word/2010/wordprocessingCanvas" xmlns:mc="http://schemas.openxmlformats.org/markup-compatibility/2006" xmlns:o="urn:schemas-microsoft-com:office:office" xmlns:r="http://schemas.openxmlformats.org/officeDocument/2006/relationships" xmlns:m="http://schemas.openxmlformats.org/officeDocument/2006/math" xmlns:v="urn:schemas-microsoft-com:vml" xmlns:wp14="http://schemas.microsoft.com/office/word/2010/wordprocessingDrawing" xmlns:wp="http://schemas.openxmlformats.org/drawingml/2006/wordprocessingDrawing" xmlns:w10="urn:schemas-microsoft-com:office:word" xmlns:w="http://schemas.openxmlformats.org/wordprocessingml/2006/main" xmlns:w14="http://schemas.microsoft.com/office/word/2010/wordml" xmlns:w15="http://schemas.microsoft.com/office/word/2012/wordml" xmlns:wpg="http://schemas.microsoft.com/office/word/2010/wordprocessingGroup" xmlns:wpi="http://schemas.microsoft.com/office/word/2010/wordprocessingInk" xmlns:wne="http://schemas.microsoft.com/office/word/2006/wordml" xmlns:wps="http://schemas.microsoft.com/office/word/2010/wordprocessingShape" mc:Ignorable="w14 w15 wp14">
+<w:numbering xmlns:wpc="http://schemas.microsoft.com/office/word/2010/wordprocessingCanvas" xmlns:mc="http://schemas.openxmlformats.org/markup-compatibility/2006" xmlns:o="urn:schemas-microsoft-com:office:office" xmlns:r="http://schemas.openxmlformats.org/officeDocument/2006/relationships" xmlns:m="http://schemas.openxmlformats.org/officeDocument/2006/math" xmlns:v="urn:schemas-microsoft-com:vml" xmlns:wp14="http://schemas.microsoft.com/office/word/2010/wordprocessingDrawing" xmlns:wp="http://schemas.openxmlformats.org/drawingml/2006/wordprocessingDrawing" xmlns:w10="urn:schemas-microsoft-com:office:word" xmlns:w="http://schemas.openxmlformats.org/wordprocessingml/2006/main" xmlns:w14="http://schemas.microsoft.com/office/word/2010/wordml" xmlns:wpg="http://schemas.microsoft.com/office/word/2010/wordprocessingGroup" xmlns:wpi="http://schemas.microsoft.com/office/word/2010/wordprocessingInk" xmlns:wne="http://schemas.microsoft.com/office/word/2006/wordml" xmlns:wps="http://schemas.microsoft.com/office/word/2010/wordprocessingShape" mc:Ignorable="w14 wp14">
   <w:abstractNum w:abstractNumId="0">
     <w:nsid w:val="0A24401D"/>
     <w:multiLevelType w:val="hybridMultilevel"/>
@@ -18593,7 +18874,7 @@
 </file>
 
 <file path=word/styles.xml><?xml version="1.0" encoding="utf-8"?>
-<w:styles xmlns:mc="http://schemas.openxmlformats.org/markup-compatibility/2006" xmlns:r="http://schemas.openxmlformats.org/officeDocument/2006/relationships" xmlns:w="http://schemas.openxmlformats.org/wordprocessingml/2006/main" xmlns:w14="http://schemas.microsoft.com/office/word/2010/wordml" xmlns:w15="http://schemas.microsoft.com/office/word/2012/wordml" mc:Ignorable="w14 w15">
+<w:styles xmlns:mc="http://schemas.openxmlformats.org/markup-compatibility/2006" xmlns:r="http://schemas.openxmlformats.org/officeDocument/2006/relationships" xmlns:w="http://schemas.openxmlformats.org/wordprocessingml/2006/main" xmlns:w14="http://schemas.microsoft.com/office/word/2010/wordml" mc:Ignorable="w14">
   <w:docDefaults>
     <w:rPrDefault>
       <w:rPr>
@@ -18609,378 +18890,144 @@
       </w:pPr>
     </w:pPrDefault>
   </w:docDefaults>
-  <w:latentStyles w:defLockedState="0" w:defUIPriority="99" w:defSemiHidden="0" w:defUnhideWhenUsed="0" w:defQFormat="0" w:count="371">
-    <w:lsdException w:name="Normal" w:uiPriority="0" w:qFormat="1"/>
-    <w:lsdException w:name="heading 1" w:uiPriority="9" w:qFormat="1"/>
-    <w:lsdException w:name="heading 2" w:semiHidden="1" w:uiPriority="9" w:unhideWhenUsed="1" w:qFormat="1"/>
-    <w:lsdException w:name="heading 3" w:semiHidden="1" w:uiPriority="9" w:unhideWhenUsed="1" w:qFormat="1"/>
-    <w:lsdException w:name="heading 4" w:semiHidden="1" w:uiPriority="9" w:unhideWhenUsed="1" w:qFormat="1"/>
-    <w:lsdException w:name="heading 5" w:semiHidden="1" w:uiPriority="9" w:unhideWhenUsed="1" w:qFormat="1"/>
-    <w:lsdException w:name="heading 6" w:semiHidden="1" w:uiPriority="9" w:unhideWhenUsed="1" w:qFormat="1"/>
-    <w:lsdException w:name="heading 7" w:semiHidden="1" w:uiPriority="9" w:unhideWhenUsed="1" w:qFormat="1"/>
-    <w:lsdException w:name="heading 8" w:semiHidden="1" w:uiPriority="9" w:unhideWhenUsed="1" w:qFormat="1"/>
-    <w:lsdException w:name="heading 9" w:semiHidden="1" w:uiPriority="9" w:unhideWhenUsed="1" w:qFormat="1"/>
-    <w:lsdException w:name="index 1" w:semiHidden="1" w:unhideWhenUsed="1"/>
-    <w:lsdException w:name="index 2" w:semiHidden="1" w:unhideWhenUsed="1"/>
-    <w:lsdException w:name="index 3" w:semiHidden="1" w:unhideWhenUsed="1"/>
-    <w:lsdException w:name="index 4" w:semiHidden="1" w:unhideWhenUsed="1"/>
-    <w:lsdException w:name="index 5" w:semiHidden="1" w:unhideWhenUsed="1"/>
-    <w:lsdException w:name="index 6" w:semiHidden="1" w:unhideWhenUsed="1"/>
-    <w:lsdException w:name="index 7" w:semiHidden="1" w:unhideWhenUsed="1"/>
-    <w:lsdException w:name="index 8" w:semiHidden="1" w:unhideWhenUsed="1"/>
-    <w:lsdException w:name="index 9" w:semiHidden="1" w:unhideWhenUsed="1"/>
-    <w:lsdException w:name="toc 1" w:semiHidden="1" w:uiPriority="39" w:unhideWhenUsed="1"/>
-    <w:lsdException w:name="toc 2" w:semiHidden="1" w:uiPriority="39" w:unhideWhenUsed="1"/>
-    <w:lsdException w:name="toc 3" w:semiHidden="1" w:uiPriority="39" w:unhideWhenUsed="1"/>
-    <w:lsdException w:name="toc 4" w:semiHidden="1" w:uiPriority="39" w:unhideWhenUsed="1"/>
-    <w:lsdException w:name="toc 5" w:semiHidden="1" w:uiPriority="39" w:unhideWhenUsed="1"/>
-    <w:lsdException w:name="toc 6" w:semiHidden="1" w:uiPriority="39" w:unhideWhenUsed="1"/>
-    <w:lsdException w:name="toc 7" w:semiHidden="1" w:uiPriority="39" w:unhideWhenUsed="1"/>
-    <w:lsdException w:name="toc 8" w:semiHidden="1" w:uiPriority="39" w:unhideWhenUsed="1"/>
-    <w:lsdException w:name="toc 9" w:semiHidden="1" w:uiPriority="39" w:unhideWhenUsed="1"/>
-    <w:lsdException w:name="Normal Indent" w:semiHidden="1" w:unhideWhenUsed="1"/>
-    <w:lsdException w:name="footnote text" w:semiHidden="1" w:unhideWhenUsed="1"/>
-    <w:lsdException w:name="annotation text" w:semiHidden="1" w:unhideWhenUsed="1"/>
-    <w:lsdException w:name="header" w:semiHidden="1" w:unhideWhenUsed="1"/>
-    <w:lsdException w:name="footer" w:semiHidden="1" w:unhideWhenUsed="1"/>
-    <w:lsdException w:name="index heading" w:semiHidden="1" w:unhideWhenUsed="1"/>
-    <w:lsdException w:name="caption" w:semiHidden="1" w:uiPriority="35" w:unhideWhenUsed="1" w:qFormat="1"/>
-    <w:lsdException w:name="table of figures" w:semiHidden="1" w:unhideWhenUsed="1"/>
-    <w:lsdException w:name="envelope address" w:semiHidden="1" w:unhideWhenUsed="1"/>
-    <w:lsdException w:name="envelope return" w:semiHidden="1" w:unhideWhenUsed="1"/>
-    <w:lsdException w:name="footnote reference" w:semiHidden="1" w:unhideWhenUsed="1"/>
-    <w:lsdException w:name="annotation reference" w:semiHidden="1" w:unhideWhenUsed="1"/>
-    <w:lsdException w:name="line number" w:semiHidden="1" w:unhideWhenUsed="1"/>
-    <w:lsdException w:name="page number" w:semiHidden="1" w:unhideWhenUsed="1"/>
-    <w:lsdException w:name="endnote reference" w:semiHidden="1" w:unhideWhenUsed="1"/>
-    <w:lsdException w:name="endnote text" w:semiHidden="1" w:unhideWhenUsed="1"/>
-    <w:lsdException w:name="table of authorities" w:semiHidden="1" w:unhideWhenUsed="1"/>
-    <w:lsdException w:name="macro" w:semiHidden="1" w:unhideWhenUsed="1"/>
-    <w:lsdException w:name="toa heading" w:semiHidden="1" w:unhideWhenUsed="1"/>
-    <w:lsdException w:name="List" w:semiHidden="1" w:unhideWhenUsed="1"/>
-    <w:lsdException w:name="List Bullet" w:semiHidden="1" w:unhideWhenUsed="1"/>
-    <w:lsdException w:name="List Number" w:semiHidden="1" w:unhideWhenUsed="1"/>
-    <w:lsdException w:name="List 2" w:semiHidden="1" w:unhideWhenUsed="1"/>
-    <w:lsdException w:name="List 3" w:semiHidden="1" w:unhideWhenUsed="1"/>
-    <w:lsdException w:name="List 4" w:semiHidden="1" w:unhideWhenUsed="1"/>
-    <w:lsdException w:name="List 5" w:semiHidden="1" w:unhideWhenUsed="1"/>
-    <w:lsdException w:name="List Bullet 2" w:semiHidden="1" w:unhideWhenUsed="1"/>
-    <w:lsdException w:name="List Bullet 3" w:semiHidden="1" w:unhideWhenUsed="1"/>
-    <w:lsdException w:name="List Bullet 4" w:semiHidden="1" w:unhideWhenUsed="1"/>
-    <w:lsdException w:name="List Bullet 5" w:semiHidden="1" w:unhideWhenUsed="1"/>
-    <w:lsdException w:name="List Number 2" w:semiHidden="1" w:unhideWhenUsed="1"/>
-    <w:lsdException w:name="List Number 3" w:semiHidden="1" w:unhideWhenUsed="1"/>
-    <w:lsdException w:name="List Number 4" w:semiHidden="1" w:unhideWhenUsed="1"/>
-    <w:lsdException w:name="List Number 5" w:semiHidden="1" w:unhideWhenUsed="1"/>
-    <w:lsdException w:name="Title" w:uiPriority="10" w:qFormat="1"/>
-    <w:lsdException w:name="Closing" w:semiHidden="1" w:unhideWhenUsed="1"/>
-    <w:lsdException w:name="Signature" w:semiHidden="1" w:unhideWhenUsed="1"/>
-    <w:lsdException w:name="Default Paragraph Font" w:semiHidden="1" w:uiPriority="1" w:unhideWhenUsed="1"/>
-    <w:lsdException w:name="Body Text" w:semiHidden="1" w:unhideWhenUsed="1"/>
-    <w:lsdException w:name="Body Text Indent" w:semiHidden="1" w:unhideWhenUsed="1"/>
-    <w:lsdException w:name="List Continue" w:semiHidden="1" w:unhideWhenUsed="1"/>
-    <w:lsdException w:name="List Continue 2" w:semiHidden="1" w:unhideWhenUsed="1"/>
-    <w:lsdException w:name="List Continue 3" w:semiHidden="1" w:unhideWhenUsed="1"/>
-    <w:lsdException w:name="List Continue 4" w:semiHidden="1" w:unhideWhenUsed="1"/>
-    <w:lsdException w:name="List Continue 5" w:semiHidden="1" w:unhideWhenUsed="1"/>
-    <w:lsdException w:name="Message Header" w:semiHidden="1" w:unhideWhenUsed="1"/>
-    <w:lsdException w:name="Subtitle" w:uiPriority="11" w:qFormat="1"/>
-    <w:lsdException w:name="Salutation" w:semiHidden="1" w:unhideWhenUsed="1"/>
-    <w:lsdException w:name="Date" w:semiHidden="1" w:unhideWhenUsed="1"/>
-    <w:lsdException w:name="Body Text First Indent" w:semiHidden="1" w:unhideWhenUsed="1"/>
-    <w:lsdException w:name="Body Text First Indent 2" w:semiHidden="1" w:unhideWhenUsed="1"/>
-    <w:lsdException w:name="Note Heading" w:semiHidden="1" w:unhideWhenUsed="1"/>
-    <w:lsdException w:name="Body Text 2" w:semiHidden="1" w:unhideWhenUsed="1"/>
-    <w:lsdException w:name="Body Text 3" w:semiHidden="1" w:unhideWhenUsed="1"/>
-    <w:lsdException w:name="Body Text Indent 2" w:semiHidden="1" w:unhideWhenUsed="1"/>
-    <w:lsdException w:name="Body Text Indent 3" w:semiHidden="1" w:unhideWhenUsed="1"/>
-    <w:lsdException w:name="Block Text" w:semiHidden="1" w:unhideWhenUsed="1"/>
-    <w:lsdException w:name="Hyperlink" w:semiHidden="1" w:unhideWhenUsed="1"/>
-    <w:lsdException w:name="FollowedHyperlink" w:semiHidden="1" w:unhideWhenUsed="1"/>
-    <w:lsdException w:name="Strong" w:uiPriority="22" w:qFormat="1"/>
-    <w:lsdException w:name="Emphasis" w:uiPriority="20" w:qFormat="1"/>
-    <w:lsdException w:name="Document Map" w:semiHidden="1" w:unhideWhenUsed="1"/>
-    <w:lsdException w:name="Plain Text" w:semiHidden="1" w:unhideWhenUsed="1"/>
-    <w:lsdException w:name="E-mail Signature" w:semiHidden="1" w:unhideWhenUsed="1"/>
-    <w:lsdException w:name="HTML Top of Form" w:semiHidden="1" w:unhideWhenUsed="1"/>
-    <w:lsdException w:name="HTML Bottom of Form" w:semiHidden="1" w:unhideWhenUsed="1"/>
-    <w:lsdException w:name="Normal (Web)" w:semiHidden="1" w:unhideWhenUsed="1"/>
-    <w:lsdException w:name="HTML Acronym" w:semiHidden="1" w:unhideWhenUsed="1"/>
-    <w:lsdException w:name="HTML Address" w:semiHidden="1" w:unhideWhenUsed="1"/>
-    <w:lsdException w:name="HTML Cite" w:semiHidden="1" w:unhideWhenUsed="1"/>
-    <w:lsdException w:name="HTML Code" w:semiHidden="1" w:unhideWhenUsed="1"/>
-    <w:lsdException w:name="HTML Definition" w:semiHidden="1" w:unhideWhenUsed="1"/>
-    <w:lsdException w:name="HTML Keyboard" w:semiHidden="1" w:unhideWhenUsed="1"/>
-    <w:lsdException w:name="HTML Preformatted" w:semiHidden="1" w:unhideWhenUsed="1"/>
-    <w:lsdException w:name="HTML Sample" w:semiHidden="1" w:unhideWhenUsed="1"/>
-    <w:lsdException w:name="HTML Typewriter" w:semiHidden="1" w:unhideWhenUsed="1"/>
-    <w:lsdException w:name="HTML Variable" w:semiHidden="1" w:unhideWhenUsed="1"/>
-    <w:lsdException w:name="Normal Table" w:semiHidden="1" w:unhideWhenUsed="1"/>
-    <w:lsdException w:name="annotation subject" w:semiHidden="1" w:unhideWhenUsed="1"/>
-    <w:lsdException w:name="No List" w:semiHidden="1" w:unhideWhenUsed="1"/>
-    <w:lsdException w:name="Outline List 1" w:semiHidden="1" w:unhideWhenUsed="1"/>
-    <w:lsdException w:name="Outline List 2" w:semiHidden="1" w:unhideWhenUsed="1"/>
-    <w:lsdException w:name="Outline List 3" w:semiHidden="1" w:unhideWhenUsed="1"/>
-    <w:lsdException w:name="Table Simple 1" w:semiHidden="1" w:unhideWhenUsed="1"/>
-    <w:lsdException w:name="Table Simple 2" w:semiHidden="1" w:unhideWhenUsed="1"/>
-    <w:lsdException w:name="Table Simple 3" w:semiHidden="1" w:unhideWhenUsed="1"/>
-    <w:lsdException w:name="Table Classic 1" w:semiHidden="1" w:unhideWhenUsed="1"/>
-    <w:lsdException w:name="Table Classic 2" w:semiHidden="1" w:unhideWhenUsed="1"/>
-    <w:lsdException w:name="Table Classic 3" w:semiHidden="1" w:unhideWhenUsed="1"/>
-    <w:lsdException w:name="Table Classic 4" w:semiHidden="1" w:unhideWhenUsed="1"/>
-    <w:lsdException w:name="Table Colorful 1" w:semiHidden="1" w:unhideWhenUsed="1"/>
-    <w:lsdException w:name="Table Colorful 2" w:semiHidden="1" w:unhideWhenUsed="1"/>
-    <w:lsdException w:name="Table Colorful 3" w:semiHidden="1" w:unhideWhenUsed="1"/>
-    <w:lsdException w:name="Table Columns 1" w:semiHidden="1" w:unhideWhenUsed="1"/>
-    <w:lsdException w:name="Table Columns 2" w:semiHidden="1" w:unhideWhenUsed="1"/>
-    <w:lsdException w:name="Table Columns 3" w:semiHidden="1" w:unhideWhenUsed="1"/>
-    <w:lsdException w:name="Table Columns 4" w:semiHidden="1" w:unhideWhenUsed="1"/>
-    <w:lsdException w:name="Table Columns 5" w:semiHidden="1" w:unhideWhenUsed="1"/>
-    <w:lsdException w:name="Table Grid 1" w:semiHidden="1" w:unhideWhenUsed="1"/>
-    <w:lsdException w:name="Table Grid 2" w:semiHidden="1" w:unhideWhenUsed="1"/>
-    <w:lsdException w:name="Table Grid 3" w:semiHidden="1" w:unhideWhenUsed="1"/>
-    <w:lsdException w:name="Table Grid 4" w:semiHidden="1" w:unhideWhenUsed="1"/>
-    <w:lsdException w:name="Table Grid 5" w:semiHidden="1" w:unhideWhenUsed="1"/>
-    <w:lsdException w:name="Table Grid 6" w:semiHidden="1" w:unhideWhenUsed="1"/>
-    <w:lsdException w:name="Table Grid 7" w:semiHidden="1" w:unhideWhenUsed="1"/>
-    <w:lsdException w:name="Table Grid 8" w:semiHidden="1" w:unhideWhenUsed="1"/>
-    <w:lsdException w:name="Table List 1" w:semiHidden="1" w:unhideWhenUsed="1"/>
-    <w:lsdException w:name="Table List 2" w:semiHidden="1" w:unhideWhenUsed="1"/>
-    <w:lsdException w:name="Table List 3" w:semiHidden="1" w:unhideWhenUsed="1"/>
-    <w:lsdException w:name="Table List 4" w:semiHidden="1" w:unhideWhenUsed="1"/>
-    <w:lsdException w:name="Table List 5" w:semiHidden="1" w:unhideWhenUsed="1"/>
-    <w:lsdException w:name="Table List 6" w:semiHidden="1" w:unhideWhenUsed="1"/>
-    <w:lsdException w:name="Table List 7" w:semiHidden="1" w:unhideWhenUsed="1"/>
-    <w:lsdException w:name="Table List 8" w:semiHidden="1" w:unhideWhenUsed="1"/>
-    <w:lsdException w:name="Table 3D effects 1" w:semiHidden="1" w:unhideWhenUsed="1"/>
-    <w:lsdException w:name="Table 3D effects 2" w:semiHidden="1" w:unhideWhenUsed="1"/>
-    <w:lsdException w:name="Table 3D effects 3" w:semiHidden="1" w:unhideWhenUsed="1"/>
-    <w:lsdException w:name="Table Contemporary" w:semiHidden="1" w:unhideWhenUsed="1"/>
-    <w:lsdException w:name="Table Elegant" w:semiHidden="1" w:unhideWhenUsed="1"/>
-    <w:lsdException w:name="Table Professional" w:semiHidden="1" w:unhideWhenUsed="1"/>
-    <w:lsdException w:name="Table Subtle 1" w:semiHidden="1" w:unhideWhenUsed="1"/>
-    <w:lsdException w:name="Table Subtle 2" w:semiHidden="1" w:unhideWhenUsed="1"/>
-    <w:lsdException w:name="Table Web 1" w:semiHidden="1" w:unhideWhenUsed="1"/>
-    <w:lsdException w:name="Table Web 2" w:semiHidden="1" w:unhideWhenUsed="1"/>
-    <w:lsdException w:name="Table Web 3" w:semiHidden="1" w:unhideWhenUsed="1"/>
-    <w:lsdException w:name="Balloon Text" w:semiHidden="1" w:unhideWhenUsed="1"/>
-    <w:lsdException w:name="Table Grid" w:uiPriority="59"/>
-    <w:lsdException w:name="Table Theme" w:semiHidden="1" w:unhideWhenUsed="1"/>
-    <w:lsdException w:name="Placeholder Text" w:semiHidden="1"/>
-    <w:lsdException w:name="No Spacing" w:uiPriority="1" w:qFormat="1"/>
-    <w:lsdException w:name="Light Shading" w:uiPriority="60"/>
-    <w:lsdException w:name="Light List" w:uiPriority="61"/>
-    <w:lsdException w:name="Light Grid" w:uiPriority="62"/>
-    <w:lsdException w:name="Medium Shading 1" w:uiPriority="63"/>
-    <w:lsdException w:name="Medium Shading 2" w:uiPriority="64"/>
-    <w:lsdException w:name="Medium List 1" w:uiPriority="65"/>
-    <w:lsdException w:name="Medium List 2" w:uiPriority="66"/>
-    <w:lsdException w:name="Medium Grid 1" w:uiPriority="67"/>
-    <w:lsdException w:name="Medium Grid 2" w:uiPriority="68"/>
-    <w:lsdException w:name="Medium Grid 3" w:uiPriority="69"/>
-    <w:lsdException w:name="Dark List" w:uiPriority="70"/>
-    <w:lsdException w:name="Colorful Shading" w:uiPriority="71"/>
-    <w:lsdException w:name="Colorful List" w:uiPriority="72"/>
-    <w:lsdException w:name="Colorful Grid" w:uiPriority="73"/>
-    <w:lsdException w:name="Light Shading Accent 1" w:uiPriority="60"/>
-    <w:lsdException w:name="Light List Accent 1" w:uiPriority="61"/>
-    <w:lsdException w:name="Light Grid Accent 1" w:uiPriority="62"/>
-    <w:lsdException w:name="Medium Shading 1 Accent 1" w:uiPriority="63"/>
-    <w:lsdException w:name="Medium Shading 2 Accent 1" w:uiPriority="64"/>
-    <w:lsdException w:name="Medium List 1 Accent 1" w:uiPriority="65"/>
-    <w:lsdException w:name="Revision" w:semiHidden="1"/>
-    <w:lsdException w:name="List Paragraph" w:uiPriority="34" w:qFormat="1"/>
-    <w:lsdException w:name="Quote" w:uiPriority="29" w:qFormat="1"/>
-    <w:lsdException w:name="Intense Quote" w:uiPriority="30" w:qFormat="1"/>
-    <w:lsdException w:name="Medium List 2 Accent 1" w:uiPriority="66"/>
-    <w:lsdException w:name="Medium Grid 1 Accent 1" w:uiPriority="67"/>
-    <w:lsdException w:name="Medium Grid 2 Accent 1" w:uiPriority="68"/>
-    <w:lsdException w:name="Medium Grid 3 Accent 1" w:uiPriority="69"/>
-    <w:lsdException w:name="Dark List Accent 1" w:uiPriority="70"/>
-    <w:lsdException w:name="Colorful Shading Accent 1" w:uiPriority="71"/>
-    <w:lsdException w:name="Colorful List Accent 1" w:uiPriority="72"/>
-    <w:lsdException w:name="Colorful Grid Accent 1" w:uiPriority="73"/>
-    <w:lsdException w:name="Light Shading Accent 2" w:uiPriority="60"/>
-    <w:lsdException w:name="Light List Accent 2" w:uiPriority="61"/>
-    <w:lsdException w:name="Light Grid Accent 2" w:uiPriority="62"/>
-    <w:lsdException w:name="Medium Shading 1 Accent 2" w:uiPriority="63"/>
-    <w:lsdException w:name="Medium Shading 2 Accent 2" w:uiPriority="64"/>
-    <w:lsdException w:name="Medium List 1 Accent 2" w:uiPriority="65"/>
-    <w:lsdException w:name="Medium List 2 Accent 2" w:uiPriority="66"/>
-    <w:lsdException w:name="Medium Grid 1 Accent 2" w:uiPriority="67"/>
-    <w:lsdException w:name="Medium Grid 2 Accent 2" w:uiPriority="68"/>
-    <w:lsdException w:name="Medium Grid 3 Accent 2" w:uiPriority="69"/>
-    <w:lsdException w:name="Dark List Accent 2" w:uiPriority="70"/>
-    <w:lsdException w:name="Colorful Shading Accent 2" w:uiPriority="71"/>
-    <w:lsdException w:name="Colorful List Accent 2" w:uiPriority="72"/>
-    <w:lsdException w:name="Colorful Grid Accent 2" w:uiPriority="73"/>
-    <w:lsdException w:name="Light Shading Accent 3" w:uiPriority="60"/>
-    <w:lsdException w:name="Light List Accent 3" w:uiPriority="61"/>
-    <w:lsdException w:name="Light Grid Accent 3" w:uiPriority="62"/>
-    <w:lsdException w:name="Medium Shading 1 Accent 3" w:uiPriority="63"/>
-    <w:lsdException w:name="Medium Shading 2 Accent 3" w:uiPriority="64"/>
-    <w:lsdException w:name="Medium List 1 Accent 3" w:uiPriority="65"/>
-    <w:lsdException w:name="Medium List 2 Accent 3" w:uiPriority="66"/>
-    <w:lsdException w:name="Medium Grid 1 Accent 3" w:uiPriority="67"/>
-    <w:lsdException w:name="Medium Grid 2 Accent 3" w:uiPriority="68"/>
-    <w:lsdException w:name="Medium Grid 3 Accent 3" w:uiPriority="69"/>
-    <w:lsdException w:name="Dark List Accent 3" w:uiPriority="70"/>
-    <w:lsdException w:name="Colorful Shading Accent 3" w:uiPriority="71"/>
-    <w:lsdException w:name="Colorful List Accent 3" w:uiPriority="72"/>
-    <w:lsdException w:name="Colorful Grid Accent 3" w:uiPriority="73"/>
-    <w:lsdException w:name="Light Shading Accent 4" w:uiPriority="60"/>
-    <w:lsdException w:name="Light List Accent 4" w:uiPriority="61"/>
-    <w:lsdException w:name="Light Grid Accent 4" w:uiPriority="62"/>
-    <w:lsdException w:name="Medium Shading 1 Accent 4" w:uiPriority="63"/>
-    <w:lsdException w:name="Medium Shading 2 Accent 4" w:uiPriority="64"/>
-    <w:lsdException w:name="Medium List 1 Accent 4" w:uiPriority="65"/>
-    <w:lsdException w:name="Medium List 2 Accent 4" w:uiPriority="66"/>
-    <w:lsdException w:name="Medium Grid 1 Accent 4" w:uiPriority="67"/>
-    <w:lsdException w:name="Medium Grid 2 Accent 4" w:uiPriority="68"/>
-    <w:lsdException w:name="Medium Grid 3 Accent 4" w:uiPriority="69"/>
-    <w:lsdException w:name="Dark List Accent 4" w:uiPriority="70"/>
-    <w:lsdException w:name="Colorful Shading Accent 4" w:uiPriority="71"/>
-    <w:lsdException w:name="Colorful List Accent 4" w:uiPriority="72"/>
-    <w:lsdException w:name="Colorful Grid Accent 4" w:uiPriority="73"/>
-    <w:lsdException w:name="Light Shading Accent 5" w:uiPriority="60"/>
-    <w:lsdException w:name="Light List Accent 5" w:uiPriority="61"/>
-    <w:lsdException w:name="Light Grid Accent 5" w:uiPriority="62"/>
-    <w:lsdException w:name="Medium Shading 1 Accent 5" w:uiPriority="63"/>
-    <w:lsdException w:name="Medium Shading 2 Accent 5" w:uiPriority="64"/>
-    <w:lsdException w:name="Medium List 1 Accent 5" w:uiPriority="65"/>
-    <w:lsdException w:name="Medium List 2 Accent 5" w:uiPriority="66"/>
-    <w:lsdException w:name="Medium Grid 1 Accent 5" w:uiPriority="67"/>
-    <w:lsdException w:name="Medium Grid 2 Accent 5" w:uiPriority="68"/>
-    <w:lsdException w:name="Medium Grid 3 Accent 5" w:uiPriority="69"/>
-    <w:lsdException w:name="Dark List Accent 5" w:uiPriority="70"/>
-    <w:lsdException w:name="Colorful Shading Accent 5" w:uiPriority="71"/>
-    <w:lsdException w:name="Colorful List Accent 5" w:uiPriority="72"/>
-    <w:lsdException w:name="Colorful Grid Accent 5" w:uiPriority="73"/>
-    <w:lsdException w:name="Light Shading Accent 6" w:uiPriority="60"/>
-    <w:lsdException w:name="Light List Accent 6" w:uiPriority="61"/>
-    <w:lsdException w:name="Light Grid Accent 6" w:uiPriority="62"/>
-    <w:lsdException w:name="Medium Shading 1 Accent 6" w:uiPriority="63"/>
-    <w:lsdException w:name="Medium Shading 2 Accent 6" w:uiPriority="64"/>
-    <w:lsdException w:name="Medium List 1 Accent 6" w:uiPriority="65"/>
-    <w:lsdException w:name="Medium List 2 Accent 6" w:uiPriority="66"/>
-    <w:lsdException w:name="Medium Grid 1 Accent 6" w:uiPriority="67"/>
-    <w:lsdException w:name="Medium Grid 2 Accent 6" w:uiPriority="68"/>
-    <w:lsdException w:name="Medium Grid 3 Accent 6" w:uiPriority="69"/>
-    <w:lsdException w:name="Dark List Accent 6" w:uiPriority="70"/>
-    <w:lsdException w:name="Colorful Shading Accent 6" w:uiPriority="71"/>
-    <w:lsdException w:name="Colorful List Accent 6" w:uiPriority="72"/>
-    <w:lsdException w:name="Colorful Grid Accent 6" w:uiPriority="73"/>
-    <w:lsdException w:name="Subtle Emphasis" w:uiPriority="19" w:qFormat="1"/>
-    <w:lsdException w:name="Intense Emphasis" w:uiPriority="21" w:qFormat="1"/>
-    <w:lsdException w:name="Subtle Reference" w:uiPriority="31" w:qFormat="1"/>
-    <w:lsdException w:name="Intense Reference" w:uiPriority="32" w:qFormat="1"/>
-    <w:lsdException w:name="Book Title" w:uiPriority="33" w:qFormat="1"/>
-    <w:lsdException w:name="Bibliography" w:semiHidden="1" w:uiPriority="37" w:unhideWhenUsed="1"/>
-    <w:lsdException w:name="TOC Heading" w:semiHidden="1" w:uiPriority="39" w:unhideWhenUsed="1" w:qFormat="1"/>
-    <w:lsdException w:name="Plain Table 1" w:uiPriority="41"/>
-    <w:lsdException w:name="Plain Table 2" w:uiPriority="42"/>
-    <w:lsdException w:name="Plain Table 3" w:uiPriority="43"/>
-    <w:lsdException w:name="Plain Table 4" w:uiPriority="44"/>
-    <w:lsdException w:name="Plain Table 5" w:uiPriority="45"/>
-    <w:lsdException w:name="Grid Table Light" w:uiPriority="40"/>
-    <w:lsdException w:name="Grid Table 1 Light" w:uiPriority="46"/>
-    <w:lsdException w:name="Grid Table 2" w:uiPriority="47"/>
-    <w:lsdException w:name="Grid Table 3" w:uiPriority="48"/>
-    <w:lsdException w:name="Grid Table 4" w:uiPriority="49"/>
-    <w:lsdException w:name="Grid Table 5 Dark" w:uiPriority="50"/>
-    <w:lsdException w:name="Grid Table 6 Colorful" w:uiPriority="51"/>
-    <w:lsdException w:name="Grid Table 7 Colorful" w:uiPriority="52"/>
-    <w:lsdException w:name="Grid Table 1 Light Accent 1" w:uiPriority="46"/>
-    <w:lsdException w:name="Grid Table 2 Accent 1" w:uiPriority="47"/>
-    <w:lsdException w:name="Grid Table 3 Accent 1" w:uiPriority="48"/>
-    <w:lsdException w:name="Grid Table 4 Accent 1" w:uiPriority="49"/>
-    <w:lsdException w:name="Grid Table 5 Dark Accent 1" w:uiPriority="50"/>
-    <w:lsdException w:name="Grid Table 6 Colorful Accent 1" w:uiPriority="51"/>
-    <w:lsdException w:name="Grid Table 7 Colorful Accent 1" w:uiPriority="52"/>
-    <w:lsdException w:name="Grid Table 1 Light Accent 2" w:uiPriority="46"/>
-    <w:lsdException w:name="Grid Table 2 Accent 2" w:uiPriority="47"/>
-    <w:lsdException w:name="Grid Table 3 Accent 2" w:uiPriority="48"/>
-    <w:lsdException w:name="Grid Table 4 Accent 2" w:uiPriority="49"/>
-    <w:lsdException w:name="Grid Table 5 Dark Accent 2" w:uiPriority="50"/>
-    <w:lsdException w:name="Grid Table 6 Colorful Accent 2" w:uiPriority="51"/>
-    <w:lsdException w:name="Grid Table 7 Colorful Accent 2" w:uiPriority="52"/>
-    <w:lsdException w:name="Grid Table 1 Light Accent 3" w:uiPriority="46"/>
-    <w:lsdException w:name="Grid Table 2 Accent 3" w:uiPriority="47"/>
-    <w:lsdException w:name="Grid Table 3 Accent 3" w:uiPriority="48"/>
-    <w:lsdException w:name="Grid Table 4 Accent 3" w:uiPriority="49"/>
-    <w:lsdException w:name="Grid Table 5 Dark Accent 3" w:uiPriority="50"/>
-    <w:lsdException w:name="Grid Table 6 Colorful Accent 3" w:uiPriority="51"/>
-    <w:lsdException w:name="Grid Table 7 Colorful Accent 3" w:uiPriority="52"/>
-    <w:lsdException w:name="Grid Table 1 Light Accent 4" w:uiPriority="46"/>
-    <w:lsdException w:name="Grid Table 2 Accent 4" w:uiPriority="47"/>
-    <w:lsdException w:name="Grid Table 3 Accent 4" w:uiPriority="48"/>
-    <w:lsdException w:name="Grid Table 4 Accent 4" w:uiPriority="49"/>
-    <w:lsdException w:name="Grid Table 5 Dark Accent 4" w:uiPriority="50"/>
-    <w:lsdException w:name="Grid Table 6 Colorful Accent 4" w:uiPriority="51"/>
-    <w:lsdException w:name="Grid Table 7 Colorful Accent 4" w:uiPriority="52"/>
-    <w:lsdException w:name="Grid Table 1 Light Accent 5" w:uiPriority="46"/>
-    <w:lsdException w:name="Grid Table 2 Accent 5" w:uiPriority="47"/>
-    <w:lsdException w:name="Grid Table 3 Accent 5" w:uiPriority="48"/>
-    <w:lsdException w:name="Grid Table 4 Accent 5" w:uiPriority="49"/>
-    <w:lsdException w:name="Grid Table 5 Dark Accent 5" w:uiPriority="50"/>
-    <w:lsdException w:name="Grid Table 6 Colorful Accent 5" w:uiPriority="51"/>
-    <w:lsdException w:name="Grid Table 7 Colorful Accent 5" w:uiPriority="52"/>
-    <w:lsdException w:name="Grid Table 1 Light Accent 6" w:uiPriority="46"/>
-    <w:lsdException w:name="Grid Table 2 Accent 6" w:uiPriority="47"/>
-    <w:lsdException w:name="Grid Table 3 Accent 6" w:uiPriority="48"/>
-    <w:lsdException w:name="Grid Table 4 Accent 6" w:uiPriority="49"/>
-    <w:lsdException w:name="Grid Table 5 Dark Accent 6" w:uiPriority="50"/>
-    <w:lsdException w:name="Grid Table 6 Colorful Accent 6" w:uiPriority="51"/>
-    <w:lsdException w:name="Grid Table 7 Colorful Accent 6" w:uiPriority="52"/>
-    <w:lsdException w:name="List Table 1 Light" w:uiPriority="46"/>
-    <w:lsdException w:name="List Table 2" w:uiPriority="47"/>
-    <w:lsdException w:name="List Table 3" w:uiPriority="48"/>
-    <w:lsdException w:name="List Table 4" w:uiPriority="49"/>
-    <w:lsdException w:name="List Table 5 Dark" w:uiPriority="50"/>
-    <w:lsdException w:name="List Table 6 Colorful" w:uiPriority="51"/>
-    <w:lsdException w:name="List Table 7 Colorful" w:uiPriority="52"/>
-    <w:lsdException w:name="List Table 1 Light Accent 1" w:uiPriority="46"/>
-    <w:lsdException w:name="List Table 2 Accent 1" w:uiPriority="47"/>
-    <w:lsdException w:name="List Table 3 Accent 1" w:uiPriority="48"/>
-    <w:lsdException w:name="List Table 4 Accent 1" w:uiPriority="49"/>
-    <w:lsdException w:name="List Table 5 Dark Accent 1" w:uiPriority="50"/>
-    <w:lsdException w:name="List Table 6 Colorful Accent 1" w:uiPriority="51"/>
-    <w:lsdException w:name="List Table 7 Colorful Accent 1" w:uiPriority="52"/>
-    <w:lsdException w:name="List Table 1 Light Accent 2" w:uiPriority="46"/>
-    <w:lsdException w:name="List Table 2 Accent 2" w:uiPriority="47"/>
-    <w:lsdException w:name="List Table 3 Accent 2" w:uiPriority="48"/>
-    <w:lsdException w:name="List Table 4 Accent 2" w:uiPriority="49"/>
-    <w:lsdException w:name="List Table 5 Dark Accent 2" w:uiPriority="50"/>
-    <w:lsdException w:name="List Table 6 Colorful Accent 2" w:uiPriority="51"/>
-    <w:lsdException w:name="List Table 7 Colorful Accent 2" w:uiPriority="52"/>
-    <w:lsdException w:name="List Table 1 Light Accent 3" w:uiPriority="46"/>
-    <w:lsdException w:name="List Table 2 Accent 3" w:uiPriority="47"/>
-    <w:lsdException w:name="List Table 3 Accent 3" w:uiPriority="48"/>
-    <w:lsdException w:name="List Table 4 Accent 3" w:uiPriority="49"/>
-    <w:lsdException w:name="List Table 5 Dark Accent 3" w:uiPriority="50"/>
-    <w:lsdException w:name="List Table 6 Colorful Accent 3" w:uiPriority="51"/>
-    <w:lsdException w:name="List Table 7 Colorful Accent 3" w:uiPriority="52"/>
-    <w:lsdException w:name="List Table 1 Light Accent 4" w:uiPriority="46"/>
-    <w:lsdException w:name="List Table 2 Accent 4" w:uiPriority="47"/>
-    <w:lsdException w:name="List Table 3 Accent 4" w:uiPriority="48"/>
-    <w:lsdException w:name="List Table 4 Accent 4" w:uiPriority="49"/>
-    <w:lsdException w:name="List Table 5 Dark Accent 4" w:uiPriority="50"/>
-    <w:lsdException w:name="List Table 6 Colorful Accent 4" w:uiPriority="51"/>
-    <w:lsdException w:name="List Table 7 Colorful Accent 4" w:uiPriority="52"/>
-    <w:lsdException w:name="List Table 1 Light Accent 5" w:uiPriority="46"/>
-    <w:lsdException w:name="List Table 2 Accent 5" w:uiPriority="47"/>
-    <w:lsdException w:name="List Table 3 Accent 5" w:uiPriority="48"/>
-    <w:lsdException w:name="List Table 4 Accent 5" w:uiPriority="49"/>
-    <w:lsdException w:name="List Table 5 Dark Accent 5" w:uiPriority="50"/>
-    <w:lsdException w:name="List Table 6 Colorful Accent 5" w:uiPriority="51"/>
-    <w:lsdException w:name="List Table 7 Colorful Accent 5" w:uiPriority="52"/>
-    <w:lsdException w:name="List Table 1 Light Accent 6" w:uiPriority="46"/>
-    <w:lsdException w:name="List Table 2 Accent 6" w:uiPriority="47"/>
-    <w:lsdException w:name="List Table 3 Accent 6" w:uiPriority="48"/>
-    <w:lsdException w:name="List Table 4 Accent 6" w:uiPriority="49"/>
-    <w:lsdException w:name="List Table 5 Dark Accent 6" w:uiPriority="50"/>
-    <w:lsdException w:name="List Table 6 Colorful Accent 6" w:uiPriority="51"/>
-    <w:lsdException w:name="List Table 7 Colorful Accent 6" w:uiPriority="52"/>
+  <w:latentStyles w:defLockedState="0" w:defUIPriority="99" w:defSemiHidden="1" w:defUnhideWhenUsed="1" w:defQFormat="0" w:count="267">
+    <w:lsdException w:name="Normal" w:semiHidden="0" w:uiPriority="0" w:unhideWhenUsed="0" w:qFormat="1"/>
+    <w:lsdException w:name="heading 1" w:semiHidden="0" w:uiPriority="9" w:unhideWhenUsed="0" w:qFormat="1"/>
+    <w:lsdException w:name="heading 2" w:uiPriority="9" w:qFormat="1"/>
+    <w:lsdException w:name="heading 3" w:uiPriority="9" w:qFormat="1"/>
+    <w:lsdException w:name="heading 4" w:uiPriority="9" w:qFormat="1"/>
+    <w:lsdException w:name="heading 5" w:uiPriority="9" w:qFormat="1"/>
+    <w:lsdException w:name="heading 6" w:uiPriority="9" w:qFormat="1"/>
+    <w:lsdException w:name="heading 7" w:uiPriority="9" w:qFormat="1"/>
+    <w:lsdException w:name="heading 8" w:uiPriority="9" w:qFormat="1"/>
+    <w:lsdException w:name="heading 9" w:uiPriority="9" w:qFormat="1"/>
+    <w:lsdException w:name="toc 1" w:uiPriority="39"/>
+    <w:lsdException w:name="toc 2" w:uiPriority="39"/>
+    <w:lsdException w:name="toc 3" w:uiPriority="39"/>
+    <w:lsdException w:name="toc 4" w:uiPriority="39"/>
+    <w:lsdException w:name="toc 5" w:uiPriority="39"/>
+    <w:lsdException w:name="toc 6" w:uiPriority="39"/>
+    <w:lsdException w:name="toc 7" w:uiPriority="39"/>
+    <w:lsdException w:name="toc 8" w:uiPriority="39"/>
+    <w:lsdException w:name="toc 9" w:uiPriority="39"/>
+    <w:lsdException w:name="caption" w:uiPriority="35" w:qFormat="1"/>
+    <w:lsdException w:name="Title" w:semiHidden="0" w:uiPriority="10" w:unhideWhenUsed="0" w:qFormat="1"/>
+    <w:lsdException w:name="Default Paragraph Font" w:uiPriority="1"/>
+    <w:lsdException w:name="Subtitle" w:semiHidden="0" w:uiPriority="11" w:unhideWhenUsed="0" w:qFormat="1"/>
+    <w:lsdException w:name="Strong" w:semiHidden="0" w:uiPriority="22" w:unhideWhenUsed="0" w:qFormat="1"/>
+    <w:lsdException w:name="Emphasis" w:semiHidden="0" w:uiPriority="20" w:unhideWhenUsed="0" w:qFormat="1"/>
+    <w:lsdException w:name="Table Grid" w:semiHidden="0" w:uiPriority="59" w:unhideWhenUsed="0"/>
+    <w:lsdException w:name="Placeholder Text" w:unhideWhenUsed="0"/>
+    <w:lsdException w:name="No Spacing" w:semiHidden="0" w:uiPriority="1" w:unhideWhenUsed="0" w:qFormat="1"/>
+    <w:lsdException w:name="Light Shading" w:semiHidden="0" w:uiPriority="60" w:unhideWhenUsed="0"/>
+    <w:lsdException w:name="Light List" w:semiHidden="0" w:uiPriority="61" w:unhideWhenUsed="0"/>
+    <w:lsdException w:name="Light Grid" w:semiHidden="0" w:uiPriority="62" w:unhideWhenUsed="0"/>
+    <w:lsdException w:name="Medium Shading 1" w:semiHidden="0" w:uiPriority="63" w:unhideWhenUsed="0"/>
+    <w:lsdException w:name="Medium Shading 2" w:semiHidden="0" w:uiPriority="64" w:unhideWhenUsed="0"/>
+    <w:lsdException w:name="Medium List 1" w:semiHidden="0" w:uiPriority="65" w:unhideWhenUsed="0"/>
+    <w:lsdException w:name="Medium List 2" w:semiHidden="0" w:uiPriority="66" w:unhideWhenUsed="0"/>
+    <w:lsdException w:name="Medium Grid 1" w:semiHidden="0" w:uiPriority="67" w:unhideWhenUsed="0"/>
+    <w:lsdException w:name="Medium Grid 2" w:semiHidden="0" w:uiPriority="68" w:unhideWhenUsed="0"/>
+    <w:lsdException w:name="Medium Grid 3" w:semiHidden="0" w:uiPriority="69" w:unhideWhenUsed="0"/>
+    <w:lsdException w:name="Dark List" w:semiHidden="0" w:uiPriority="70" w:unhideWhenUsed="0"/>
+    <w:lsdException w:name="Colorful Shading" w:semiHidden="0" w:uiPriority="71" w:unhideWhenUsed="0"/>
+    <w:lsdException w:name="Colorful List" w:semiHidden="0" w:uiPriority="72" w:unhideWhenUsed="0"/>
+    <w:lsdException w:name="Colorful Grid" w:semiHidden="0" w:uiPriority="73" w:unhideWhenUsed="0"/>
+    <w:lsdException w:name="Light Shading Accent 1" w:semiHidden="0" w:uiPriority="60" w:unhideWhenUsed="0"/>
+    <w:lsdException w:name="Light List Accent 1" w:semiHidden="0" w:uiPriority="61" w:unhideWhenUsed="0"/>
+    <w:lsdException w:name="Light Grid Accent 1" w:semiHidden="0" w:uiPriority="62" w:unhideWhenUsed="0"/>
+    <w:lsdException w:name="Medium Shading 1 Accent 1" w:semiHidden="0" w:uiPriority="63" w:unhideWhenUsed="0"/>
+    <w:lsdException w:name="Medium Shading 2 Accent 1" w:semiHidden="0" w:uiPriority="64" w:unhideWhenUsed="0"/>
+    <w:lsdException w:name="Medium List 1 Accent 1" w:semiHidden="0" w:uiPriority="65" w:unhideWhenUsed="0"/>
+    <w:lsdException w:name="Revision" w:unhideWhenUsed="0"/>
+    <w:lsdException w:name="List Paragraph" w:semiHidden="0" w:uiPriority="34" w:unhideWhenUsed="0" w:qFormat="1"/>
+    <w:lsdException w:name="Quote" w:semiHidden="0" w:uiPriority="29" w:unhideWhenUsed="0" w:qFormat="1"/>
+    <w:lsdException w:name="Intense Quote" w:semiHidden="0" w:uiPriority="30" w:unhideWhenUsed="0" w:qFormat="1"/>
+    <w:lsdException w:name="Medium List 2 Accent 1" w:semiHidden="0" w:uiPriority="66" w:unhideWhenUsed="0"/>
+    <w:lsdException w:name="Medium Grid 1 Accent 1" w:semiHidden="0" w:uiPriority="67" w:unhideWhenUsed="0"/>
+    <w:lsdException w:name="Medium Grid 2 Accent 1" w:semiHidden="0" w:uiPriority="68" w:unhideWhenUsed="0"/>
+    <w:lsdException w:name="Medium Grid 3 Accent 1" w:semiHidden="0" w:uiPriority="69" w:unhideWhenUsed="0"/>
+    <w:lsdException w:name="Dark List Accent 1" w:semiHidden="0" w:uiPriority="70" w:unhideWhenUsed="0"/>
+    <w:lsdException w:name="Colorful Shading Accent 1" w:semiHidden="0" w:uiPriority="71" w:unhideWhenUsed="0"/>
+    <w:lsdException w:name="Colorful List Accent 1" w:semiHidden="0" w:uiPriority="72" w:unhideWhenUsed="0"/>
+    <w:lsdException w:name="Colorful Grid Accent 1" w:semiHidden="0" w:uiPriority="73" w:unhideWhenUsed="0"/>
+    <w:lsdException w:name="Light Shading Accent 2" w:semiHidden="0" w:uiPriority="60" w:unhideWhenUsed="0"/>
+    <w:lsdException w:name="Light List Accent 2" w:semiHidden="0" w:uiPriority="61" w:unhideWhenUsed="0"/>
+    <w:lsdException w:name="Light Grid Accent 2" w:semiHidden="0" w:uiPriority="62" w:unhideWhenUsed="0"/>
+    <w:lsdException w:name="Medium Shading 1 Accent 2" w:semiHidden="0" w:uiPriority="63" w:unhideWhenUsed="0"/>
+    <w:lsdException w:name="Medium Shading 2 Accent 2" w:semiHidden="0" w:uiPriority="64" w:unhideWhenUsed="0"/>
+    <w:lsdException w:name="Medium List 1 Accent 2" w:semiHidden="0" w:uiPriority="65" w:unhideWhenUsed="0"/>
+    <w:lsdException w:name="Medium List 2 Accent 2" w:semiHidden="0" w:uiPriority="66" w:unhideWhenUsed="0"/>
+    <w:lsdException w:name="Medium Grid 1 Accent 2" w:semiHidden="0" w:uiPriority="67" w:unhideWhenUsed="0"/>
+    <w:lsdException w:name="Medium Grid 2 Accent 2" w:semiHidden="0" w:uiPriority="68" w:unhideWhenUsed="0"/>
+    <w:lsdException w:name="Medium Grid 3 Accent 2" w:semiHidden="0" w:uiPriority="69" w:unhideWhenUsed="0"/>
+    <w:lsdException w:name="Dark List Accent 2" w:semiHidden="0" w:uiPriority="70" w:unhideWhenUsed="0"/>
+    <w:lsdException w:name="Colorful Shading Accent 2" w:semiHidden="0" w:uiPriority="71" w:unhideWhenUsed="0"/>
+    <w:lsdException w:name="Colorful List Accent 2" w:semiHidden="0" w:uiPriority="72" w:unhideWhenUsed="0"/>
+    <w:lsdException w:name="Colorful Grid Accent 2" w:semiHidden="0" w:uiPriority="73" w:unhideWhenUsed="0"/>
+    <w:lsdException w:name="Light Shading Accent 3" w:semiHidden="0" w:uiPriority="60" w:unhideWhenUsed="0"/>
+    <w:lsdException w:name="Light List Accent 3" w:semiHidden="0" w:uiPriority="61" w:unhideWhenUsed="0"/>
+    <w:lsdException w:name="Light Grid Accent 3" w:semiHidden="0" w:uiPriority="62" w:unhideWhenUsed="0"/>
+    <w:lsdException w:name="Medium Shading 1 Accent 3" w:semiHidden="0" w:uiPriority="63" w:unhideWhenUsed="0"/>
+    <w:lsdException w:name="Medium Shading 2 Accent 3" w:semiHidden="0" w:uiPriority="64" w:unhideWhenUsed="0"/>
+    <w:lsdException w:name="Medium List 1 Accent 3" w:semiHidden="0" w:uiPriority="65" w:unhideWhenUsed="0"/>
+    <w:lsdException w:name="Medium List 2 Accent 3" w:semiHidden="0" w:uiPriority="66" w:unhideWhenUsed="0"/>
+    <w:lsdException w:name="Medium Grid 1 Accent 3" w:semiHidden="0" w:uiPriority="67" w:unhideWhenUsed="0"/>
+    <w:lsdException w:name="Medium Grid 2 Accent 3" w:semiHidden="0" w:uiPriority="68" w:unhideWhenUsed="0"/>
+    <w:lsdException w:name="Medium Grid 3 Accent 3" w:semiHidden="0" w:uiPriority="69" w:unhideWhenUsed="0"/>
+    <w:lsdException w:name="Dark List Accent 3" w:semiHidden="0" w:uiPriority="70" w:unhideWhenUsed="0"/>
+    <w:lsdException w:name="Colorful Shading Accent 3" w:semiHidden="0" w:uiPriority="71" w:unhideWhenUsed="0"/>
+    <w:lsdException w:name="Colorful List Accent 3" w:semiHidden="0" w:uiPriority="72" w:unhideWhenUsed="0"/>
+    <w:lsdException w:name="Colorful Grid Accent 3" w:semiHidden="0" w:uiPriority="73" w:unhideWhenUsed="0"/>
+    <w:lsdException w:name="Light Shading Accent 4" w:semiHidden="0" w:uiPriority="60" w:unhideWhenUsed="0"/>
+    <w:lsdException w:name="Light List Accent 4" w:semiHidden="0" w:uiPriority="61" w:unhideWhenUsed="0"/>
+    <w:lsdException w:name="Light Grid Accent 4" w:semiHidden="0" w:uiPriority="62" w:unhideWhenUsed="0"/>
+    <w:lsdException w:name="Medium Shading 1 Accent 4" w:semiHidden="0" w:uiPriority="63" w:unhideWhenUsed="0"/>
+    <w:lsdException w:name="Medium Shading 2 Accent 4" w:semiHidden="0" w:uiPriority="64" w:unhideWhenUsed="0"/>
+    <w:lsdException w:name="Medium List 1 Accent 4" w:semiHidden="0" w:uiPriority="65" w:unhideWhenUsed="0"/>
+    <w:lsdException w:name="Medium List 2 Accent 4" w:semiHidden="0" w:uiPriority="66" w:unhideWhenUsed="0"/>
+    <w:lsdException w:name="Medium Grid 1 Accent 4" w:semiHidden="0" w:uiPriority="67" w:unhideWhenUsed="0"/>
+    <w:lsdException w:name="Medium Grid 2 Accent 4" w:semiHidden="0" w:uiPriority="68" w:unhideWhenUsed="0"/>
+    <w:lsdException w:name="Medium Grid 3 Accent 4" w:semiHidden="0" w:uiPriority="69" w:unhideWhenUsed="0"/>
+    <w:lsdException w:name="Dark List Accent 4" w:semiHidden="0" w:uiPriority="70" w:unhideWhenUsed="0"/>
+    <w:lsdException w:name="Colorful Shading Accent 4" w:semiHidden="0" w:uiPriority="71" w:unhideWhenUsed="0"/>
+    <w:lsdException w:name="Colorful List Accent 4" w:semiHidden="0" w:uiPriority="72" w:unhideWhenUsed="0"/>
+    <w:lsdException w:name="Colorful Grid Accent 4" w:semiHidden="0" w:uiPriority="73" w:unhideWhenUsed="0"/>
+    <w:lsdException w:name="Light Shading Accent 5" w:semiHidden="0" w:uiPriority="60" w:unhideWhenUsed="0"/>
+    <w:lsdException w:name="Light List Accent 5" w:semiHidden="0" w:uiPriority="61" w:unhideWhenUsed="0"/>
+    <w:lsdException w:name="Light Grid Accent 5" w:semiHidden="0" w:uiPriority="62" w:unhideWhenUsed="0"/>
+    <w:lsdException w:name="Medium Shading 1 Accent 5" w:semiHidden="0" w:uiPriority="63" w:unhideWhenUsed="0"/>
+    <w:lsdException w:name="Medium Shading 2 Accent 5" w:semiHidden="0" w:uiPriority="64" w:unhideWhenUsed="0"/>
+    <w:lsdException w:name="Medium List 1 Accent 5" w:semiHidden="0" w:uiPriority="65" w:unhideWhenUsed="0"/>
+    <w:lsdException w:name="Medium List 2 Accent 5" w:semiHidden="0" w:uiPriority="66" w:unhideWhenUsed="0"/>
+    <w:lsdException w:name="Medium Grid 1 Accent 5" w:semiHidden="0" w:uiPriority="67" w:unhideWhenUsed="0"/>
+    <w:lsdException w:name="Medium Grid 2 Accent 5" w:semiHidden="0" w:uiPriority="68" w:unhideWhenUsed="0"/>
+    <w:lsdException w:name="Medium Grid 3 Accent 5" w:semiHidden="0" w:uiPriority="69" w:unhideWhenUsed="0"/>
+    <w:lsdException w:name="Dark List Accent 5" w:semiHidden="0" w:uiPriority="70" w:unhideWhenUsed="0"/>
+    <w:lsdException w:name="Colorful Shading Accent 5" w:semiHidden="0" w:uiPriority="71" w:unhideWhenUsed="0"/>
+    <w:lsdException w:name="Colorful List Accent 5" w:semiHidden="0" w:uiPriority="72" w:unhideWhenUsed="0"/>
+    <w:lsdException w:name="Colorful Grid Accent 5" w:semiHidden="0" w:uiPriority="73" w:unhideWhenUsed="0"/>
+    <w:lsdException w:name="Light Shading Accent 6" w:semiHidden="0" w:uiPriority="60" w:unhideWhenUsed="0"/>
+    <w:lsdException w:name="Light List Accent 6" w:semiHidden="0" w:uiPriority="61" w:unhideWhenUsed="0"/>
+    <w:lsdException w:name="Light Grid Accent 6" w:semiHidden="0" w:uiPriority="62" w:unhideWhenUsed="0"/>
+    <w:lsdException w:name="Medium Shading 1 Accent 6" w:semiHidden="0" w:uiPriority="63" w:unhideWhenUsed="0"/>
+    <w:lsdException w:name="Medium Shading 2 Accent 6" w:semiHidden="0" w:uiPriority="64" w:unhideWhenUsed="0"/>
+    <w:lsdException w:name="Medium List 1 Accent 6" w:semiHidden="0" w:uiPriority="65" w:unhideWhenUsed="0"/>
+    <w:lsdException w:name="Medium List 2 Accent 6" w:semiHidden="0" w:uiPriority="66" w:unhideWhenUsed="0"/>
+    <w:lsdException w:name="Medium Grid 1 Accent 6" w:semiHidden="0" w:uiPriority="67" w:unhideWhenUsed="0"/>
+    <w:lsdException w:name="Medium Grid 2 Accent 6" w:semiHidden="0" w:uiPriority="68" w:unhideWhenUsed="0"/>
+    <w:lsdException w:name="Medium Grid 3 Accent 6" w:semiHidden="0" w:uiPriority="69" w:unhideWhenUsed="0"/>
+    <w:lsdException w:name="Dark List Accent 6" w:semiHidden="0" w:uiPriority="70" w:unhideWhenUsed="0"/>
+    <w:lsdException w:name="Colorful Shading Accent 6" w:semiHidden="0" w:uiPriority="71" w:unhideWhenUsed="0"/>
+    <w:lsdException w:name="Colorful List Accent 6" w:semiHidden="0" w:uiPriority="72" w:unhideWhenUsed="0"/>
+    <w:lsdException w:name="Colorful Grid Accent 6" w:semiHidden="0" w:uiPriority="73" w:unhideWhenUsed="0"/>
+    <w:lsdException w:name="Subtle Emphasis" w:semiHidden="0" w:uiPriority="19" w:unhideWhenUsed="0" w:qFormat="1"/>
+    <w:lsdException w:name="Intense Emphasis" w:semiHidden="0" w:uiPriority="21" w:unhideWhenUsed="0" w:qFormat="1"/>
+    <w:lsdException w:name="Subtle Reference" w:semiHidden="0" w:uiPriority="31" w:unhideWhenUsed="0" w:qFormat="1"/>
+    <w:lsdException w:name="Intense Reference" w:semiHidden="0" w:uiPriority="32" w:unhideWhenUsed="0" w:qFormat="1"/>
+    <w:lsdException w:name="Book Title" w:semiHidden="0" w:uiPriority="33" w:unhideWhenUsed="0" w:qFormat="1"/>
+    <w:lsdException w:name="Bibliography" w:uiPriority="37"/>
+    <w:lsdException w:name="TOC Heading" w:uiPriority="39" w:qFormat="1"/>
   </w:latentStyles>
   <w:style w:type="paragraph" w:default="1" w:styleId="Normal">
     <w:name w:val="Normal"/>
@@ -19100,7 +19147,6 @@
     <w:name w:val="Normal (Web)"/>
     <w:basedOn w:val="Normal"/>
     <w:uiPriority w:val="99"/>
-    <w:semiHidden/>
     <w:unhideWhenUsed/>
     <w:rsid w:val="009E06F2"/>
     <w:pPr>
@@ -19511,8 +19557,198 @@
 </w:styles>
 </file>
 
+<file path=word/stylesWithEffects.xml><?xml version="1.0" encoding="utf-8"?>
+<w:styles xmlns:wpc="http://schemas.microsoft.com/office/word/2010/wordprocessingCanvas" xmlns:mc="http://schemas.openxmlformats.org/markup-compatibility/2006" xmlns:o="urn:schemas-microsoft-com:office:office" xmlns:r="http://schemas.openxmlformats.org/officeDocument/2006/relationships" xmlns:m="http://schemas.openxmlformats.org/officeDocument/2006/math" xmlns:v="urn:schemas-microsoft-com:vml" xmlns:wp14="http://schemas.microsoft.com/office/word/2010/wordprocessingDrawing" xmlns:wp="http://schemas.openxmlformats.org/drawingml/2006/wordprocessingDrawing" xmlns:w10="urn:schemas-microsoft-com:office:word" xmlns:w="http://schemas.openxmlformats.org/wordprocessingml/2006/main" xmlns:w14="http://schemas.microsoft.com/office/word/2010/wordml" xmlns:wpg="http://schemas.microsoft.com/office/word/2010/wordprocessingGroup" xmlns:wpi="http://schemas.microsoft.com/office/word/2010/wordprocessingInk" xmlns:wne="http://schemas.microsoft.com/office/word/2006/wordml" xmlns:wps="http://schemas.microsoft.com/office/word/2010/wordprocessingShape" mc:Ignorable="w14 wp14">
+  <w:docDefaults>
+    <w:rPrDefault>
+      <w:rPr>
+        <w:rFonts w:asciiTheme="minorHAnsi" w:eastAsiaTheme="minorEastAsia" w:hAnsiTheme="minorHAnsi" w:cstheme="minorBidi"/>
+        <w:sz w:val="22"/>
+        <w:szCs w:val="22"/>
+        <w:lang w:val="es-AR" w:eastAsia="es-AR" w:bidi="ar-SA"/>
+      </w:rPr>
+    </w:rPrDefault>
+    <w:pPrDefault>
+      <w:pPr>
+        <w:spacing w:after="200" w:line="276" w:lineRule="auto"/>
+      </w:pPr>
+    </w:pPrDefault>
+  </w:docDefaults>
+  <w:latentStyles w:defLockedState="0" w:defUIPriority="99" w:defSemiHidden="1" w:defUnhideWhenUsed="1" w:defQFormat="0" w:count="267">
+    <w:lsdException w:name="Normal" w:semiHidden="0" w:uiPriority="0" w:unhideWhenUsed="0" w:qFormat="1"/>
+    <w:lsdException w:name="heading 1" w:semiHidden="0" w:uiPriority="9" w:unhideWhenUsed="0" w:qFormat="1"/>
+    <w:lsdException w:name="heading 2" w:uiPriority="9" w:qFormat="1"/>
+    <w:lsdException w:name="heading 3" w:uiPriority="9" w:qFormat="1"/>
+    <w:lsdException w:name="heading 4" w:uiPriority="9" w:qFormat="1"/>
+    <w:lsdException w:name="heading 5" w:uiPriority="9" w:qFormat="1"/>
+    <w:lsdException w:name="heading 6" w:uiPriority="9" w:qFormat="1"/>
+    <w:lsdException w:name="heading 7" w:uiPriority="9" w:qFormat="1"/>
+    <w:lsdException w:name="heading 8" w:uiPriority="9" w:qFormat="1"/>
+    <w:lsdException w:name="heading 9" w:uiPriority="9" w:qFormat="1"/>
+    <w:lsdException w:name="toc 1" w:uiPriority="39"/>
+    <w:lsdException w:name="toc 2" w:uiPriority="39"/>
+    <w:lsdException w:name="toc 3" w:uiPriority="39"/>
+    <w:lsdException w:name="toc 4" w:uiPriority="39"/>
+    <w:lsdException w:name="toc 5" w:uiPriority="39"/>
+    <w:lsdException w:name="toc 6" w:uiPriority="39"/>
+    <w:lsdException w:name="toc 7" w:uiPriority="39"/>
+    <w:lsdException w:name="toc 8" w:uiPriority="39"/>
+    <w:lsdException w:name="toc 9" w:uiPriority="39"/>
+    <w:lsdException w:name="caption" w:uiPriority="35" w:qFormat="1"/>
+    <w:lsdException w:name="Title" w:semiHidden="0" w:uiPriority="10" w:unhideWhenUsed="0" w:qFormat="1"/>
+    <w:lsdException w:name="Default Paragraph Font" w:uiPriority="1"/>
+    <w:lsdException w:name="Subtitle" w:semiHidden="0" w:uiPriority="11" w:unhideWhenUsed="0" w:qFormat="1"/>
+    <w:lsdException w:name="Strong" w:semiHidden="0" w:uiPriority="22" w:unhideWhenUsed="0" w:qFormat="1"/>
+    <w:lsdException w:name="Emphasis" w:semiHidden="0" w:uiPriority="20" w:unhideWhenUsed="0" w:qFormat="1"/>
+    <w:lsdException w:name="Table Grid" w:semiHidden="0" w:uiPriority="59" w:unhideWhenUsed="0"/>
+    <w:lsdException w:name="Placeholder Text" w:unhideWhenUsed="0"/>
+    <w:lsdException w:name="No Spacing" w:semiHidden="0" w:uiPriority="1" w:unhideWhenUsed="0" w:qFormat="1"/>
+    <w:lsdException w:name="Light Shading" w:semiHidden="0" w:uiPriority="60" w:unhideWhenUsed="0"/>
+    <w:lsdException w:name="Light List" w:semiHidden="0" w:uiPriority="61" w:unhideWhenUsed="0"/>
+    <w:lsdException w:name="Light Grid" w:semiHidden="0" w:uiPriority="62" w:unhideWhenUsed="0"/>
+    <w:lsdException w:name="Medium Shading 1" w:semiHidden="0" w:uiPriority="63" w:unhideWhenUsed="0"/>
+    <w:lsdException w:name="Medium Shading 2" w:semiHidden="0" w:uiPriority="64" w:unhideWhenUsed="0"/>
+    <w:lsdException w:name="Medium List 1" w:semiHidden="0" w:uiPriority="65" w:unhideWhenUsed="0"/>
+    <w:lsdException w:name="Medium List 2" w:semiHidden="0" w:uiPriority="66" w:unhideWhenUsed="0"/>
+    <w:lsdException w:name="Medium Grid 1" w:semiHidden="0" w:uiPriority="67" w:unhideWhenUsed="0"/>
+    <w:lsdException w:name="Medium Grid 2" w:semiHidden="0" w:uiPriority="68" w:unhideWhenUsed="0"/>
+    <w:lsdException w:name="Medium Grid 3" w:semiHidden="0" w:uiPriority="69" w:unhideWhenUsed="0"/>
+    <w:lsdException w:name="Dark List" w:semiHidden="0" w:uiPriority="70" w:unhideWhenUsed="0"/>
+    <w:lsdException w:name="Colorful Shading" w:semiHidden="0" w:uiPriority="71" w:unhideWhenUsed="0"/>
+    <w:lsdException w:name="Colorful List" w:semiHidden="0" w:uiPriority="72" w:unhideWhenUsed="0"/>
+    <w:lsdException w:name="Colorful Grid" w:semiHidden="0" w:uiPriority="73" w:unhideWhenUsed="0"/>
+    <w:lsdException w:name="Light Shading Accent 1" w:semiHidden="0" w:uiPriority="60" w:unhideWhenUsed="0"/>
+    <w:lsdException w:name="Light List Accent 1" w:semiHidden="0" w:uiPriority="61" w:unhideWhenUsed="0"/>
+    <w:lsdException w:name="Light Grid Accent 1" w:semiHidden="0" w:uiPriority="62" w:unhideWhenUsed="0"/>
+    <w:lsdException w:name="Medium Shading 1 Accent 1" w:semiHidden="0" w:uiPriority="63" w:unhideWhenUsed="0"/>
+    <w:lsdException w:name="Medium Shading 2 Accent 1" w:semiHidden="0" w:uiPriority="64" w:unhideWhenUsed="0"/>
+    <w:lsdException w:name="Medium List 1 Accent 1" w:semiHidden="0" w:uiPriority="65" w:unhideWhenUsed="0"/>
+    <w:lsdException w:name="Revision" w:unhideWhenUsed="0"/>
+    <w:lsdException w:name="List Paragraph" w:semiHidden="0" w:uiPriority="34" w:unhideWhenUsed="0" w:qFormat="1"/>
+    <w:lsdException w:name="Quote" w:semiHidden="0" w:uiPriority="29" w:unhideWhenUsed="0" w:qFormat="1"/>
+    <w:lsdException w:name="Intense Quote" w:semiHidden="0" w:uiPriority="30" w:unhideWhenUsed="0" w:qFormat="1"/>
+    <w:lsdException w:name="Medium List 2 Accent 1" w:semiHidden="0" w:uiPriority="66" w:unhideWhenUsed="0"/>
+    <w:lsdException w:name="Medium Grid 1 Accent 1" w:semiHidden="0" w:uiPriority="67" w:unhideWhenUsed="0"/>
+    <w:lsdException w:name="Medium Grid 2 Accent 1" w:semiHidden="0" w:uiPriority="68" w:unhideWhenUsed="0"/>
+    <w:lsdException w:name="Medium Grid 3 Accent 1" w:semiHidden="0" w:uiPriority="69" w:unhideWhenUsed="0"/>
+    <w:lsdException w:name="Dark List Accent 1" w:semiHidden="0" w:uiPriority="70" w:unhideWhenUsed="0"/>
+    <w:lsdException w:name="Colorful Shading Accent 1" w:semiHidden="0" w:uiPriority="71" w:unhideWhenUsed="0"/>
+    <w:lsdException w:name="Colorful List Accent 1" w:semiHidden="0" w:uiPriority="72" w:unhideWhenUsed="0"/>
+    <w:lsdException w:name="Colorful Grid Accent 1" w:semiHidden="0" w:uiPriority="73" w:unhideWhenUsed="0"/>
+    <w:lsdException w:name="Light Shading Accent 2" w:semiHidden="0" w:uiPriority="60" w:unhideWhenUsed="0"/>
+    <w:lsdException w:name="Light List Accent 2" w:semiHidden="0" w:uiPriority="61" w:unhideWhenUsed="0"/>
+    <w:lsdException w:name="Light Grid Accent 2" w:semiHidden="0" w:uiPriority="62" w:unhideWhenUsed="0"/>
+    <w:lsdException w:name="Medium Shading 1 Accent 2" w:semiHidden="0" w:uiPriority="63" w:unhideWhenUsed="0"/>
+    <w:lsdException w:name="Medium Shading 2 Accent 2" w:semiHidden="0" w:uiPriority="64" w:unhideWhenUsed="0"/>
+    <w:lsdException w:name="Medium List 1 Accent 2" w:semiHidden="0" w:uiPriority="65" w:unhideWhenUsed="0"/>
+    <w:lsdException w:name="Medium List 2 Accent 2" w:semiHidden="0" w:uiPriority="66" w:unhideWhenUsed="0"/>
+    <w:lsdException w:name="Medium Grid 1 Accent 2" w:semiHidden="0" w:uiPriority="67" w:unhideWhenUsed="0"/>
+    <w:lsdException w:name="Medium Grid 2 Accent 2" w:semiHidden="0" w:uiPriority="68" w:unhideWhenUsed="0"/>
+    <w:lsdException w:name="Medium Grid 3 Accent 2" w:semiHidden="0" w:uiPriority="69" w:unhideWhenUsed="0"/>
+    <w:lsdException w:name="Dark List Accent 2" w:semiHidden="0" w:uiPriority="70" w:unhideWhenUsed="0"/>
+    <w:lsdException w:name="Colorful Shading Accent 2" w:semiHidden="0" w:uiPriority="71" w:unhideWhenUsed="0"/>
+    <w:lsdException w:name="Colorful List Accent 2" w:semiHidden="0" w:uiPriority="72" w:unhideWhenUsed="0"/>
+    <w:lsdException w:name="Colorful Grid Accent 2" w:semiHidden="0" w:uiPriority="73" w:unhideWhenUsed="0"/>
+    <w:lsdException w:name="Light Shading Accent 3" w:semiHidden="0" w:uiPriority="60" w:unhideWhenUsed="0"/>
+    <w:lsdException w:name="Light List Accent 3" w:semiHidden="0" w:uiPriority="61" w:unhideWhenUsed="0"/>
+    <w:lsdException w:name="Light Grid Accent 3" w:semiHidden="0" w:uiPriority="62" w:unhideWhenUsed="0"/>
+    <w:lsdException w:name="Medium Shading 1 Accent 3" w:semiHidden="0" w:uiPriority="63" w:unhideWhenUsed="0"/>
+    <w:lsdException w:name="Medium Shading 2 Accent 3" w:semiHidden="0" w:uiPriority="64" w:unhideWhenUsed="0"/>
+    <w:lsdException w:name="Medium List 1 Accent 3" w:semiHidden="0" w:uiPriority="65" w:unhideWhenUsed="0"/>
+    <w:lsdException w:name="Medium List 2 Accent 3" w:semiHidden="0" w:uiPriority="66" w:unhideWhenUsed="0"/>
+    <w:lsdException w:name="Medium Grid 1 Accent 3" w:semiHidden="0" w:uiPriority="67" w:unhideWhenUsed="0"/>
+    <w:lsdException w:name="Medium Grid 2 Accent 3" w:semiHidden="0" w:uiPriority="68" w:unhideWhenUsed="0"/>
+    <w:lsdException w:name="Medium Grid 3 Accent 3" w:semiHidden="0" w:uiPriority="69" w:unhideWhenUsed="0"/>
+    <w:lsdException w:name="Dark List Accent 3" w:semiHidden="0" w:uiPriority="70" w:unhideWhenUsed="0"/>
+    <w:lsdException w:name="Colorful Shading Accent 3" w:semiHidden="0" w:uiPriority="71" w:unhideWhenUsed="0"/>
+    <w:lsdException w:name="Colorful List Accent 3" w:semiHidden="0" w:uiPriority="72" w:unhideWhenUsed="0"/>
+    <w:lsdException w:name="Colorful Grid Accent 3" w:semiHidden="0" w:uiPriority="73" w:unhideWhenUsed="0"/>
+    <w:lsdException w:name="Light Shading Accent 4" w:semiHidden="0" w:uiPriority="60" w:unhideWhenUsed="0"/>
+    <w:lsdException w:name="Light List Accent 4" w:semiHidden="0" w:uiPriority="61" w:unhideWhenUsed="0"/>
+    <w:lsdException w:name="Light Grid Accent 4" w:semiHidden="0" w:uiPriority="62" w:unhideWhenUsed="0"/>
+    <w:lsdException w:name="Medium Shading 1 Accent 4" w:semiHidden="0" w:uiPriority="63" w:unhideWhenUsed="0"/>
+    <w:lsdException w:name="Medium Shading 2 Accent 4" w:semiHidden="0" w:uiPriority="64" w:unhideWhenUsed="0"/>
+    <w:lsdException w:name="Medium List 1 Accent 4" w:semiHidden="0" w:uiPriority="65" w:unhideWhenUsed="0"/>
+    <w:lsdException w:name="Medium List 2 Accent 4" w:semiHidden="0" w:uiPriority="66" w:unhideWhenUsed="0"/>
+    <w:lsdException w:name="Medium Grid 1 Accent 4" w:semiHidden="0" w:uiPriority="67" w:unhideWhenUsed="0"/>
+    <w:lsdException w:name="Medium Grid 2 Accent 4" w:semiHidden="0" w:uiPriority="68" w:unhideWhenUsed="0"/>
+    <w:lsdException w:name="Medium Grid 3 Accent 4" w:semiHidden="0" w:uiPriority="69" w:unhideWhenUsed="0"/>
+    <w:lsdException w:name="Dark List Accent 4" w:semiHidden="0" w:uiPriority="70" w:unhideWhenUsed="0"/>
+    <w:lsdException w:name="Colorful Shading Accent 4" w:semiHidden="0" w:uiPriority="71" w:unhideWhenUsed="0"/>
+    <w:lsdException w:name="Colorful List Accent 4" w:semiHidden="0" w:uiPriority="72" w:unhideWhenUsed="0"/>
+    <w:lsdException w:name="Colorful Grid Accent 4" w:semiHidden="0" w:uiPriority="73" w:unhideWhenUsed="0"/>
+    <w:lsdException w:name="Light Shading Accent 5" w:semiHidden="0" w:uiPriority="60" w:unhideWhenUsed="0"/>
+    <w:lsdException w:name="Light List Accent 5" w:semiHidden="0" w:uiPriority="61" w:unhideWhenUsed="0"/>
+    <w:lsdException w:name="Light Grid Accent 5" w:semiHidden="0" w:uiPriority="62" w:unhideWhenUsed="0"/>
+    <w:lsdException w:name="Medium Shading 1 Accent 5" w:semiHidden="0" w:uiPriority="63" w:unhideWhenUsed="0"/>
+    <w:lsdException w:name="Medium Shading 2 Accent 5" w:semiHidden="0" w:uiPriority="64" w:unhideWhenUsed="0"/>
+    <w:lsdException w:name="Medium List 1 Accent 5" w:semiHidden="0" w:uiPriority="65" w:unhideWhenUsed="0"/>
+    <w:lsdException w:name="Medium List 2 Accent 5" w:semiHidden="0" w:uiPriority="66" w:unhideWhenUsed="0"/>
+    <w:lsdException w:name="Medium Grid 1 Accent 5" w:semiHidden="0" w:uiPriority="67" w:unhideWhenUsed="0"/>
+    <w:lsdException w:name="Medium Grid 2 Accent 5" w:semiHidden="0" w:uiPriority="68" w:unhideWhenUsed="0"/>
+    <w:lsdException w:name="Medium Grid 3 Accent 5" w:semiHidden="0" w:uiPriority="69" w:unhideWhenUsed="0"/>
+    <w:lsdException w:name="Dark List Accent 5" w:semiHidden="0" w:uiPriority="70" w:unhideWhenUsed="0"/>
+    <w:lsdException w:name="Colorful Shading Accent 5" w:semiHidden="0" w:uiPriority="71" w:unhideWhenUsed="0"/>
+    <w:lsdException w:name="Colorful List Accent 5" w:semiHidden="0" w:uiPriority="72" w:unhideWhenUsed="0"/>
+    <w:lsdException w:name="Colorful Grid Accent 5" w:semiHidden="0" w:uiPriority="73" w:unhideWhenUsed="0"/>
+    <w:lsdException w:name="Light Shading Accent 6" w:semiHidden="0" w:uiPriority="60" w:unhideWhenUsed="0"/>
+    <w:lsdException w:name="Light List Accent 6" w:semiHidden="0" w:uiPriority="61" w:unhideWhenUsed="0"/>
+    <w:lsdException w:name="Light Grid Accent 6" w:semiHidden="0" w:uiPriority="62" w:unhideWhenUsed="0"/>
+    <w:lsdException w:name="Medium Shading 1 Accent 6" w:semiHidden="0" w:uiPriority="63" w:unhideWhenUsed="0"/>
+    <w:lsdException w:name="Medium Shading 2 Accent 6" w:semiHidden="0" w:uiPriority="64" w:unhideWhenUsed="0"/>
+    <w:lsdException w:name="Medium List 1 Accent 6" w:semiHidden="0" w:uiPriority="65" w:unhideWhenUsed="0"/>
+    <w:lsdException w:name="Medium List 2 Accent 6" w:semiHidden="0" w:uiPriority="66" w:unhideWhenUsed="0"/>
+    <w:lsdException w:name="Medium Grid 1 Accent 6" w:semiHidden="0" w:uiPriority="67" w:unhideWhenUsed="0"/>
+    <w:lsdException w:name="Medium Grid 2 Accent 6" w:semiHidden="0" w:uiPriority="68" w:unhideWhenUsed="0"/>
+    <w:lsdException w:name="Medium Grid 3 Accent 6" w:semiHidden="0" w:uiPriority="69" w:unhideWhenUsed="0"/>
+    <w:lsdException w:name="Dark List Accent 6" w:semiHidden="0" w:uiPriority="70" w:unhideWhenUsed="0"/>
+    <w:lsdException w:name="Colorful Shading Accent 6" w:semiHidden="0" w:uiPriority="71" w:unhideWhenUsed="0"/>
+    <w:lsdException w:name="Colorful List Accent 6" w:semiHidden="0" w:uiPriority="72" w:unhideWhenUsed="0"/>
+    <w:lsdException w:name="Colorful Grid Accent 6" w:semiHidden="0" w:uiPriority="73" w:unhideWhenUsed="0"/>
+    <w:lsdException w:name="Subtle Emphasis" w:semiHidden="0" w:uiPriority="19" w:unhideWhenUsed="0" w:qFormat="1"/>
+    <w:lsdException w:name="Intense Emphasis" w:semiHidden="0" w:uiPriority="21" w:unhideWhenUsed="0" w:qFormat="1"/>
+    <w:lsdException w:name="Subtle Reference" w:semiHidden="0" w:uiPriority="31" w:unhideWhenUsed="0" w:qFormat="1"/>
+    <w:lsdException w:name="Intense Reference" w:semiHidden="0" w:uiPriority="32" w:unhideWhenUsed="0" w:qFormat="1"/>
+    <w:lsdException w:name="Book Title" w:semiHidden="0" w:uiPriority="33" w:unhideWhenUsed="0" w:qFormat="1"/>
+    <w:lsdException w:name="Bibliography" w:uiPriority="37"/>
+    <w:lsdException w:name="TOC Heading" w:uiPriority="39" w:qFormat="1"/>
+  </w:latentStyles>
+  <w:style w:type="paragraph" w:default="1" w:styleId="Normal">
+    <w:name w:val="Normal"/>
+    <w:qFormat/>
+  </w:style>
+  <w:style w:type="character" w:default="1" w:styleId="Fuentedeprrafopredeter">
+    <w:name w:val="Default Paragraph Font"/>
+    <w:uiPriority w:val="1"/>
+    <w:semiHidden/>
+    <w:unhideWhenUsed/>
+  </w:style>
+  <w:style w:type="table" w:default="1" w:styleId="Tablanormal">
+    <w:name w:val="Normal Table"/>
+    <w:uiPriority w:val="99"/>
+    <w:semiHidden/>
+    <w:unhideWhenUsed/>
+    <w:tblPr>
+      <w:tblInd w:w="0" w:type="dxa"/>
+      <w:tblCellMar>
+        <w:top w:w="0" w:type="dxa"/>
+        <w:left w:w="108" w:type="dxa"/>
+        <w:bottom w:w="0" w:type="dxa"/>
+        <w:right w:w="108" w:type="dxa"/>
+      </w:tblCellMar>
+    </w:tblPr>
+  </w:style>
+  <w:style w:type="numbering" w:default="1" w:styleId="Sinlista">
+    <w:name w:val="No List"/>
+    <w:uiPriority w:val="99"/>
+    <w:semiHidden/>
+    <w:unhideWhenUsed/>
+  </w:style>
+</w:styles>
+</file>
+
 <file path=word/glossary/document.xml><?xml version="1.0" encoding="utf-8"?>
-<w:glossaryDocument xmlns:wpc="http://schemas.microsoft.com/office/word/2010/wordprocessingCanvas" xmlns:mc="http://schemas.openxmlformats.org/markup-compatibility/2006" xmlns:o="urn:schemas-microsoft-com:office:office" xmlns:r="http://schemas.openxmlformats.org/officeDocument/2006/relationships" xmlns:m="http://schemas.openxmlformats.org/officeDocument/2006/math" xmlns:v="urn:schemas-microsoft-com:vml" xmlns:wp14="http://schemas.microsoft.com/office/word/2010/wordprocessingDrawing" xmlns:wp="http://schemas.openxmlformats.org/drawingml/2006/wordprocessingDrawing" xmlns:w10="urn:schemas-microsoft-com:office:word" xmlns:w="http://schemas.openxmlformats.org/wordprocessingml/2006/main" xmlns:w14="http://schemas.microsoft.com/office/word/2010/wordml" xmlns:w15="http://schemas.microsoft.com/office/word/2012/wordml" xmlns:wpg="http://schemas.microsoft.com/office/word/2010/wordprocessingGroup" xmlns:wpi="http://schemas.microsoft.com/office/word/2010/wordprocessingInk" xmlns:wne="http://schemas.microsoft.com/office/word/2006/wordml" xmlns:wps="http://schemas.microsoft.com/office/word/2010/wordprocessingShape" mc:Ignorable="w14 w15 wp14">
+<w:glossaryDocument xmlns:wpc="http://schemas.microsoft.com/office/word/2010/wordprocessingCanvas" xmlns:mc="http://schemas.openxmlformats.org/markup-compatibility/2006" xmlns:o="urn:schemas-microsoft-com:office:office" xmlns:r="http://schemas.openxmlformats.org/officeDocument/2006/relationships" xmlns:m="http://schemas.openxmlformats.org/officeDocument/2006/math" xmlns:v="urn:schemas-microsoft-com:vml" xmlns:wp14="http://schemas.microsoft.com/office/word/2010/wordprocessingDrawing" xmlns:wp="http://schemas.openxmlformats.org/drawingml/2006/wordprocessingDrawing" xmlns:w10="urn:schemas-microsoft-com:office:word" xmlns:w="http://schemas.openxmlformats.org/wordprocessingml/2006/main" xmlns:w14="http://schemas.microsoft.com/office/word/2010/wordml" xmlns:wpg="http://schemas.microsoft.com/office/word/2010/wordprocessingGroup" xmlns:wpi="http://schemas.microsoft.com/office/word/2010/wordprocessingInk" xmlns:wne="http://schemas.microsoft.com/office/word/2006/wordml" xmlns:wps="http://schemas.microsoft.com/office/word/2010/wordprocessingShape" mc:Ignorable="w14 wp14">
   <w:docParts>
     <w:docPart>
       <w:docPartPr>
@@ -19568,7 +19804,7 @@
           </w:pPr>
           <w:r>
             <w:rPr>
-              <w:color w:val="5B9BD5" w:themeColor="accent1"/>
+              <w:color w:val="4F81BD" w:themeColor="accent1"/>
               <w:sz w:val="200"/>
               <w:szCs w:val="200"/>
               <w:lang w:val="es-ES"/>
@@ -19583,7 +19819,7 @@
 </file>
 
 <file path=word/glossary/fontTable.xml><?xml version="1.0" encoding="utf-8"?>
-<w:fonts xmlns:mc="http://schemas.openxmlformats.org/markup-compatibility/2006" xmlns:r="http://schemas.openxmlformats.org/officeDocument/2006/relationships" xmlns:w="http://schemas.openxmlformats.org/wordprocessingml/2006/main" xmlns:w14="http://schemas.microsoft.com/office/word/2010/wordml" xmlns:w15="http://schemas.microsoft.com/office/word/2012/wordml" mc:Ignorable="w14 w15">
+<w:fonts xmlns:mc="http://schemas.openxmlformats.org/markup-compatibility/2006" xmlns:r="http://schemas.openxmlformats.org/officeDocument/2006/relationships" xmlns:w="http://schemas.openxmlformats.org/wordprocessingml/2006/main" xmlns:w14="http://schemas.microsoft.com/office/word/2010/wordml" mc:Ignorable="w14">
   <w:font w:name="Times New Roman">
     <w:panose1 w:val="02020603050405020304"/>
     <w:charset w:val="00"/>
@@ -19647,33 +19883,26 @@
     <w:pitch w:val="variable"/>
     <w:sig w:usb0="00000287" w:usb1="00000003" w:usb2="00000000" w:usb3="00000000" w:csb0="0000009F" w:csb1="00000000"/>
   </w:font>
-  <w:font w:name="Calibri Light">
-    <w:panose1 w:val="020F0302020204030204"/>
-    <w:charset w:val="00"/>
-    <w:family w:val="swiss"/>
-    <w:pitch w:val="variable"/>
-    <w:sig w:usb0="A00002EF" w:usb1="4000207B" w:usb2="00000000" w:usb3="00000000" w:csb0="0000019F" w:csb1="00000000"/>
-  </w:font>
 </w:fonts>
 </file>
 
 <file path=word/glossary/settings.xml><?xml version="1.0" encoding="utf-8"?>
-<w:settings xmlns:mc="http://schemas.openxmlformats.org/markup-compatibility/2006" xmlns:o="urn:schemas-microsoft-com:office:office" xmlns:r="http://schemas.openxmlformats.org/officeDocument/2006/relationships" xmlns:m="http://schemas.openxmlformats.org/officeDocument/2006/math" xmlns:v="urn:schemas-microsoft-com:vml" xmlns:w10="urn:schemas-microsoft-com:office:word" xmlns:w="http://schemas.openxmlformats.org/wordprocessingml/2006/main" xmlns:w14="http://schemas.microsoft.com/office/word/2010/wordml" xmlns:w15="http://schemas.microsoft.com/office/word/2012/wordml" xmlns:sl="http://schemas.openxmlformats.org/schemaLibrary/2006/main" mc:Ignorable="w14 w15">
+<w:settings xmlns:mc="http://schemas.openxmlformats.org/markup-compatibility/2006" xmlns:o="urn:schemas-microsoft-com:office:office" xmlns:r="http://schemas.openxmlformats.org/officeDocument/2006/relationships" xmlns:m="http://schemas.openxmlformats.org/officeDocument/2006/math" xmlns:v="urn:schemas-microsoft-com:vml" xmlns:w10="urn:schemas-microsoft-com:office:word" xmlns:w="http://schemas.openxmlformats.org/wordprocessingml/2006/main" xmlns:w14="http://schemas.microsoft.com/office/word/2010/wordml" xmlns:sl="http://schemas.openxmlformats.org/schemaLibrary/2006/main" mc:Ignorable="w14">
   <w:view w:val="normal"/>
   <w:defaultTabStop w:val="708"/>
   <w:hyphenationZone w:val="425"/>
   <w:characterSpacingControl w:val="doNotCompress"/>
   <w:compat>
     <w:useFELayout/>
-    <w:compatSetting w:name="compatibilityMode" w:uri="http://schemas.microsoft.com/office/word" w:val="15"/>
+    <w:compatSetting w:name="compatibilityMode" w:uri="http://schemas.microsoft.com/office/word" w:val="14"/>
     <w:compatSetting w:name="overrideTableStyleFontSizeAndJustification" w:uri="http://schemas.microsoft.com/office/word" w:val="1"/>
     <w:compatSetting w:name="enableOpenTypeFeatures" w:uri="http://schemas.microsoft.com/office/word" w:val="1"/>
     <w:compatSetting w:name="doNotFlipMirrorIndents" w:uri="http://schemas.microsoft.com/office/word" w:val="1"/>
-    <w:compatSetting w:name="differentiateMultirowTableHeaders" w:uri="http://schemas.microsoft.com/office/word" w:val="1"/>
   </w:compat>
   <w:rsids>
     <w:rsidRoot w:val="00650DAE"/>
     <w:rsid w:val="002E4FCE"/>
+    <w:rsid w:val="00302B1F"/>
     <w:rsid w:val="00650DAE"/>
   </w:rsids>
   <m:mathPr>
@@ -19693,12 +19922,11 @@
   <w:clrSchemeMapping w:bg1="light1" w:t1="dark1" w:bg2="light2" w:t2="dark2" w:accent1="accent1" w:accent2="accent2" w:accent3="accent3" w:accent4="accent4" w:accent5="accent5" w:accent6="accent6" w:hyperlink="hyperlink" w:followedHyperlink="followedHyperlink"/>
   <w:decimalSymbol w:val=","/>
   <w:listSeparator w:val=";"/>
-  <w15:chartTrackingRefBased/>
 </w:settings>
 </file>
 
 <file path=word/glossary/styles.xml><?xml version="1.0" encoding="utf-8"?>
-<w:styles xmlns:mc="http://schemas.openxmlformats.org/markup-compatibility/2006" xmlns:r="http://schemas.openxmlformats.org/officeDocument/2006/relationships" xmlns:w="http://schemas.openxmlformats.org/wordprocessingml/2006/main" xmlns:w14="http://schemas.microsoft.com/office/word/2010/wordml" xmlns:w15="http://schemas.microsoft.com/office/word/2012/wordml" mc:Ignorable="w14 w15">
+<w:styles xmlns:mc="http://schemas.openxmlformats.org/markup-compatibility/2006" xmlns:r="http://schemas.openxmlformats.org/officeDocument/2006/relationships" xmlns:w="http://schemas.openxmlformats.org/wordprocessingml/2006/main" xmlns:w14="http://schemas.microsoft.com/office/word/2010/wordml" mc:Ignorable="w14">
   <w:docDefaults>
     <w:rPrDefault>
       <w:rPr>
@@ -19714,378 +19942,346 @@
       </w:pPr>
     </w:pPrDefault>
   </w:docDefaults>
-  <w:latentStyles w:defLockedState="0" w:defUIPriority="99" w:defSemiHidden="0" w:defUnhideWhenUsed="0" w:defQFormat="0" w:count="371">
-    <w:lsdException w:name="Normal" w:uiPriority="0" w:qFormat="1"/>
-    <w:lsdException w:name="heading 1" w:uiPriority="9" w:qFormat="1"/>
-    <w:lsdException w:name="heading 2" w:semiHidden="1" w:uiPriority="9" w:unhideWhenUsed="1" w:qFormat="1"/>
-    <w:lsdException w:name="heading 3" w:semiHidden="1" w:uiPriority="9" w:unhideWhenUsed="1" w:qFormat="1"/>
-    <w:lsdException w:name="heading 4" w:semiHidden="1" w:uiPriority="9" w:unhideWhenUsed="1" w:qFormat="1"/>
-    <w:lsdException w:name="heading 5" w:semiHidden="1" w:uiPriority="9" w:unhideWhenUsed="1" w:qFormat="1"/>
-    <w:lsdException w:name="heading 6" w:semiHidden="1" w:uiPriority="9" w:unhideWhenUsed="1" w:qFormat="1"/>
-    <w:lsdException w:name="heading 7" w:semiHidden="1" w:uiPriority="9" w:unhideWhenUsed="1" w:qFormat="1"/>
-    <w:lsdException w:name="heading 8" w:semiHidden="1" w:uiPriority="9" w:unhideWhenUsed="1" w:qFormat="1"/>
-    <w:lsdException w:name="heading 9" w:semiHidden="1" w:uiPriority="9" w:unhideWhenUsed="1" w:qFormat="1"/>
-    <w:lsdException w:name="index 1" w:semiHidden="1" w:unhideWhenUsed="1"/>
-    <w:lsdException w:name="index 2" w:semiHidden="1" w:unhideWhenUsed="1"/>
-    <w:lsdException w:name="index 3" w:semiHidden="1" w:unhideWhenUsed="1"/>
-    <w:lsdException w:name="index 4" w:semiHidden="1" w:unhideWhenUsed="1"/>
-    <w:lsdException w:name="index 5" w:semiHidden="1" w:unhideWhenUsed="1"/>
-    <w:lsdException w:name="index 6" w:semiHidden="1" w:unhideWhenUsed="1"/>
-    <w:lsdException w:name="index 7" w:semiHidden="1" w:unhideWhenUsed="1"/>
-    <w:lsdException w:name="index 8" w:semiHidden="1" w:unhideWhenUsed="1"/>
-    <w:lsdException w:name="index 9" w:semiHidden="1" w:unhideWhenUsed="1"/>
-    <w:lsdException w:name="toc 1" w:semiHidden="1" w:uiPriority="39" w:unhideWhenUsed="1"/>
-    <w:lsdException w:name="toc 2" w:semiHidden="1" w:uiPriority="39" w:unhideWhenUsed="1"/>
-    <w:lsdException w:name="toc 3" w:semiHidden="1" w:uiPriority="39" w:unhideWhenUsed="1"/>
-    <w:lsdException w:name="toc 4" w:semiHidden="1" w:uiPriority="39" w:unhideWhenUsed="1"/>
-    <w:lsdException w:name="toc 5" w:semiHidden="1" w:uiPriority="39" w:unhideWhenUsed="1"/>
-    <w:lsdException w:name="toc 6" w:semiHidden="1" w:uiPriority="39" w:unhideWhenUsed="1"/>
-    <w:lsdException w:name="toc 7" w:semiHidden="1" w:uiPriority="39" w:unhideWhenUsed="1"/>
-    <w:lsdException w:name="toc 8" w:semiHidden="1" w:uiPriority="39" w:unhideWhenUsed="1"/>
-    <w:lsdException w:name="toc 9" w:semiHidden="1" w:uiPriority="39" w:unhideWhenUsed="1"/>
-    <w:lsdException w:name="Normal Indent" w:semiHidden="1" w:unhideWhenUsed="1"/>
-    <w:lsdException w:name="footnote text" w:semiHidden="1" w:unhideWhenUsed="1"/>
-    <w:lsdException w:name="annotation text" w:semiHidden="1" w:unhideWhenUsed="1"/>
-    <w:lsdException w:name="header" w:semiHidden="1" w:unhideWhenUsed="1"/>
-    <w:lsdException w:name="footer" w:semiHidden="1" w:unhideWhenUsed="1"/>
-    <w:lsdException w:name="index heading" w:semiHidden="1" w:unhideWhenUsed="1"/>
-    <w:lsdException w:name="caption" w:semiHidden="1" w:uiPriority="35" w:unhideWhenUsed="1" w:qFormat="1"/>
-    <w:lsdException w:name="table of figures" w:semiHidden="1" w:unhideWhenUsed="1"/>
-    <w:lsdException w:name="envelope address" w:semiHidden="1" w:unhideWhenUsed="1"/>
-    <w:lsdException w:name="envelope return" w:semiHidden="1" w:unhideWhenUsed="1"/>
-    <w:lsdException w:name="footnote reference" w:semiHidden="1" w:unhideWhenUsed="1"/>
-    <w:lsdException w:name="annotation reference" w:semiHidden="1" w:unhideWhenUsed="1"/>
-    <w:lsdException w:name="line number" w:semiHidden="1" w:unhideWhenUsed="1"/>
-    <w:lsdException w:name="page number" w:semiHidden="1" w:unhideWhenUsed="1"/>
-    <w:lsdException w:name="endnote reference" w:semiHidden="1" w:unhideWhenUsed="1"/>
-    <w:lsdException w:name="endnote text" w:semiHidden="1" w:unhideWhenUsed="1"/>
-    <w:lsdException w:name="table of authorities" w:semiHidden="1" w:unhideWhenUsed="1"/>
-    <w:lsdException w:name="macro" w:semiHidden="1" w:unhideWhenUsed="1"/>
-    <w:lsdException w:name="toa heading" w:semiHidden="1" w:unhideWhenUsed="1"/>
-    <w:lsdException w:name="List" w:semiHidden="1" w:unhideWhenUsed="1"/>
-    <w:lsdException w:name="List Bullet" w:semiHidden="1" w:unhideWhenUsed="1"/>
-    <w:lsdException w:name="List Number" w:semiHidden="1" w:unhideWhenUsed="1"/>
-    <w:lsdException w:name="List 2" w:semiHidden="1" w:unhideWhenUsed="1"/>
-    <w:lsdException w:name="List 3" w:semiHidden="1" w:unhideWhenUsed="1"/>
-    <w:lsdException w:name="List 4" w:semiHidden="1" w:unhideWhenUsed="1"/>
-    <w:lsdException w:name="List 5" w:semiHidden="1" w:unhideWhenUsed="1"/>
-    <w:lsdException w:name="List Bullet 2" w:semiHidden="1" w:unhideWhenUsed="1"/>
-    <w:lsdException w:name="List Bullet 3" w:semiHidden="1" w:unhideWhenUsed="1"/>
-    <w:lsdException w:name="List Bullet 4" w:semiHidden="1" w:unhideWhenUsed="1"/>
-    <w:lsdException w:name="List Bullet 5" w:semiHidden="1" w:unhideWhenUsed="1"/>
-    <w:lsdException w:name="List Number 2" w:semiHidden="1" w:unhideWhenUsed="1"/>
-    <w:lsdException w:name="List Number 3" w:semiHidden="1" w:unhideWhenUsed="1"/>
-    <w:lsdException w:name="List Number 4" w:semiHidden="1" w:unhideWhenUsed="1"/>
-    <w:lsdException w:name="List Number 5" w:semiHidden="1" w:unhideWhenUsed="1"/>
-    <w:lsdException w:name="Title" w:uiPriority="10" w:qFormat="1"/>
-    <w:lsdException w:name="Closing" w:semiHidden="1" w:unhideWhenUsed="1"/>
-    <w:lsdException w:name="Signature" w:semiHidden="1" w:unhideWhenUsed="1"/>
-    <w:lsdException w:name="Default Paragraph Font" w:semiHidden="1" w:uiPriority="1" w:unhideWhenUsed="1"/>
-    <w:lsdException w:name="Body Text" w:semiHidden="1" w:unhideWhenUsed="1"/>
-    <w:lsdException w:name="Body Text Indent" w:semiHidden="1" w:unhideWhenUsed="1"/>
-    <w:lsdException w:name="List Continue" w:semiHidden="1" w:unhideWhenUsed="1"/>
-    <w:lsdException w:name="List Continue 2" w:semiHidden="1" w:unhideWhenUsed="1"/>
-    <w:lsdException w:name="List Continue 3" w:semiHidden="1" w:unhideWhenUsed="1"/>
-    <w:lsdException w:name="List Continue 4" w:semiHidden="1" w:unhideWhenUsed="1"/>
-    <w:lsdException w:name="List Continue 5" w:semiHidden="1" w:unhideWhenUsed="1"/>
-    <w:lsdException w:name="Message Header" w:semiHidden="1" w:unhideWhenUsed="1"/>
-    <w:lsdException w:name="Subtitle" w:uiPriority="11" w:qFormat="1"/>
-    <w:lsdException w:name="Salutation" w:semiHidden="1" w:unhideWhenUsed="1"/>
-    <w:lsdException w:name="Date" w:semiHidden="1" w:unhideWhenUsed="1"/>
-    <w:lsdException w:name="Body Text First Indent" w:semiHidden="1" w:unhideWhenUsed="1"/>
-    <w:lsdException w:name="Body Text First Indent 2" w:semiHidden="1" w:unhideWhenUsed="1"/>
-    <w:lsdException w:name="Note Heading" w:semiHidden="1" w:unhideWhenUsed="1"/>
-    <w:lsdException w:name="Body Text 2" w:semiHidden="1" w:unhideWhenUsed="1"/>
-    <w:lsdException w:name="Body Text 3" w:semiHidden="1" w:unhideWhenUsed="1"/>
-    <w:lsdException w:name="Body Text Indent 2" w:semiHidden="1" w:unhideWhenUsed="1"/>
-    <w:lsdException w:name="Body Text Indent 3" w:semiHidden="1" w:unhideWhenUsed="1"/>
-    <w:lsdException w:name="Block Text" w:semiHidden="1" w:unhideWhenUsed="1"/>
-    <w:lsdException w:name="Hyperlink" w:semiHidden="1" w:unhideWhenUsed="1"/>
-    <w:lsdException w:name="FollowedHyperlink" w:semiHidden="1" w:unhideWhenUsed="1"/>
-    <w:lsdException w:name="Strong" w:uiPriority="22" w:qFormat="1"/>
-    <w:lsdException w:name="Emphasis" w:uiPriority="20" w:qFormat="1"/>
-    <w:lsdException w:name="Document Map" w:semiHidden="1" w:unhideWhenUsed="1"/>
-    <w:lsdException w:name="Plain Text" w:semiHidden="1" w:unhideWhenUsed="1"/>
-    <w:lsdException w:name="E-mail Signature" w:semiHidden="1" w:unhideWhenUsed="1"/>
-    <w:lsdException w:name="HTML Top of Form" w:semiHidden="1" w:unhideWhenUsed="1"/>
-    <w:lsdException w:name="HTML Bottom of Form" w:semiHidden="1" w:unhideWhenUsed="1"/>
-    <w:lsdException w:name="Normal (Web)" w:semiHidden="1" w:unhideWhenUsed="1"/>
-    <w:lsdException w:name="HTML Acronym" w:semiHidden="1" w:unhideWhenUsed="1"/>
-    <w:lsdException w:name="HTML Address" w:semiHidden="1" w:unhideWhenUsed="1"/>
-    <w:lsdException w:name="HTML Cite" w:semiHidden="1" w:unhideWhenUsed="1"/>
-    <w:lsdException w:name="HTML Code" w:semiHidden="1" w:unhideWhenUsed="1"/>
-    <w:lsdException w:name="HTML Definition" w:semiHidden="1" w:unhideWhenUsed="1"/>
-    <w:lsdException w:name="HTML Keyboard" w:semiHidden="1" w:unhideWhenUsed="1"/>
-    <w:lsdException w:name="HTML Preformatted" w:semiHidden="1" w:unhideWhenUsed="1"/>
-    <w:lsdException w:name="HTML Sample" w:semiHidden="1" w:unhideWhenUsed="1"/>
-    <w:lsdException w:name="HTML Typewriter" w:semiHidden="1" w:unhideWhenUsed="1"/>
-    <w:lsdException w:name="HTML Variable" w:semiHidden="1" w:unhideWhenUsed="1"/>
-    <w:lsdException w:name="Normal Table" w:semiHidden="1" w:unhideWhenUsed="1"/>
-    <w:lsdException w:name="annotation subject" w:semiHidden="1" w:unhideWhenUsed="1"/>
-    <w:lsdException w:name="No List" w:semiHidden="1" w:unhideWhenUsed="1"/>
-    <w:lsdException w:name="Outline List 1" w:semiHidden="1" w:unhideWhenUsed="1"/>
-    <w:lsdException w:name="Outline List 2" w:semiHidden="1" w:unhideWhenUsed="1"/>
-    <w:lsdException w:name="Outline List 3" w:semiHidden="1" w:unhideWhenUsed="1"/>
-    <w:lsdException w:name="Table Simple 1" w:semiHidden="1" w:unhideWhenUsed="1"/>
-    <w:lsdException w:name="Table Simple 2" w:semiHidden="1" w:unhideWhenUsed="1"/>
-    <w:lsdException w:name="Table Simple 3" w:semiHidden="1" w:unhideWhenUsed="1"/>
-    <w:lsdException w:name="Table Classic 1" w:semiHidden="1" w:unhideWhenUsed="1"/>
-    <w:lsdException w:name="Table Classic 2" w:semiHidden="1" w:unhideWhenUsed="1"/>
-    <w:lsdException w:name="Table Classic 3" w:semiHidden="1" w:unhideWhenUsed="1"/>
-    <w:lsdException w:name="Table Classic 4" w:semiHidden="1" w:unhideWhenUsed="1"/>
-    <w:lsdException w:name="Table Colorful 1" w:semiHidden="1" w:unhideWhenUsed="1"/>
-    <w:lsdException w:name="Table Colorful 2" w:semiHidden="1" w:unhideWhenUsed="1"/>
-    <w:lsdException w:name="Table Colorful 3" w:semiHidden="1" w:unhideWhenUsed="1"/>
-    <w:lsdException w:name="Table Columns 1" w:semiHidden="1" w:unhideWhenUsed="1"/>
-    <w:lsdException w:name="Table Columns 2" w:semiHidden="1" w:unhideWhenUsed="1"/>
-    <w:lsdException w:name="Table Columns 3" w:semiHidden="1" w:unhideWhenUsed="1"/>
-    <w:lsdException w:name="Table Columns 4" w:semiHidden="1" w:unhideWhenUsed="1"/>
-    <w:lsdException w:name="Table Columns 5" w:semiHidden="1" w:unhideWhenUsed="1"/>
-    <w:lsdException w:name="Table Grid 1" w:semiHidden="1" w:unhideWhenUsed="1"/>
-    <w:lsdException w:name="Table Grid 2" w:semiHidden="1" w:unhideWhenUsed="1"/>
-    <w:lsdException w:name="Table Grid 3" w:semiHidden="1" w:unhideWhenUsed="1"/>
-    <w:lsdException w:name="Table Grid 4" w:semiHidden="1" w:unhideWhenUsed="1"/>
-    <w:lsdException w:name="Table Grid 5" w:semiHidden="1" w:unhideWhenUsed="1"/>
-    <w:lsdException w:name="Table Grid 6" w:semiHidden="1" w:unhideWhenUsed="1"/>
-    <w:lsdException w:name="Table Grid 7" w:semiHidden="1" w:unhideWhenUsed="1"/>
-    <w:lsdException w:name="Table Grid 8" w:semiHidden="1" w:unhideWhenUsed="1"/>
-    <w:lsdException w:name="Table List 1" w:semiHidden="1" w:unhideWhenUsed="1"/>
-    <w:lsdException w:name="Table List 2" w:semiHidden="1" w:unhideWhenUsed="1"/>
-    <w:lsdException w:name="Table List 3" w:semiHidden="1" w:unhideWhenUsed="1"/>
-    <w:lsdException w:name="Table List 4" w:semiHidden="1" w:unhideWhenUsed="1"/>
-    <w:lsdException w:name="Table List 5" w:semiHidden="1" w:unhideWhenUsed="1"/>
-    <w:lsdException w:name="Table List 6" w:semiHidden="1" w:unhideWhenUsed="1"/>
-    <w:lsdException w:name="Table List 7" w:semiHidden="1" w:unhideWhenUsed="1"/>
-    <w:lsdException w:name="Table List 8" w:semiHidden="1" w:unhideWhenUsed="1"/>
-    <w:lsdException w:name="Table 3D effects 1" w:semiHidden="1" w:unhideWhenUsed="1"/>
-    <w:lsdException w:name="Table 3D effects 2" w:semiHidden="1" w:unhideWhenUsed="1"/>
-    <w:lsdException w:name="Table 3D effects 3" w:semiHidden="1" w:unhideWhenUsed="1"/>
-    <w:lsdException w:name="Table Contemporary" w:semiHidden="1" w:unhideWhenUsed="1"/>
-    <w:lsdException w:name="Table Elegant" w:semiHidden="1" w:unhideWhenUsed="1"/>
-    <w:lsdException w:name="Table Professional" w:semiHidden="1" w:unhideWhenUsed="1"/>
-    <w:lsdException w:name="Table Subtle 1" w:semiHidden="1" w:unhideWhenUsed="1"/>
-    <w:lsdException w:name="Table Subtle 2" w:semiHidden="1" w:unhideWhenUsed="1"/>
-    <w:lsdException w:name="Table Web 1" w:semiHidden="1" w:unhideWhenUsed="1"/>
-    <w:lsdException w:name="Table Web 2" w:semiHidden="1" w:unhideWhenUsed="1"/>
-    <w:lsdException w:name="Table Web 3" w:semiHidden="1" w:unhideWhenUsed="1"/>
-    <w:lsdException w:name="Balloon Text" w:semiHidden="1" w:unhideWhenUsed="1"/>
-    <w:lsdException w:name="Table Grid" w:uiPriority="39"/>
-    <w:lsdException w:name="Table Theme" w:semiHidden="1" w:unhideWhenUsed="1"/>
-    <w:lsdException w:name="Placeholder Text" w:semiHidden="1"/>
-    <w:lsdException w:name="No Spacing" w:uiPriority="1" w:qFormat="1"/>
-    <w:lsdException w:name="Light Shading" w:uiPriority="60"/>
-    <w:lsdException w:name="Light List" w:uiPriority="61"/>
-    <w:lsdException w:name="Light Grid" w:uiPriority="62"/>
-    <w:lsdException w:name="Medium Shading 1" w:uiPriority="63"/>
-    <w:lsdException w:name="Medium Shading 2" w:uiPriority="64"/>
-    <w:lsdException w:name="Medium List 1" w:uiPriority="65"/>
-    <w:lsdException w:name="Medium List 2" w:uiPriority="66"/>
-    <w:lsdException w:name="Medium Grid 1" w:uiPriority="67"/>
-    <w:lsdException w:name="Medium Grid 2" w:uiPriority="68"/>
-    <w:lsdException w:name="Medium Grid 3" w:uiPriority="69"/>
-    <w:lsdException w:name="Dark List" w:uiPriority="70"/>
-    <w:lsdException w:name="Colorful Shading" w:uiPriority="71"/>
-    <w:lsdException w:name="Colorful List" w:uiPriority="72"/>
-    <w:lsdException w:name="Colorful Grid" w:uiPriority="73"/>
-    <w:lsdException w:name="Light Shading Accent 1" w:uiPriority="60"/>
-    <w:lsdException w:name="Light List Accent 1" w:uiPriority="61"/>
-    <w:lsdException w:name="Light Grid Accent 1" w:uiPriority="62"/>
-    <w:lsdException w:name="Medium Shading 1 Accent 1" w:uiPriority="63"/>
-    <w:lsdException w:name="Medium Shading 2 Accent 1" w:uiPriority="64"/>
-    <w:lsdException w:name="Medium List 1 Accent 1" w:uiPriority="65"/>
-    <w:lsdException w:name="Revision" w:semiHidden="1"/>
-    <w:lsdException w:name="List Paragraph" w:uiPriority="34" w:qFormat="1"/>
-    <w:lsdException w:name="Quote" w:uiPriority="29" w:qFormat="1"/>
-    <w:lsdException w:name="Intense Quote" w:uiPriority="30" w:qFormat="1"/>
-    <w:lsdException w:name="Medium List 2 Accent 1" w:uiPriority="66"/>
-    <w:lsdException w:name="Medium Grid 1 Accent 1" w:uiPriority="67"/>
-    <w:lsdException w:name="Medium Grid 2 Accent 1" w:uiPriority="68"/>
-    <w:lsdException w:name="Medium Grid 3 Accent 1" w:uiPriority="69"/>
-    <w:lsdException w:name="Dark List Accent 1" w:uiPriority="70"/>
-    <w:lsdException w:name="Colorful Shading Accent 1" w:uiPriority="71"/>
-    <w:lsdException w:name="Colorful List Accent 1" w:uiPriority="72"/>
-    <w:lsdException w:name="Colorful Grid Accent 1" w:uiPriority="73"/>
-    <w:lsdException w:name="Light Shading Accent 2" w:uiPriority="60"/>
-    <w:lsdException w:name="Light List Accent 2" w:uiPriority="61"/>
-    <w:lsdException w:name="Light Grid Accent 2" w:uiPriority="62"/>
-    <w:lsdException w:name="Medium Shading 1 Accent 2" w:uiPriority="63"/>
-    <w:lsdException w:name="Medium Shading 2 Accent 2" w:uiPriority="64"/>
-    <w:lsdException w:name="Medium List 1 Accent 2" w:uiPriority="65"/>
-    <w:lsdException w:name="Medium List 2 Accent 2" w:uiPriority="66"/>
-    <w:lsdException w:name="Medium Grid 1 Accent 2" w:uiPriority="67"/>
-    <w:lsdException w:name="Medium Grid 2 Accent 2" w:uiPriority="68"/>
-    <w:lsdException w:name="Medium Grid 3 Accent 2" w:uiPriority="69"/>
-    <w:lsdException w:name="Dark List Accent 2" w:uiPriority="70"/>
-    <w:lsdException w:name="Colorful Shading Accent 2" w:uiPriority="71"/>
-    <w:lsdException w:name="Colorful List Accent 2" w:uiPriority="72"/>
-    <w:lsdException w:name="Colorful Grid Accent 2" w:uiPriority="73"/>
-    <w:lsdException w:name="Light Shading Accent 3" w:uiPriority="60"/>
-    <w:lsdException w:name="Light List Accent 3" w:uiPriority="61"/>
-    <w:lsdException w:name="Light Grid Accent 3" w:uiPriority="62"/>
-    <w:lsdException w:name="Medium Shading 1 Accent 3" w:uiPriority="63"/>
-    <w:lsdException w:name="Medium Shading 2 Accent 3" w:uiPriority="64"/>
-    <w:lsdException w:name="Medium List 1 Accent 3" w:uiPriority="65"/>
-    <w:lsdException w:name="Medium List 2 Accent 3" w:uiPriority="66"/>
-    <w:lsdException w:name="Medium Grid 1 Accent 3" w:uiPriority="67"/>
-    <w:lsdException w:name="Medium Grid 2 Accent 3" w:uiPriority="68"/>
-    <w:lsdException w:name="Medium Grid 3 Accent 3" w:uiPriority="69"/>
-    <w:lsdException w:name="Dark List Accent 3" w:uiPriority="70"/>
-    <w:lsdException w:name="Colorful Shading Accent 3" w:uiPriority="71"/>
-    <w:lsdException w:name="Colorful List Accent 3" w:uiPriority="72"/>
-    <w:lsdException w:name="Colorful Grid Accent 3" w:uiPriority="73"/>
-    <w:lsdException w:name="Light Shading Accent 4" w:uiPriority="60"/>
-    <w:lsdException w:name="Light List Accent 4" w:uiPriority="61"/>
-    <w:lsdException w:name="Light Grid Accent 4" w:uiPriority="62"/>
-    <w:lsdException w:name="Medium Shading 1 Accent 4" w:uiPriority="63"/>
-    <w:lsdException w:name="Medium Shading 2 Accent 4" w:uiPriority="64"/>
-    <w:lsdException w:name="Medium List 1 Accent 4" w:uiPriority="65"/>
-    <w:lsdException w:name="Medium List 2 Accent 4" w:uiPriority="66"/>
-    <w:lsdException w:name="Medium Grid 1 Accent 4" w:uiPriority="67"/>
-    <w:lsdException w:name="Medium Grid 2 Accent 4" w:uiPriority="68"/>
-    <w:lsdException w:name="Medium Grid 3 Accent 4" w:uiPriority="69"/>
-    <w:lsdException w:name="Dark List Accent 4" w:uiPriority="70"/>
-    <w:lsdException w:name="Colorful Shading Accent 4" w:uiPriority="71"/>
-    <w:lsdException w:name="Colorful List Accent 4" w:uiPriority="72"/>
-    <w:lsdException w:name="Colorful Grid Accent 4" w:uiPriority="73"/>
-    <w:lsdException w:name="Light Shading Accent 5" w:uiPriority="60"/>
-    <w:lsdException w:name="Light List Accent 5" w:uiPriority="61"/>
-    <w:lsdException w:name="Light Grid Accent 5" w:uiPriority="62"/>
-    <w:lsdException w:name="Medium Shading 1 Accent 5" w:uiPriority="63"/>
-    <w:lsdException w:name="Medium Shading 2 Accent 5" w:uiPriority="64"/>
-    <w:lsdException w:name="Medium List 1 Accent 5" w:uiPriority="65"/>
-    <w:lsdException w:name="Medium List 2 Accent 5" w:uiPriority="66"/>
-    <w:lsdException w:name="Medium Grid 1 Accent 5" w:uiPriority="67"/>
-    <w:lsdException w:name="Medium Grid 2 Accent 5" w:uiPriority="68"/>
-    <w:lsdException w:name="Medium Grid 3 Accent 5" w:uiPriority="69"/>
-    <w:lsdException w:name="Dark List Accent 5" w:uiPriority="70"/>
-    <w:lsdException w:name="Colorful Shading Accent 5" w:uiPriority="71"/>
-    <w:lsdException w:name="Colorful List Accent 5" w:uiPriority="72"/>
-    <w:lsdException w:name="Colorful Grid Accent 5" w:uiPriority="73"/>
-    <w:lsdException w:name="Light Shading Accent 6" w:uiPriority="60"/>
-    <w:lsdException w:name="Light List Accent 6" w:uiPriority="61"/>
-    <w:lsdException w:name="Light Grid Accent 6" w:uiPriority="62"/>
-    <w:lsdException w:name="Medium Shading 1 Accent 6" w:uiPriority="63"/>
-    <w:lsdException w:name="Medium Shading 2 Accent 6" w:uiPriority="64"/>
-    <w:lsdException w:name="Medium List 1 Accent 6" w:uiPriority="65"/>
-    <w:lsdException w:name="Medium List 2 Accent 6" w:uiPriority="66"/>
-    <w:lsdException w:name="Medium Grid 1 Accent 6" w:uiPriority="67"/>
-    <w:lsdException w:name="Medium Grid 2 Accent 6" w:uiPriority="68"/>
-    <w:lsdException w:name="Medium Grid 3 Accent 6" w:uiPriority="69"/>
-    <w:lsdException w:name="Dark List Accent 6" w:uiPriority="70"/>
-    <w:lsdException w:name="Colorful Shading Accent 6" w:uiPriority="71"/>
-    <w:lsdException w:name="Colorful List Accent 6" w:uiPriority="72"/>
-    <w:lsdException w:name="Colorful Grid Accent 6" w:uiPriority="73"/>
-    <w:lsdException w:name="Subtle Emphasis" w:uiPriority="19" w:qFormat="1"/>
-    <w:lsdException w:name="Intense Emphasis" w:uiPriority="21" w:qFormat="1"/>
-    <w:lsdException w:name="Subtle Reference" w:uiPriority="31" w:qFormat="1"/>
-    <w:lsdException w:name="Intense Reference" w:uiPriority="32" w:qFormat="1"/>
-    <w:lsdException w:name="Book Title" w:uiPriority="33" w:qFormat="1"/>
-    <w:lsdException w:name="Bibliography" w:semiHidden="1" w:uiPriority="37" w:unhideWhenUsed="1"/>
-    <w:lsdException w:name="TOC Heading" w:semiHidden="1" w:uiPriority="39" w:unhideWhenUsed="1" w:qFormat="1"/>
-    <w:lsdException w:name="Plain Table 1" w:uiPriority="41"/>
-    <w:lsdException w:name="Plain Table 2" w:uiPriority="42"/>
-    <w:lsdException w:name="Plain Table 3" w:uiPriority="43"/>
-    <w:lsdException w:name="Plain Table 4" w:uiPriority="44"/>
-    <w:lsdException w:name="Plain Table 5" w:uiPriority="45"/>
-    <w:lsdException w:name="Grid Table Light" w:uiPriority="40"/>
-    <w:lsdException w:name="Grid Table 1 Light" w:uiPriority="46"/>
-    <w:lsdException w:name="Grid Table 2" w:uiPriority="47"/>
-    <w:lsdException w:name="Grid Table 3" w:uiPriority="48"/>
-    <w:lsdException w:name="Grid Table 4" w:uiPriority="49"/>
-    <w:lsdException w:name="Grid Table 5 Dark" w:uiPriority="50"/>
-    <w:lsdException w:name="Grid Table 6 Colorful" w:uiPriority="51"/>
-    <w:lsdException w:name="Grid Table 7 Colorful" w:uiPriority="52"/>
-    <w:lsdException w:name="Grid Table 1 Light Accent 1" w:uiPriority="46"/>
-    <w:lsdException w:name="Grid Table 2 Accent 1" w:uiPriority="47"/>
-    <w:lsdException w:name="Grid Table 3 Accent 1" w:uiPriority="48"/>
-    <w:lsdException w:name="Grid Table 4 Accent 1" w:uiPriority="49"/>
-    <w:lsdException w:name="Grid Table 5 Dark Accent 1" w:uiPriority="50"/>
-    <w:lsdException w:name="Grid Table 6 Colorful Accent 1" w:uiPriority="51"/>
-    <w:lsdException w:name="Grid Table 7 Colorful Accent 1" w:uiPriority="52"/>
-    <w:lsdException w:name="Grid Table 1 Light Accent 2" w:uiPriority="46"/>
-    <w:lsdException w:name="Grid Table 2 Accent 2" w:uiPriority="47"/>
-    <w:lsdException w:name="Grid Table 3 Accent 2" w:uiPriority="48"/>
-    <w:lsdException w:name="Grid Table 4 Accent 2" w:uiPriority="49"/>
-    <w:lsdException w:name="Grid Table 5 Dark Accent 2" w:uiPriority="50"/>
-    <w:lsdException w:name="Grid Table 6 Colorful Accent 2" w:uiPriority="51"/>
-    <w:lsdException w:name="Grid Table 7 Colorful Accent 2" w:uiPriority="52"/>
-    <w:lsdException w:name="Grid Table 1 Light Accent 3" w:uiPriority="46"/>
-    <w:lsdException w:name="Grid Table 2 Accent 3" w:uiPriority="47"/>
-    <w:lsdException w:name="Grid Table 3 Accent 3" w:uiPriority="48"/>
-    <w:lsdException w:name="Grid Table 4 Accent 3" w:uiPriority="49"/>
-    <w:lsdException w:name="Grid Table 5 Dark Accent 3" w:uiPriority="50"/>
-    <w:lsdException w:name="Grid Table 6 Colorful Accent 3" w:uiPriority="51"/>
-    <w:lsdException w:name="Grid Table 7 Colorful Accent 3" w:uiPriority="52"/>
-    <w:lsdException w:name="Grid Table 1 Light Accent 4" w:uiPriority="46"/>
-    <w:lsdException w:name="Grid Table 2 Accent 4" w:uiPriority="47"/>
-    <w:lsdException w:name="Grid Table 3 Accent 4" w:uiPriority="48"/>
-    <w:lsdException w:name="Grid Table 4 Accent 4" w:uiPriority="49"/>
-    <w:lsdException w:name="Grid Table 5 Dark Accent 4" w:uiPriority="50"/>
-    <w:lsdException w:name="Grid Table 6 Colorful Accent 4" w:uiPriority="51"/>
-    <w:lsdException w:name="Grid Table 7 Colorful Accent 4" w:uiPriority="52"/>
-    <w:lsdException w:name="Grid Table 1 Light Accent 5" w:uiPriority="46"/>
-    <w:lsdException w:name="Grid Table 2 Accent 5" w:uiPriority="47"/>
-    <w:lsdException w:name="Grid Table 3 Accent 5" w:uiPriority="48"/>
-    <w:lsdException w:name="Grid Table 4 Accent 5" w:uiPriority="49"/>
-    <w:lsdException w:name="Grid Table 5 Dark Accent 5" w:uiPriority="50"/>
-    <w:lsdException w:name="Grid Table 6 Colorful Accent 5" w:uiPriority="51"/>
-    <w:lsdException w:name="Grid Table 7 Colorful Accent 5" w:uiPriority="52"/>
-    <w:lsdException w:name="Grid Table 1 Light Accent 6" w:uiPriority="46"/>
-    <w:lsdException w:name="Grid Table 2 Accent 6" w:uiPriority="47"/>
-    <w:lsdException w:name="Grid Table 3 Accent 6" w:uiPriority="48"/>
-    <w:lsdException w:name="Grid Table 4 Accent 6" w:uiPriority="49"/>
-    <w:lsdException w:name="Grid Table 5 Dark Accent 6" w:uiPriority="50"/>
-    <w:lsdException w:name="Grid Table 6 Colorful Accent 6" w:uiPriority="51"/>
-    <w:lsdException w:name="Grid Table 7 Colorful Accent 6" w:uiPriority="52"/>
-    <w:lsdException w:name="List Table 1 Light" w:uiPriority="46"/>
-    <w:lsdException w:name="List Table 2" w:uiPriority="47"/>
-    <w:lsdException w:name="List Table 3" w:uiPriority="48"/>
-    <w:lsdException w:name="List Table 4" w:uiPriority="49"/>
-    <w:lsdException w:name="List Table 5 Dark" w:uiPriority="50"/>
-    <w:lsdException w:name="List Table 6 Colorful" w:uiPriority="51"/>
-    <w:lsdException w:name="List Table 7 Colorful" w:uiPriority="52"/>
-    <w:lsdException w:name="List Table 1 Light Accent 1" w:uiPriority="46"/>
-    <w:lsdException w:name="List Table 2 Accent 1" w:uiPriority="47"/>
-    <w:lsdException w:name="List Table 3 Accent 1" w:uiPriority="48"/>
-    <w:lsdException w:name="List Table 4 Accent 1" w:uiPriority="49"/>
-    <w:lsdException w:name="List Table 5 Dark Accent 1" w:uiPriority="50"/>
-    <w:lsdException w:name="List Table 6 Colorful Accent 1" w:uiPriority="51"/>
-    <w:lsdException w:name="List Table 7 Colorful Accent 1" w:uiPriority="52"/>
-    <w:lsdException w:name="List Table 1 Light Accent 2" w:uiPriority="46"/>
-    <w:lsdException w:name="List Table 2 Accent 2" w:uiPriority="47"/>
-    <w:lsdException w:name="List Table 3 Accent 2" w:uiPriority="48"/>
-    <w:lsdException w:name="List Table 4 Accent 2" w:uiPriority="49"/>
-    <w:lsdException w:name="List Table 5 Dark Accent 2" w:uiPriority="50"/>
-    <w:lsdException w:name="List Table 6 Colorful Accent 2" w:uiPriority="51"/>
-    <w:lsdException w:name="List Table 7 Colorful Accent 2" w:uiPriority="52"/>
-    <w:lsdException w:name="List Table 1 Light Accent 3" w:uiPriority="46"/>
-    <w:lsdException w:name="List Table 2 Accent 3" w:uiPriority="47"/>
-    <w:lsdException w:name="List Table 3 Accent 3" w:uiPriority="48"/>
-    <w:lsdException w:name="List Table 4 Accent 3" w:uiPriority="49"/>
-    <w:lsdException w:name="List Table 5 Dark Accent 3" w:uiPriority="50"/>
-    <w:lsdException w:name="List Table 6 Colorful Accent 3" w:uiPriority="51"/>
-    <w:lsdException w:name="List Table 7 Colorful Accent 3" w:uiPriority="52"/>
-    <w:lsdException w:name="List Table 1 Light Accent 4" w:uiPriority="46"/>
-    <w:lsdException w:name="List Table 2 Accent 4" w:uiPriority="47"/>
-    <w:lsdException w:name="List Table 3 Accent 4" w:uiPriority="48"/>
-    <w:lsdException w:name="List Table 4 Accent 4" w:uiPriority="49"/>
-    <w:lsdException w:name="List Table 5 Dark Accent 4" w:uiPriority="50"/>
-    <w:lsdException w:name="List Table 6 Colorful Accent 4" w:uiPriority="51"/>
-    <w:lsdException w:name="List Table 7 Colorful Accent 4" w:uiPriority="52"/>
-    <w:lsdException w:name="List Table 1 Light Accent 5" w:uiPriority="46"/>
-    <w:lsdException w:name="List Table 2 Accent 5" w:uiPriority="47"/>
-    <w:lsdException w:name="List Table 3 Accent 5" w:uiPriority="48"/>
-    <w:lsdException w:name="List Table 4 Accent 5" w:uiPriority="49"/>
-    <w:lsdException w:name="List Table 5 Dark Accent 5" w:uiPriority="50"/>
-    <w:lsdException w:name="List Table 6 Colorful Accent 5" w:uiPriority="51"/>
-    <w:lsdException w:name="List Table 7 Colorful Accent 5" w:uiPriority="52"/>
-    <w:lsdException w:name="List Table 1 Light Accent 6" w:uiPriority="46"/>
-    <w:lsdException w:name="List Table 2 Accent 6" w:uiPriority="47"/>
-    <w:lsdException w:name="List Table 3 Accent 6" w:uiPriority="48"/>
-    <w:lsdException w:name="List Table 4 Accent 6" w:uiPriority="49"/>
-    <w:lsdException w:name="List Table 5 Dark Accent 6" w:uiPriority="50"/>
-    <w:lsdException w:name="List Table 6 Colorful Accent 6" w:uiPriority="51"/>
-    <w:lsdException w:name="List Table 7 Colorful Accent 6" w:uiPriority="52"/>
+  <w:latentStyles w:defLockedState="0" w:defUIPriority="99" w:defSemiHidden="1" w:defUnhideWhenUsed="1" w:defQFormat="0" w:count="267">
+    <w:lsdException w:name="Normal" w:semiHidden="0" w:uiPriority="0" w:unhideWhenUsed="0" w:qFormat="1"/>
+    <w:lsdException w:name="heading 1" w:semiHidden="0" w:uiPriority="9" w:unhideWhenUsed="0" w:qFormat="1"/>
+    <w:lsdException w:name="heading 2" w:uiPriority="9" w:qFormat="1"/>
+    <w:lsdException w:name="heading 3" w:uiPriority="9" w:qFormat="1"/>
+    <w:lsdException w:name="heading 4" w:uiPriority="9" w:qFormat="1"/>
+    <w:lsdException w:name="heading 5" w:uiPriority="9" w:qFormat="1"/>
+    <w:lsdException w:name="heading 6" w:uiPriority="9" w:qFormat="1"/>
+    <w:lsdException w:name="heading 7" w:uiPriority="9" w:qFormat="1"/>
+    <w:lsdException w:name="heading 8" w:uiPriority="9" w:qFormat="1"/>
+    <w:lsdException w:name="heading 9" w:uiPriority="9" w:qFormat="1"/>
+    <w:lsdException w:name="toc 1" w:uiPriority="39"/>
+    <w:lsdException w:name="toc 2" w:uiPriority="39"/>
+    <w:lsdException w:name="toc 3" w:uiPriority="39"/>
+    <w:lsdException w:name="toc 4" w:uiPriority="39"/>
+    <w:lsdException w:name="toc 5" w:uiPriority="39"/>
+    <w:lsdException w:name="toc 6" w:uiPriority="39"/>
+    <w:lsdException w:name="toc 7" w:uiPriority="39"/>
+    <w:lsdException w:name="toc 8" w:uiPriority="39"/>
+    <w:lsdException w:name="toc 9" w:uiPriority="39"/>
+    <w:lsdException w:name="caption" w:uiPriority="35" w:qFormat="1"/>
+    <w:lsdException w:name="Title" w:semiHidden="0" w:uiPriority="10" w:unhideWhenUsed="0" w:qFormat="1"/>
+    <w:lsdException w:name="Default Paragraph Font" w:uiPriority="1"/>
+    <w:lsdException w:name="Subtitle" w:semiHidden="0" w:uiPriority="11" w:unhideWhenUsed="0" w:qFormat="1"/>
+    <w:lsdException w:name="Strong" w:semiHidden="0" w:uiPriority="22" w:unhideWhenUsed="0" w:qFormat="1"/>
+    <w:lsdException w:name="Emphasis" w:semiHidden="0" w:uiPriority="20" w:unhideWhenUsed="0" w:qFormat="1"/>
+    <w:lsdException w:name="Table Grid" w:semiHidden="0" w:uiPriority="39" w:unhideWhenUsed="0"/>
+    <w:lsdException w:name="Placeholder Text" w:unhideWhenUsed="0"/>
+    <w:lsdException w:name="No Spacing" w:semiHidden="0" w:uiPriority="1" w:unhideWhenUsed="0" w:qFormat="1"/>
+    <w:lsdException w:name="Light Shading" w:semiHidden="0" w:uiPriority="60" w:unhideWhenUsed="0"/>
+    <w:lsdException w:name="Light List" w:semiHidden="0" w:uiPriority="61" w:unhideWhenUsed="0"/>
+    <w:lsdException w:name="Light Grid" w:semiHidden="0" w:uiPriority="62" w:unhideWhenUsed="0"/>
+    <w:lsdException w:name="Medium Shading 1" w:semiHidden="0" w:uiPriority="63" w:unhideWhenUsed="0"/>
+    <w:lsdException w:name="Medium Shading 2" w:semiHidden="0" w:uiPriority="64" w:unhideWhenUsed="0"/>
+    <w:lsdException w:name="Medium List 1" w:semiHidden="0" w:uiPriority="65" w:unhideWhenUsed="0"/>
+    <w:lsdException w:name="Medium List 2" w:semiHidden="0" w:uiPriority="66" w:unhideWhenUsed="0"/>
+    <w:lsdException w:name="Medium Grid 1" w:semiHidden="0" w:uiPriority="67" w:unhideWhenUsed="0"/>
+    <w:lsdException w:name="Medium Grid 2" w:semiHidden="0" w:uiPriority="68" w:unhideWhenUsed="0"/>
+    <w:lsdException w:name="Medium Grid 3" w:semiHidden="0" w:uiPriority="69" w:unhideWhenUsed="0"/>
+    <w:lsdException w:name="Dark List" w:semiHidden="0" w:uiPriority="70" w:unhideWhenUsed="0"/>
+    <w:lsdException w:name="Colorful Shading" w:semiHidden="0" w:uiPriority="71" w:unhideWhenUsed="0"/>
+    <w:lsdException w:name="Colorful List" w:semiHidden="0" w:uiPriority="72" w:unhideWhenUsed="0"/>
+    <w:lsdException w:name="Colorful Grid" w:semiHidden="0" w:uiPriority="73" w:unhideWhenUsed="0"/>
+    <w:lsdException w:name="Light Shading Accent 1" w:semiHidden="0" w:uiPriority="60" w:unhideWhenUsed="0"/>
+    <w:lsdException w:name="Light List Accent 1" w:semiHidden="0" w:uiPriority="61" w:unhideWhenUsed="0"/>
+    <w:lsdException w:name="Light Grid Accent 1" w:semiHidden="0" w:uiPriority="62" w:unhideWhenUsed="0"/>
+    <w:lsdException w:name="Medium Shading 1 Accent 1" w:semiHidden="0" w:uiPriority="63" w:unhideWhenUsed="0"/>
+    <w:lsdException w:name="Medium Shading 2 Accent 1" w:semiHidden="0" w:uiPriority="64" w:unhideWhenUsed="0"/>
+    <w:lsdException w:name="Medium List 1 Accent 1" w:semiHidden="0" w:uiPriority="65" w:unhideWhenUsed="0"/>
+    <w:lsdException w:name="Revision" w:unhideWhenUsed="0"/>
+    <w:lsdException w:name="List Paragraph" w:semiHidden="0" w:uiPriority="34" w:unhideWhenUsed="0" w:qFormat="1"/>
+    <w:lsdException w:name="Quote" w:semiHidden="0" w:uiPriority="29" w:unhideWhenUsed="0" w:qFormat="1"/>
+    <w:lsdException w:name="Intense Quote" w:semiHidden="0" w:uiPriority="30" w:unhideWhenUsed="0" w:qFormat="1"/>
+    <w:lsdException w:name="Medium List 2 Accent 1" w:semiHidden="0" w:uiPriority="66" w:unhideWhenUsed="0"/>
+    <w:lsdException w:name="Medium Grid 1 Accent 1" w:semiHidden="0" w:uiPriority="67" w:unhideWhenUsed="0"/>
+    <w:lsdException w:name="Medium Grid 2 Accent 1" w:semiHidden="0" w:uiPriority="68" w:unhideWhenUsed="0"/>
+    <w:lsdException w:name="Medium Grid 3 Accent 1" w:semiHidden="0" w:uiPriority="69" w:unhideWhenUsed="0"/>
+    <w:lsdException w:name="Dark List Accent 1" w:semiHidden="0" w:uiPriority="70" w:unhideWhenUsed="0"/>
+    <w:lsdException w:name="Colorful Shading Accent 1" w:semiHidden="0" w:uiPriority="71" w:unhideWhenUsed="0"/>
+    <w:lsdException w:name="Colorful List Accent 1" w:semiHidden="0" w:uiPriority="72" w:unhideWhenUsed="0"/>
+    <w:lsdException w:name="Colorful Grid Accent 1" w:semiHidden="0" w:uiPriority="73" w:unhideWhenUsed="0"/>
+    <w:lsdException w:name="Light Shading Accent 2" w:semiHidden="0" w:uiPriority="60" w:unhideWhenUsed="0"/>
+    <w:lsdException w:name="Light List Accent 2" w:semiHidden="0" w:uiPriority="61" w:unhideWhenUsed="0"/>
+    <w:lsdException w:name="Light Grid Accent 2" w:semiHidden="0" w:uiPriority="62" w:unhideWhenUsed="0"/>
+    <w:lsdException w:name="Medium Shading 1 Accent 2" w:semiHidden="0" w:uiPriority="63" w:unhideWhenUsed="0"/>
+    <w:lsdException w:name="Medium Shading 2 Accent 2" w:semiHidden="0" w:uiPriority="64" w:unhideWhenUsed="0"/>
+    <w:lsdException w:name="Medium List 1 Accent 2" w:semiHidden="0" w:uiPriority="65" w:unhideWhenUsed="0"/>
+    <w:lsdException w:name="Medium List 2 Accent 2" w:semiHidden="0" w:uiPriority="66" w:unhideWhenUsed="0"/>
+    <w:lsdException w:name="Medium Grid 1 Accent 2" w:semiHidden="0" w:uiPriority="67" w:unhideWhenUsed="0"/>
+    <w:lsdException w:name="Medium Grid 2 Accent 2" w:semiHidden="0" w:uiPriority="68" w:unhideWhenUsed="0"/>
+    <w:lsdException w:name="Medium Grid 3 Accent 2" w:semiHidden="0" w:uiPriority="69" w:unhideWhenUsed="0"/>
+    <w:lsdException w:name="Dark List Accent 2" w:semiHidden="0" w:uiPriority="70" w:unhideWhenUsed="0"/>
+    <w:lsdException w:name="Colorful Shading Accent 2" w:semiHidden="0" w:uiPriority="71" w:unhideWhenUsed="0"/>
+    <w:lsdException w:name="Colorful List Accent 2" w:semiHidden="0" w:uiPriority="72" w:unhideWhenUsed="0"/>
+    <w:lsdException w:name="Colorful Grid Accent 2" w:semiHidden="0" w:uiPriority="73" w:unhideWhenUsed="0"/>
+    <w:lsdException w:name="Light Shading Accent 3" w:semiHidden="0" w:uiPriority="60" w:unhideWhenUsed="0"/>
+    <w:lsdException w:name="Light List Accent 3" w:semiHidden="0" w:uiPriority="61" w:unhideWhenUsed="0"/>
+    <w:lsdException w:name="Light Grid Accent 3" w:semiHidden="0" w:uiPriority="62" w:unhideWhenUsed="0"/>
+    <w:lsdException w:name="Medium Shading 1 Accent 3" w:semiHidden="0" w:uiPriority="63" w:unhideWhenUsed="0"/>
+    <w:lsdException w:name="Medium Shading 2 Accent 3" w:semiHidden="0" w:uiPriority="64" w:unhideWhenUsed="0"/>
+    <w:lsdException w:name="Medium List 1 Accent 3" w:semiHidden="0" w:uiPriority="65" w:unhideWhenUsed="0"/>
+    <w:lsdException w:name="Medium List 2 Accent 3" w:semiHidden="0" w:uiPriority="66" w:unhideWhenUsed="0"/>
+    <w:lsdException w:name="Medium Grid 1 Accent 3" w:semiHidden="0" w:uiPriority="67" w:unhideWhenUsed="0"/>
+    <w:lsdException w:name="Medium Grid 2 Accent 3" w:semiHidden="0" w:uiPriority="68" w:unhideWhenUsed="0"/>
+    <w:lsdException w:name="Medium Grid 3 Accent 3" w:semiHidden="0" w:uiPriority="69" w:unhideWhenUsed="0"/>
+    <w:lsdException w:name="Dark List Accent 3" w:semiHidden="0" w:uiPriority="70" w:unhideWhenUsed="0"/>
+    <w:lsdException w:name="Colorful Shading Accent 3" w:semiHidden="0" w:uiPriority="71" w:unhideWhenUsed="0"/>
+    <w:lsdException w:name="Colorful List Accent 3" w:semiHidden="0" w:uiPriority="72" w:unhideWhenUsed="0"/>
+    <w:lsdException w:name="Colorful Grid Accent 3" w:semiHidden="0" w:uiPriority="73" w:unhideWhenUsed="0"/>
+    <w:lsdException w:name="Light Shading Accent 4" w:semiHidden="0" w:uiPriority="60" w:unhideWhenUsed="0"/>
+    <w:lsdException w:name="Light List Accent 4" w:semiHidden="0" w:uiPriority="61" w:unhideWhenUsed="0"/>
+    <w:lsdException w:name="Light Grid Accent 4" w:semiHidden="0" w:uiPriority="62" w:unhideWhenUsed="0"/>
+    <w:lsdException w:name="Medium Shading 1 Accent 4" w:semiHidden="0" w:uiPriority="63" w:unhideWhenUsed="0"/>
+    <w:lsdException w:name="Medium Shading 2 Accent 4" w:semiHidden="0" w:uiPriority="64" w:unhideWhenUsed="0"/>
+    <w:lsdException w:name="Medium List 1 Accent 4" w:semiHidden="0" w:uiPriority="65" w:unhideWhenUsed="0"/>
+    <w:lsdException w:name="Medium List 2 Accent 4" w:semiHidden="0" w:uiPriority="66" w:unhideWhenUsed="0"/>
+    <w:lsdException w:name="Medium Grid 1 Accent 4" w:semiHidden="0" w:uiPriority="67" w:unhideWhenUsed="0"/>
+    <w:lsdException w:name="Medium Grid 2 Accent 4" w:semiHidden="0" w:uiPriority="68" w:unhideWhenUsed="0"/>
+    <w:lsdException w:name="Medium Grid 3 Accent 4" w:semiHidden="0" w:uiPriority="69" w:unhideWhenUsed="0"/>
+    <w:lsdException w:name="Dark List Accent 4" w:semiHidden="0" w:uiPriority="70" w:unhideWhenUsed="0"/>
+    <w:lsdException w:name="Colorful Shading Accent 4" w:semiHidden="0" w:uiPriority="71" w:unhideWhenUsed="0"/>
+    <w:lsdException w:name="Colorful List Accent 4" w:semiHidden="0" w:uiPriority="72" w:unhideWhenUsed="0"/>
+    <w:lsdException w:name="Colorful Grid Accent 4" w:semiHidden="0" w:uiPriority="73" w:unhideWhenUsed="0"/>
+    <w:lsdException w:name="Light Shading Accent 5" w:semiHidden="0" w:uiPriority="60" w:unhideWhenUsed="0"/>
+    <w:lsdException w:name="Light List Accent 5" w:semiHidden="0" w:uiPriority="61" w:unhideWhenUsed="0"/>
+    <w:lsdException w:name="Light Grid Accent 5" w:semiHidden="0" w:uiPriority="62" w:unhideWhenUsed="0"/>
+    <w:lsdException w:name="Medium Shading 1 Accent 5" w:semiHidden="0" w:uiPriority="63" w:unhideWhenUsed="0"/>
+    <w:lsdException w:name="Medium Shading 2 Accent 5" w:semiHidden="0" w:uiPriority="64" w:unhideWhenUsed="0"/>
+    <w:lsdException w:name="Medium List 1 Accent 5" w:semiHidden="0" w:uiPriority="65" w:unhideWhenUsed="0"/>
+    <w:lsdException w:name="Medium List 2 Accent 5" w:semiHidden="0" w:uiPriority="66" w:unhideWhenUsed="0"/>
+    <w:lsdException w:name="Medium Grid 1 Accent 5" w:semiHidden="0" w:uiPriority="67" w:unhideWhenUsed="0"/>
+    <w:lsdException w:name="Medium Grid 2 Accent 5" w:semiHidden="0" w:uiPriority="68" w:unhideWhenUsed="0"/>
+    <w:lsdException w:name="Medium Grid 3 Accent 5" w:semiHidden="0" w:uiPriority="69" w:unhideWhenUsed="0"/>
+    <w:lsdException w:name="Dark List Accent 5" w:semiHidden="0" w:uiPriority="70" w:unhideWhenUsed="0"/>
+    <w:lsdException w:name="Colorful Shading Accent 5" w:semiHidden="0" w:uiPriority="71" w:unhideWhenUsed="0"/>
+    <w:lsdException w:name="Colorful List Accent 5" w:semiHidden="0" w:uiPriority="72" w:unhideWhenUsed="0"/>
+    <w:lsdException w:name="Colorful Grid Accent 5" w:semiHidden="0" w:uiPriority="73" w:unhideWhenUsed="0"/>
+    <w:lsdException w:name="Light Shading Accent 6" w:semiHidden="0" w:uiPriority="60" w:unhideWhenUsed="0"/>
+    <w:lsdException w:name="Light List Accent 6" w:semiHidden="0" w:uiPriority="61" w:unhideWhenUsed="0"/>
+    <w:lsdException w:name="Light Grid Accent 6" w:semiHidden="0" w:uiPriority="62" w:unhideWhenUsed="0"/>
+    <w:lsdException w:name="Medium Shading 1 Accent 6" w:semiHidden="0" w:uiPriority="63" w:unhideWhenUsed="0"/>
+    <w:lsdException w:name="Medium Shading 2 Accent 6" w:semiHidden="0" w:uiPriority="64" w:unhideWhenUsed="0"/>
+    <w:lsdException w:name="Medium List 1 Accent 6" w:semiHidden="0" w:uiPriority="65" w:unhideWhenUsed="0"/>
+    <w:lsdException w:name="Medium List 2 Accent 6" w:semiHidden="0" w:uiPriority="66" w:unhideWhenUsed="0"/>
+    <w:lsdException w:name="Medium Grid 1 Accent 6" w:semiHidden="0" w:uiPriority="67" w:unhideWhenUsed="0"/>
+    <w:lsdException w:name="Medium Grid 2 Accent 6" w:semiHidden="0" w:uiPriority="68" w:unhideWhenUsed="0"/>
+    <w:lsdException w:name="Medium Grid 3 Accent 6" w:semiHidden="0" w:uiPriority="69" w:unhideWhenUsed="0"/>
+    <w:lsdException w:name="Dark List Accent 6" w:semiHidden="0" w:uiPriority="70" w:unhideWhenUsed="0"/>
+    <w:lsdException w:name="Colorful Shading Accent 6" w:semiHidden="0" w:uiPriority="71" w:unhideWhenUsed="0"/>
+    <w:lsdException w:name="Colorful List Accent 6" w:semiHidden="0" w:uiPriority="72" w:unhideWhenUsed="0"/>
+    <w:lsdException w:name="Colorful Grid Accent 6" w:semiHidden="0" w:uiPriority="73" w:unhideWhenUsed="0"/>
+    <w:lsdException w:name="Subtle Emphasis" w:semiHidden="0" w:uiPriority="19" w:unhideWhenUsed="0" w:qFormat="1"/>
+    <w:lsdException w:name="Intense Emphasis" w:semiHidden="0" w:uiPriority="21" w:unhideWhenUsed="0" w:qFormat="1"/>
+    <w:lsdException w:name="Subtle Reference" w:semiHidden="0" w:uiPriority="31" w:unhideWhenUsed="0" w:qFormat="1"/>
+    <w:lsdException w:name="Intense Reference" w:semiHidden="0" w:uiPriority="32" w:unhideWhenUsed="0" w:qFormat="1"/>
+    <w:lsdException w:name="Book Title" w:semiHidden="0" w:uiPriority="33" w:unhideWhenUsed="0" w:qFormat="1"/>
+    <w:lsdException w:name="Bibliography" w:uiPriority="37"/>
+    <w:lsdException w:name="TOC Heading" w:uiPriority="39" w:qFormat="1"/>
+  </w:latentStyles>
+  <w:style w:type="paragraph" w:default="1" w:styleId="Normal">
+    <w:name w:val="Normal"/>
+    <w:qFormat/>
+  </w:style>
+  <w:style w:type="character" w:default="1" w:styleId="Fuentedeprrafopredeter">
+    <w:name w:val="Default Paragraph Font"/>
+    <w:uiPriority w:val="1"/>
+    <w:semiHidden/>
+    <w:unhideWhenUsed/>
+  </w:style>
+  <w:style w:type="table" w:default="1" w:styleId="Tablanormal">
+    <w:name w:val="Normal Table"/>
+    <w:uiPriority w:val="99"/>
+    <w:semiHidden/>
+    <w:unhideWhenUsed/>
+    <w:tblPr>
+      <w:tblInd w:w="0" w:type="dxa"/>
+      <w:tblCellMar>
+        <w:top w:w="0" w:type="dxa"/>
+        <w:left w:w="108" w:type="dxa"/>
+        <w:bottom w:w="0" w:type="dxa"/>
+        <w:right w:w="108" w:type="dxa"/>
+      </w:tblCellMar>
+    </w:tblPr>
+  </w:style>
+  <w:style w:type="numbering" w:default="1" w:styleId="Sinlista">
+    <w:name w:val="No List"/>
+    <w:uiPriority w:val="99"/>
+    <w:semiHidden/>
+    <w:unhideWhenUsed/>
+  </w:style>
+  <w:style w:type="paragraph" w:customStyle="1" w:styleId="B0C499A5891343BA98B1D38506EFB115">
+    <w:name w:val="B0C499A5891343BA98B1D38506EFB115"/>
+    <w:rsid w:val="00650DAE"/>
+  </w:style>
+  <w:style w:type="paragraph" w:customStyle="1" w:styleId="FC5F33FE4DE045FC868D6F024FB273F4">
+    <w:name w:val="FC5F33FE4DE045FC868D6F024FB273F4"/>
+    <w:rsid w:val="00650DAE"/>
+  </w:style>
+  <w:style w:type="paragraph" w:customStyle="1" w:styleId="F1FEF3B32DD1419D81BF7542043E90F7">
+    <w:name w:val="F1FEF3B32DD1419D81BF7542043E90F7"/>
+    <w:rsid w:val="00650DAE"/>
+  </w:style>
+</w:styles>
+</file>
+
+<file path=word/glossary/stylesWithEffects.xml><?xml version="1.0" encoding="utf-8"?>
+<w:styles xmlns:wpc="http://schemas.microsoft.com/office/word/2010/wordprocessingCanvas" xmlns:mc="http://schemas.openxmlformats.org/markup-compatibility/2006" xmlns:o="urn:schemas-microsoft-com:office:office" xmlns:r="http://schemas.openxmlformats.org/officeDocument/2006/relationships" xmlns:m="http://schemas.openxmlformats.org/officeDocument/2006/math" xmlns:v="urn:schemas-microsoft-com:vml" xmlns:wp14="http://schemas.microsoft.com/office/word/2010/wordprocessingDrawing" xmlns:wp="http://schemas.openxmlformats.org/drawingml/2006/wordprocessingDrawing" xmlns:w10="urn:schemas-microsoft-com:office:word" xmlns:w="http://schemas.openxmlformats.org/wordprocessingml/2006/main" xmlns:w14="http://schemas.microsoft.com/office/word/2010/wordml" xmlns:wpg="http://schemas.microsoft.com/office/word/2010/wordprocessingGroup" xmlns:wpi="http://schemas.microsoft.com/office/word/2010/wordprocessingInk" xmlns:wne="http://schemas.microsoft.com/office/word/2006/wordml" xmlns:wps="http://schemas.microsoft.com/office/word/2010/wordprocessingShape" mc:Ignorable="w14 wp14">
+  <w:docDefaults>
+    <w:rPrDefault>
+      <w:rPr>
+        <w:rFonts w:asciiTheme="minorHAnsi" w:eastAsiaTheme="minorEastAsia" w:hAnsiTheme="minorHAnsi" w:cstheme="minorBidi"/>
+        <w:sz w:val="22"/>
+        <w:szCs w:val="22"/>
+        <w:lang w:val="es-419" w:eastAsia="es-419" w:bidi="ar-SA"/>
+      </w:rPr>
+    </w:rPrDefault>
+    <w:pPrDefault>
+      <w:pPr>
+        <w:spacing w:after="160" w:line="259" w:lineRule="auto"/>
+      </w:pPr>
+    </w:pPrDefault>
+  </w:docDefaults>
+  <w:latentStyles w:defLockedState="0" w:defUIPriority="99" w:defSemiHidden="1" w:defUnhideWhenUsed="1" w:defQFormat="0" w:count="267">
+    <w:lsdException w:name="Normal" w:semiHidden="0" w:uiPriority="0" w:unhideWhenUsed="0" w:qFormat="1"/>
+    <w:lsdException w:name="heading 1" w:semiHidden="0" w:uiPriority="9" w:unhideWhenUsed="0" w:qFormat="1"/>
+    <w:lsdException w:name="heading 2" w:uiPriority="9" w:qFormat="1"/>
+    <w:lsdException w:name="heading 3" w:uiPriority="9" w:qFormat="1"/>
+    <w:lsdException w:name="heading 4" w:uiPriority="9" w:qFormat="1"/>
+    <w:lsdException w:name="heading 5" w:uiPriority="9" w:qFormat="1"/>
+    <w:lsdException w:name="heading 6" w:uiPriority="9" w:qFormat="1"/>
+    <w:lsdException w:name="heading 7" w:uiPriority="9" w:qFormat="1"/>
+    <w:lsdException w:name="heading 8" w:uiPriority="9" w:qFormat="1"/>
+    <w:lsdException w:name="heading 9" w:uiPriority="9" w:qFormat="1"/>
+    <w:lsdException w:name="toc 1" w:uiPriority="39"/>
+    <w:lsdException w:name="toc 2" w:uiPriority="39"/>
+    <w:lsdException w:name="toc 3" w:uiPriority="39"/>
+    <w:lsdException w:name="toc 4" w:uiPriority="39"/>
+    <w:lsdException w:name="toc 5" w:uiPriority="39"/>
+    <w:lsdException w:name="toc 6" w:uiPriority="39"/>
+    <w:lsdException w:name="toc 7" w:uiPriority="39"/>
+    <w:lsdException w:name="toc 8" w:uiPriority="39"/>
+    <w:lsdException w:name="toc 9" w:uiPriority="39"/>
+    <w:lsdException w:name="caption" w:uiPriority="35" w:qFormat="1"/>
+    <w:lsdException w:name="Title" w:semiHidden="0" w:uiPriority="10" w:unhideWhenUsed="0" w:qFormat="1"/>
+    <w:lsdException w:name="Default Paragraph Font" w:uiPriority="1"/>
+    <w:lsdException w:name="Subtitle" w:semiHidden="0" w:uiPriority="11" w:unhideWhenUsed="0" w:qFormat="1"/>
+    <w:lsdException w:name="Strong" w:semiHidden="0" w:uiPriority="22" w:unhideWhenUsed="0" w:qFormat="1"/>
+    <w:lsdException w:name="Emphasis" w:semiHidden="0" w:uiPriority="20" w:unhideWhenUsed="0" w:qFormat="1"/>
+    <w:lsdException w:name="Table Grid" w:semiHidden="0" w:uiPriority="39" w:unhideWhenUsed="0"/>
+    <w:lsdException w:name="Placeholder Text" w:unhideWhenUsed="0"/>
+    <w:lsdException w:name="No Spacing" w:semiHidden="0" w:uiPriority="1" w:unhideWhenUsed="0" w:qFormat="1"/>
+    <w:lsdException w:name="Light Shading" w:semiHidden="0" w:uiPriority="60" w:unhideWhenUsed="0"/>
+    <w:lsdException w:name="Light List" w:semiHidden="0" w:uiPriority="61" w:unhideWhenUsed="0"/>
+    <w:lsdException w:name="Light Grid" w:semiHidden="0" w:uiPriority="62" w:unhideWhenUsed="0"/>
+    <w:lsdException w:name="Medium Shading 1" w:semiHidden="0" w:uiPriority="63" w:unhideWhenUsed="0"/>
+    <w:lsdException w:name="Medium Shading 2" w:semiHidden="0" w:uiPriority="64" w:unhideWhenUsed="0"/>
+    <w:lsdException w:name="Medium List 1" w:semiHidden="0" w:uiPriority="65" w:unhideWhenUsed="0"/>
+    <w:lsdException w:name="Medium List 2" w:semiHidden="0" w:uiPriority="66" w:unhideWhenUsed="0"/>
+    <w:lsdException w:name="Medium Grid 1" w:semiHidden="0" w:uiPriority="67" w:unhideWhenUsed="0"/>
+    <w:lsdException w:name="Medium Grid 2" w:semiHidden="0" w:uiPriority="68" w:unhideWhenUsed="0"/>
+    <w:lsdException w:name="Medium Grid 3" w:semiHidden="0" w:uiPriority="69" w:unhideWhenUsed="0"/>
+    <w:lsdException w:name="Dark List" w:semiHidden="0" w:uiPriority="70" w:unhideWhenUsed="0"/>
+    <w:lsdException w:name="Colorful Shading" w:semiHidden="0" w:uiPriority="71" w:unhideWhenUsed="0"/>
+    <w:lsdException w:name="Colorful List" w:semiHidden="0" w:uiPriority="72" w:unhideWhenUsed="0"/>
+    <w:lsdException w:name="Colorful Grid" w:semiHidden="0" w:uiPriority="73" w:unhideWhenUsed="0"/>
+    <w:lsdException w:name="Light Shading Accent 1" w:semiHidden="0" w:uiPriority="60" w:unhideWhenUsed="0"/>
+    <w:lsdException w:name="Light List Accent 1" w:semiHidden="0" w:uiPriority="61" w:unhideWhenUsed="0"/>
+    <w:lsdException w:name="Light Grid Accent 1" w:semiHidden="0" w:uiPriority="62" w:unhideWhenUsed="0"/>
+    <w:lsdException w:name="Medium Shading 1 Accent 1" w:semiHidden="0" w:uiPriority="63" w:unhideWhenUsed="0"/>
+    <w:lsdException w:name="Medium Shading 2 Accent 1" w:semiHidden="0" w:uiPriority="64" w:unhideWhenUsed="0"/>
+    <w:lsdException w:name="Medium List 1 Accent 1" w:semiHidden="0" w:uiPriority="65" w:unhideWhenUsed="0"/>
+    <w:lsdException w:name="Revision" w:unhideWhenUsed="0"/>
+    <w:lsdException w:name="List Paragraph" w:semiHidden="0" w:uiPriority="34" w:unhideWhenUsed="0" w:qFormat="1"/>
+    <w:lsdException w:name="Quote" w:semiHidden="0" w:uiPriority="29" w:unhideWhenUsed="0" w:qFormat="1"/>
+    <w:lsdException w:name="Intense Quote" w:semiHidden="0" w:uiPriority="30" w:unhideWhenUsed="0" w:qFormat="1"/>
+    <w:lsdException w:name="Medium List 2 Accent 1" w:semiHidden="0" w:uiPriority="66" w:unhideWhenUsed="0"/>
+    <w:lsdException w:name="Medium Grid 1 Accent 1" w:semiHidden="0" w:uiPriority="67" w:unhideWhenUsed="0"/>
+    <w:lsdException w:name="Medium Grid 2 Accent 1" w:semiHidden="0" w:uiPriority="68" w:unhideWhenUsed="0"/>
+    <w:lsdException w:name="Medium Grid 3 Accent 1" w:semiHidden="0" w:uiPriority="69" w:unhideWhenUsed="0"/>
+    <w:lsdException w:name="Dark List Accent 1" w:semiHidden="0" w:uiPriority="70" w:unhideWhenUsed="0"/>
+    <w:lsdException w:name="Colorful Shading Accent 1" w:semiHidden="0" w:uiPriority="71" w:unhideWhenUsed="0"/>
+    <w:lsdException w:name="Colorful List Accent 1" w:semiHidden="0" w:uiPriority="72" w:unhideWhenUsed="0"/>
+    <w:lsdException w:name="Colorful Grid Accent 1" w:semiHidden="0" w:uiPriority="73" w:unhideWhenUsed="0"/>
+    <w:lsdException w:name="Light Shading Accent 2" w:semiHidden="0" w:uiPriority="60" w:unhideWhenUsed="0"/>
+    <w:lsdException w:name="Light List Accent 2" w:semiHidden="0" w:uiPriority="61" w:unhideWhenUsed="0"/>
+    <w:lsdException w:name="Light Grid Accent 2" w:semiHidden="0" w:uiPriority="62" w:unhideWhenUsed="0"/>
+    <w:lsdException w:name="Medium Shading 1 Accent 2" w:semiHidden="0" w:uiPriority="63" w:unhideWhenUsed="0"/>
+    <w:lsdException w:name="Medium Shading 2 Accent 2" w:semiHidden="0" w:uiPriority="64" w:unhideWhenUsed="0"/>
+    <w:lsdException w:name="Medium List 1 Accent 2" w:semiHidden="0" w:uiPriority="65" w:unhideWhenUsed="0"/>
+    <w:lsdException w:name="Medium List 2 Accent 2" w:semiHidden="0" w:uiPriority="66" w:unhideWhenUsed="0"/>
+    <w:lsdException w:name="Medium Grid 1 Accent 2" w:semiHidden="0" w:uiPriority="67" w:unhideWhenUsed="0"/>
+    <w:lsdException w:name="Medium Grid 2 Accent 2" w:semiHidden="0" w:uiPriority="68" w:unhideWhenUsed="0"/>
+    <w:lsdException w:name="Medium Grid 3 Accent 2" w:semiHidden="0" w:uiPriority="69" w:unhideWhenUsed="0"/>
+    <w:lsdException w:name="Dark List Accent 2" w:semiHidden="0" w:uiPriority="70" w:unhideWhenUsed="0"/>
+    <w:lsdException w:name="Colorful Shading Accent 2" w:semiHidden="0" w:uiPriority="71" w:unhideWhenUsed="0"/>
+    <w:lsdException w:name="Colorful List Accent 2" w:semiHidden="0" w:uiPriority="72" w:unhideWhenUsed="0"/>
+    <w:lsdException w:name="Colorful Grid Accent 2" w:semiHidden="0" w:uiPriority="73" w:unhideWhenUsed="0"/>
+    <w:lsdException w:name="Light Shading Accent 3" w:semiHidden="0" w:uiPriority="60" w:unhideWhenUsed="0"/>
+    <w:lsdException w:name="Light List Accent 3" w:semiHidden="0" w:uiPriority="61" w:unhideWhenUsed="0"/>
+    <w:lsdException w:name="Light Grid Accent 3" w:semiHidden="0" w:uiPriority="62" w:unhideWhenUsed="0"/>
+    <w:lsdException w:name="Medium Shading 1 Accent 3" w:semiHidden="0" w:uiPriority="63" w:unhideWhenUsed="0"/>
+    <w:lsdException w:name="Medium Shading 2 Accent 3" w:semiHidden="0" w:uiPriority="64" w:unhideWhenUsed="0"/>
+    <w:lsdException w:name="Medium List 1 Accent 3" w:semiHidden="0" w:uiPriority="65" w:unhideWhenUsed="0"/>
+    <w:lsdException w:name="Medium List 2 Accent 3" w:semiHidden="0" w:uiPriority="66" w:unhideWhenUsed="0"/>
+    <w:lsdException w:name="Medium Grid 1 Accent 3" w:semiHidden="0" w:uiPriority="67" w:unhideWhenUsed="0"/>
+    <w:lsdException w:name="Medium Grid 2 Accent 3" w:semiHidden="0" w:uiPriority="68" w:unhideWhenUsed="0"/>
+    <w:lsdException w:name="Medium Grid 3 Accent 3" w:semiHidden="0" w:uiPriority="69" w:unhideWhenUsed="0"/>
+    <w:lsdException w:name="Dark List Accent 3" w:semiHidden="0" w:uiPriority="70" w:unhideWhenUsed="0"/>
+    <w:lsdException w:name="Colorful Shading Accent 3" w:semiHidden="0" w:uiPriority="71" w:unhideWhenUsed="0"/>
+    <w:lsdException w:name="Colorful List Accent 3" w:semiHidden="0" w:uiPriority="72" w:unhideWhenUsed="0"/>
+    <w:lsdException w:name="Colorful Grid Accent 3" w:semiHidden="0" w:uiPriority="73" w:unhideWhenUsed="0"/>
+    <w:lsdException w:name="Light Shading Accent 4" w:semiHidden="0" w:uiPriority="60" w:unhideWhenUsed="0"/>
+    <w:lsdException w:name="Light List Accent 4" w:semiHidden="0" w:uiPriority="61" w:unhideWhenUsed="0"/>
+    <w:lsdException w:name="Light Grid Accent 4" w:semiHidden="0" w:uiPriority="62" w:unhideWhenUsed="0"/>
+    <w:lsdException w:name="Medium Shading 1 Accent 4" w:semiHidden="0" w:uiPriority="63" w:unhideWhenUsed="0"/>
+    <w:lsdException w:name="Medium Shading 2 Accent 4" w:semiHidden="0" w:uiPriority="64" w:unhideWhenUsed="0"/>
+    <w:lsdException w:name="Medium List 1 Accent 4" w:semiHidden="0" w:uiPriority="65" w:unhideWhenUsed="0"/>
+    <w:lsdException w:name="Medium List 2 Accent 4" w:semiHidden="0" w:uiPriority="66" w:unhideWhenUsed="0"/>
+    <w:lsdException w:name="Medium Grid 1 Accent 4" w:semiHidden="0" w:uiPriority="67" w:unhideWhenUsed="0"/>
+    <w:lsdException w:name="Medium Grid 2 Accent 4" w:semiHidden="0" w:uiPriority="68" w:unhideWhenUsed="0"/>
+    <w:lsdException w:name="Medium Grid 3 Accent 4" w:semiHidden="0" w:uiPriority="69" w:unhideWhenUsed="0"/>
+    <w:lsdException w:name="Dark List Accent 4" w:semiHidden="0" w:uiPriority="70" w:unhideWhenUsed="0"/>
+    <w:lsdException w:name="Colorful Shading Accent 4" w:semiHidden="0" w:uiPriority="71" w:unhideWhenUsed="0"/>
+    <w:lsdException w:name="Colorful List Accent 4" w:semiHidden="0" w:uiPriority="72" w:unhideWhenUsed="0"/>
+    <w:lsdException w:name="Colorful Grid Accent 4" w:semiHidden="0" w:uiPriority="73" w:unhideWhenUsed="0"/>
+    <w:lsdException w:name="Light Shading Accent 5" w:semiHidden="0" w:uiPriority="60" w:unhideWhenUsed="0"/>
+    <w:lsdException w:name="Light List Accent 5" w:semiHidden="0" w:uiPriority="61" w:unhideWhenUsed="0"/>
+    <w:lsdException w:name="Light Grid Accent 5" w:semiHidden="0" w:uiPriority="62" w:unhideWhenUsed="0"/>
+    <w:lsdException w:name="Medium Shading 1 Accent 5" w:semiHidden="0" w:uiPriority="63" w:unhideWhenUsed="0"/>
+    <w:lsdException w:name="Medium Shading 2 Accent 5" w:semiHidden="0" w:uiPriority="64" w:unhideWhenUsed="0"/>
+    <w:lsdException w:name="Medium List 1 Accent 5" w:semiHidden="0" w:uiPriority="65" w:unhideWhenUsed="0"/>
+    <w:lsdException w:name="Medium List 2 Accent 5" w:semiHidden="0" w:uiPriority="66" w:unhideWhenUsed="0"/>
+    <w:lsdException w:name="Medium Grid 1 Accent 5" w:semiHidden="0" w:uiPriority="67" w:unhideWhenUsed="0"/>
+    <w:lsdException w:name="Medium Grid 2 Accent 5" w:semiHidden="0" w:uiPriority="68" w:unhideWhenUsed="0"/>
+    <w:lsdException w:name="Medium Grid 3 Accent 5" w:semiHidden="0" w:uiPriority="69" w:unhideWhenUsed="0"/>
+    <w:lsdException w:name="Dark List Accent 5" w:semiHidden="0" w:uiPriority="70" w:unhideWhenUsed="0"/>
+    <w:lsdException w:name="Colorful Shading Accent 5" w:semiHidden="0" w:uiPriority="71" w:unhideWhenUsed="0"/>
+    <w:lsdException w:name="Colorful List Accent 5" w:semiHidden="0" w:uiPriority="72" w:unhideWhenUsed="0"/>
+    <w:lsdException w:name="Colorful Grid Accent 5" w:semiHidden="0" w:uiPriority="73" w:unhideWhenUsed="0"/>
+    <w:lsdException w:name="Light Shading Accent 6" w:semiHidden="0" w:uiPriority="60" w:unhideWhenUsed="0"/>
+    <w:lsdException w:name="Light List Accent 6" w:semiHidden="0" w:uiPriority="61" w:unhideWhenUsed="0"/>
+    <w:lsdException w:name="Light Grid Accent 6" w:semiHidden="0" w:uiPriority="62" w:unhideWhenUsed="0"/>
+    <w:lsdException w:name="Medium Shading 1 Accent 6" w:semiHidden="0" w:uiPriority="63" w:unhideWhenUsed="0"/>
+    <w:lsdException w:name="Medium Shading 2 Accent 6" w:semiHidden="0" w:uiPriority="64" w:unhideWhenUsed="0"/>
+    <w:lsdException w:name="Medium List 1 Accent 6" w:semiHidden="0" w:uiPriority="65" w:unhideWhenUsed="0"/>
+    <w:lsdException w:name="Medium List 2 Accent 6" w:semiHidden="0" w:uiPriority="66" w:unhideWhenUsed="0"/>
+    <w:lsdException w:name="Medium Grid 1 Accent 6" w:semiHidden="0" w:uiPriority="67" w:unhideWhenUsed="0"/>
+    <w:lsdException w:name="Medium Grid 2 Accent 6" w:semiHidden="0" w:uiPriority="68" w:unhideWhenUsed="0"/>
+    <w:lsdException w:name="Medium Grid 3 Accent 6" w:semiHidden="0" w:uiPriority="69" w:unhideWhenUsed="0"/>
+    <w:lsdException w:name="Dark List Accent 6" w:semiHidden="0" w:uiPriority="70" w:unhideWhenUsed="0"/>
+    <w:lsdException w:name="Colorful Shading Accent 6" w:semiHidden="0" w:uiPriority="71" w:unhideWhenUsed="0"/>
+    <w:lsdException w:name="Colorful List Accent 6" w:semiHidden="0" w:uiPriority="72" w:unhideWhenUsed="0"/>
+    <w:lsdException w:name="Colorful Grid Accent 6" w:semiHidden="0" w:uiPriority="73" w:unhideWhenUsed="0"/>
+    <w:lsdException w:name="Subtle Emphasis" w:semiHidden="0" w:uiPriority="19" w:unhideWhenUsed="0" w:qFormat="1"/>
+    <w:lsdException w:name="Intense Emphasis" w:semiHidden="0" w:uiPriority="21" w:unhideWhenUsed="0" w:qFormat="1"/>
+    <w:lsdException w:name="Subtle Reference" w:semiHidden="0" w:uiPriority="31" w:unhideWhenUsed="0" w:qFormat="1"/>
+    <w:lsdException w:name="Intense Reference" w:semiHidden="0" w:uiPriority="32" w:unhideWhenUsed="0" w:qFormat="1"/>
+    <w:lsdException w:name="Book Title" w:semiHidden="0" w:uiPriority="33" w:unhideWhenUsed="0" w:qFormat="1"/>
+    <w:lsdException w:name="Bibliography" w:uiPriority="37"/>
+    <w:lsdException w:name="TOC Heading" w:uiPriority="39" w:qFormat="1"/>
   </w:latentStyles>
   <w:style w:type="paragraph" w:default="1" w:styleId="Normal">
     <w:name w:val="Normal"/>
@@ -20134,7 +20330,7 @@
 </file>
 
 <file path=word/glossary/webSettings.xml><?xml version="1.0" encoding="utf-8"?>
-<w:webSettings xmlns:mc="http://schemas.openxmlformats.org/markup-compatibility/2006" xmlns:r="http://schemas.openxmlformats.org/officeDocument/2006/relationships" xmlns:w="http://schemas.openxmlformats.org/wordprocessingml/2006/main" xmlns:w14="http://schemas.microsoft.com/office/word/2010/wordml" xmlns:w15="http://schemas.microsoft.com/office/word/2012/wordml" mc:Ignorable="w14 w15">
+<w:webSettings xmlns:mc="http://schemas.openxmlformats.org/markup-compatibility/2006" xmlns:r="http://schemas.openxmlformats.org/officeDocument/2006/relationships" xmlns:w="http://schemas.openxmlformats.org/wordprocessingml/2006/main" xmlns:w14="http://schemas.microsoft.com/office/word/2010/wordml" mc:Ignorable="w14">
   <w:optimizeForBrowser/>
   <w:allowPNG/>
 </w:webSettings>
@@ -20449,7 +20645,7 @@
 </file>
 
 <file path=customXml/itemProps2.xml><?xml version="1.0" encoding="utf-8"?>
-<ds:datastoreItem xmlns:ds="http://schemas.openxmlformats.org/officeDocument/2006/customXml" ds:itemID="{241B5F2E-5534-4EE3-8B9F-3CE1A0D0B5BF}">
+<ds:datastoreItem xmlns:ds="http://schemas.openxmlformats.org/officeDocument/2006/customXml" ds:itemID="{17A7798A-8924-4E6D-812D-D2DF0B4C8CD3}">
   <ds:schemaRefs>
     <ds:schemaRef ds:uri="http://schemas.openxmlformats.org/officeDocument/2006/bibliography"/>
   </ds:schemaRefs>

</xml_diff>